<commit_message>
working on drought MS
</commit_message>
<xml_diff>
--- a/Writing/Writing-DroughtGHG/oconnell-DroughtGHG-manuscript-v1.docx
+++ b/Writing/Writing-DroughtGHG/oconnell-DroughtGHG-manuscript-v1.docx
@@ -19,79 +19,7 @@
           <w:bCs/>
           <w:kern w:val="28"/>
         </w:rPr>
-        <w:t>Chapter 1:</w:t>
-      </w:r>
-    </w:p>
-    <w:p>
-      <w:pPr>
-        <w:pStyle w:val="Authors"/>
-        <w:spacing w:before="0" w:after="0" w:line="480" w:lineRule="auto"/>
-        <w:contextualSpacing/>
-        <w:rPr>
-          <w:b/>
-          <w:bCs/>
-          <w:kern w:val="28"/>
-        </w:rPr>
-      </w:pPr>
-      <w:r>
-        <w:rPr>
-          <w:b/>
-          <w:bCs/>
-          <w:kern w:val="28"/>
-        </w:rPr>
-        <w:t>Balancing tradeoffs</w:t>
-      </w:r>
-      <w:r>
-        <w:rPr>
-          <w:b/>
-          <w:bCs/>
-          <w:kern w:val="28"/>
-        </w:rPr>
-        <w:t xml:space="preserve">: </w:t>
-      </w:r>
-      <w:r>
-        <w:rPr>
-          <w:b/>
-          <w:bCs/>
-          <w:kern w:val="28"/>
-        </w:rPr>
-        <w:t>Reconciling multiple environmental</w:t>
-      </w:r>
-      <w:r>
-        <w:rPr>
-          <w:b/>
-          <w:bCs/>
-          <w:kern w:val="28"/>
-        </w:rPr>
-        <w:t xml:space="preserve"> </w:t>
-      </w:r>
-    </w:p>
-    <w:p>
-      <w:pPr>
-        <w:pStyle w:val="Authors"/>
-        <w:spacing w:before="0" w:after="0" w:line="480" w:lineRule="auto"/>
-        <w:contextualSpacing/>
-        <w:rPr>
-          <w:b/>
-          <w:bCs/>
-          <w:kern w:val="28"/>
-        </w:rPr>
-      </w:pPr>
-      <w:r>
-        <w:rPr>
-          <w:b/>
-          <w:bCs/>
-          <w:kern w:val="28"/>
-        </w:rPr>
-        <w:t xml:space="preserve">goals when ecosystem services vary </w:t>
-      </w:r>
-      <w:r>
-        <w:rPr>
-          <w:b/>
-          <w:bCs/>
-          <w:kern w:val="28"/>
-        </w:rPr>
-        <w:t>regionally</w:t>
+        <w:t>Observed biogeochemical impacts of severe drought in a topographically-diverse wet tropical forest</w:t>
       </w:r>
     </w:p>
     <w:p>
@@ -319,7 +247,15 @@
         <w:t>3</w:t>
       </w:r>
       <w:r>
-        <w:t>Brazilian Agricultural Research Corporation - Embrapa, National Temperate Agriculture Research Center, Pelotas, RS 96010-971, Brazil</w:t>
+        <w:t xml:space="preserve">Brazilian Agricultural Research Corporation - </w:t>
+      </w:r>
+      <w:proofErr w:type="spellStart"/>
+      <w:r>
+        <w:t>Embrapa</w:t>
+      </w:r>
+      <w:proofErr w:type="spellEnd"/>
+      <w:r>
+        <w:t>, National Temperate Agriculture Research Center, Pelotas, RS 96010-971, Brazil</w:t>
       </w:r>
     </w:p>
     <w:p>
@@ -406,7 +342,6 @@
         <w:rPr>
           <w:b/>
         </w:rPr>
-        <w:lastRenderedPageBreak/>
         <w:br w:type="page"/>
       </w:r>
     </w:p>
@@ -424,6 +359,7 @@
         <w:rPr>
           <w:b/>
         </w:rPr>
+        <w:lastRenderedPageBreak/>
         <w:t>Abstract</w:t>
       </w:r>
     </w:p>
@@ -446,8 +382,13 @@
         <w:contextualSpacing/>
       </w:pPr>
       <w:r>
-        <w:t>As the planet’s dominant land use, agriculture often competes with the preservation of natural systems that provide globally and regionally important ecosystem services,.</w:t>
-      </w:r>
+        <w:t xml:space="preserve">As the planet’s dominant land use, agriculture often competes with the preservation of natural systems that provide globally and regionally important ecosystem </w:t>
+      </w:r>
+      <w:proofErr w:type="gramStart"/>
+      <w:r>
+        <w:t>services,.</w:t>
+      </w:r>
+      <w:proofErr w:type="gramEnd"/>
     </w:p>
     <w:p>
       <w:pPr>
@@ -540,6 +481,12 @@
         </w:rPr>
         <w:t>Introduction</w:t>
       </w:r>
+    </w:p>
+    <w:p>
+      <w:pPr>
+        <w:spacing w:line="480" w:lineRule="auto"/>
+        <w:contextualSpacing/>
+      </w:pPr>
     </w:p>
     <w:p>
       <w:pPr>
@@ -569,7 +516,16 @@
         <w:adjustRightInd w:val="0"/>
         <w:spacing w:line="480" w:lineRule="auto"/>
         <w:contextualSpacing/>
-      </w:pPr>
+        <w:rPr>
+          <w:b/>
+        </w:rPr>
+      </w:pPr>
+      <w:r>
+        <w:rPr>
+          <w:b/>
+        </w:rPr>
+        <w:t>Methods Summary</w:t>
+      </w:r>
     </w:p>
     <w:p>
       <w:pPr>
@@ -618,69 +574,412 @@
         <w:spacing w:line="480" w:lineRule="auto"/>
         <w:contextualSpacing/>
       </w:pPr>
-    </w:p>
-    <w:p>
-      <w:pPr>
+      <w:r>
         <w:rPr>
           <w:b/>
           <w:i/>
         </w:rPr>
-      </w:pPr>
-    </w:p>
-    <w:p>
-      <w:pPr>
+        <w:t>Field location information</w:t>
+      </w:r>
+      <w:r>
+        <w:t>.</w:t>
+      </w:r>
+      <w:r>
+        <w:t xml:space="preserve"> </w:t>
+      </w:r>
+    </w:p>
+    <w:p>
+      <w:pPr>
+        <w:widowControl w:val="0"/>
+        <w:tabs>
+          <w:tab w:val="left" w:pos="560"/>
+          <w:tab w:val="left" w:pos="1120"/>
+          <w:tab w:val="left" w:pos="1680"/>
+          <w:tab w:val="left" w:pos="2240"/>
+          <w:tab w:val="left" w:pos="2800"/>
+          <w:tab w:val="left" w:pos="3360"/>
+          <w:tab w:val="left" w:pos="3920"/>
+          <w:tab w:val="left" w:pos="4480"/>
+          <w:tab w:val="left" w:pos="5040"/>
+          <w:tab w:val="left" w:pos="5600"/>
+          <w:tab w:val="left" w:pos="6160"/>
+          <w:tab w:val="left" w:pos="6720"/>
+        </w:tabs>
+        <w:autoSpaceDE w:val="0"/>
+        <w:autoSpaceDN w:val="0"/>
+        <w:adjustRightInd w:val="0"/>
+        <w:spacing w:line="480" w:lineRule="auto"/>
+        <w:contextualSpacing/>
+      </w:pPr>
+    </w:p>
+    <w:p>
+      <w:pPr>
+        <w:widowControl w:val="0"/>
+        <w:tabs>
+          <w:tab w:val="left" w:pos="560"/>
+          <w:tab w:val="left" w:pos="1120"/>
+          <w:tab w:val="left" w:pos="1680"/>
+          <w:tab w:val="left" w:pos="2240"/>
+          <w:tab w:val="left" w:pos="2800"/>
+          <w:tab w:val="left" w:pos="3360"/>
+          <w:tab w:val="left" w:pos="3920"/>
+          <w:tab w:val="left" w:pos="4480"/>
+          <w:tab w:val="left" w:pos="5040"/>
+          <w:tab w:val="left" w:pos="5600"/>
+          <w:tab w:val="left" w:pos="6160"/>
+          <w:tab w:val="left" w:pos="6720"/>
+        </w:tabs>
+        <w:autoSpaceDE w:val="0"/>
+        <w:autoSpaceDN w:val="0"/>
+        <w:adjustRightInd w:val="0"/>
+        <w:spacing w:line="480" w:lineRule="auto"/>
+        <w:contextualSpacing/>
+      </w:pPr>
+      <w:r>
         <w:rPr>
           <w:b/>
           <w:i/>
         </w:rPr>
-      </w:pPr>
-    </w:p>
-    <w:p>
-      <w:pPr>
-        <w:rPr>
-          <w:b/>
-          <w:i/>
-        </w:rPr>
-      </w:pPr>
-    </w:p>
-    <w:p>
-      <w:pPr>
-        <w:rPr>
-          <w:b/>
-          <w:i/>
-        </w:rPr>
-      </w:pPr>
-    </w:p>
-    <w:p>
-      <w:pPr>
-        <w:rPr>
-          <w:b/>
-          <w:i/>
-        </w:rPr>
-      </w:pPr>
-      <w:r>
-        <w:rPr>
-          <w:b/>
-          <w:i/>
-        </w:rPr>
-        <w:br w:type="page"/>
-      </w:r>
-    </w:p>
-    <w:p>
-      <w:pPr>
-        <w:rPr>
-          <w:b/>
-        </w:rPr>
-      </w:pPr>
+        <w:t>Experimental design</w:t>
+      </w:r>
+      <w:r>
+        <w:t>.</w:t>
+      </w:r>
       <w:bookmarkStart w:id="0" w:name="_GoBack"/>
       <w:bookmarkEnd w:id="0"/>
+    </w:p>
+    <w:p>
+      <w:pPr>
+        <w:widowControl w:val="0"/>
+        <w:tabs>
+          <w:tab w:val="left" w:pos="560"/>
+          <w:tab w:val="left" w:pos="1120"/>
+          <w:tab w:val="left" w:pos="1680"/>
+          <w:tab w:val="left" w:pos="2240"/>
+          <w:tab w:val="left" w:pos="2800"/>
+          <w:tab w:val="left" w:pos="3360"/>
+          <w:tab w:val="left" w:pos="3920"/>
+          <w:tab w:val="left" w:pos="4480"/>
+          <w:tab w:val="left" w:pos="5040"/>
+          <w:tab w:val="left" w:pos="5600"/>
+          <w:tab w:val="left" w:pos="6160"/>
+          <w:tab w:val="left" w:pos="6720"/>
+        </w:tabs>
+        <w:autoSpaceDE w:val="0"/>
+        <w:autoSpaceDN w:val="0"/>
+        <w:adjustRightInd w:val="0"/>
+        <w:spacing w:line="480" w:lineRule="auto"/>
+        <w:contextualSpacing/>
+      </w:pPr>
+    </w:p>
+    <w:p>
+      <w:pPr>
+        <w:widowControl w:val="0"/>
+        <w:tabs>
+          <w:tab w:val="left" w:pos="560"/>
+          <w:tab w:val="left" w:pos="1120"/>
+          <w:tab w:val="left" w:pos="1680"/>
+          <w:tab w:val="left" w:pos="2240"/>
+          <w:tab w:val="left" w:pos="2800"/>
+          <w:tab w:val="left" w:pos="3360"/>
+          <w:tab w:val="left" w:pos="3920"/>
+          <w:tab w:val="left" w:pos="4480"/>
+          <w:tab w:val="left" w:pos="5040"/>
+          <w:tab w:val="left" w:pos="5600"/>
+          <w:tab w:val="left" w:pos="6160"/>
+          <w:tab w:val="left" w:pos="6720"/>
+        </w:tabs>
+        <w:autoSpaceDE w:val="0"/>
+        <w:autoSpaceDN w:val="0"/>
+        <w:adjustRightInd w:val="0"/>
+        <w:spacing w:line="480" w:lineRule="auto"/>
+        <w:contextualSpacing/>
+      </w:pPr>
       <w:r>
         <w:rPr>
           <w:b/>
           <w:i/>
         </w:rPr>
-        <w:t>Study Plan For</w:t>
-      </w:r>
+        <w:t>Moisture, oxygen and rainfall measurements</w:t>
+      </w:r>
+      <w:r>
+        <w:t>.</w:t>
+      </w:r>
+    </w:p>
+    <w:p>
+      <w:pPr>
+        <w:widowControl w:val="0"/>
+        <w:tabs>
+          <w:tab w:val="left" w:pos="560"/>
+          <w:tab w:val="left" w:pos="1120"/>
+          <w:tab w:val="left" w:pos="1680"/>
+          <w:tab w:val="left" w:pos="2240"/>
+          <w:tab w:val="left" w:pos="2800"/>
+          <w:tab w:val="left" w:pos="3360"/>
+          <w:tab w:val="left" w:pos="3920"/>
+          <w:tab w:val="left" w:pos="4480"/>
+          <w:tab w:val="left" w:pos="5040"/>
+          <w:tab w:val="left" w:pos="5600"/>
+          <w:tab w:val="left" w:pos="6160"/>
+          <w:tab w:val="left" w:pos="6720"/>
+        </w:tabs>
+        <w:autoSpaceDE w:val="0"/>
+        <w:autoSpaceDN w:val="0"/>
+        <w:adjustRightInd w:val="0"/>
+        <w:spacing w:line="480" w:lineRule="auto"/>
+        <w:contextualSpacing/>
+      </w:pPr>
+    </w:p>
+    <w:p>
+      <w:pPr>
+        <w:widowControl w:val="0"/>
+        <w:tabs>
+          <w:tab w:val="left" w:pos="560"/>
+          <w:tab w:val="left" w:pos="1120"/>
+          <w:tab w:val="left" w:pos="1680"/>
+          <w:tab w:val="left" w:pos="2240"/>
+          <w:tab w:val="left" w:pos="2800"/>
+          <w:tab w:val="left" w:pos="3360"/>
+          <w:tab w:val="left" w:pos="3920"/>
+          <w:tab w:val="left" w:pos="4480"/>
+          <w:tab w:val="left" w:pos="5040"/>
+          <w:tab w:val="left" w:pos="5600"/>
+          <w:tab w:val="left" w:pos="6160"/>
+          <w:tab w:val="left" w:pos="6720"/>
+        </w:tabs>
+        <w:autoSpaceDE w:val="0"/>
+        <w:autoSpaceDN w:val="0"/>
+        <w:adjustRightInd w:val="0"/>
+        <w:spacing w:line="480" w:lineRule="auto"/>
+        <w:contextualSpacing/>
+      </w:pPr>
+      <w:r>
+        <w:rPr>
+          <w:b/>
+          <w:i/>
+        </w:rPr>
+        <w:t>Gas flux measurement</w:t>
+      </w:r>
+      <w:r>
+        <w:rPr>
+          <w:b/>
+          <w:i/>
+        </w:rPr>
+        <w:t>s</w:t>
+      </w:r>
+      <w:r>
+        <w:t>.</w:t>
+      </w:r>
+    </w:p>
+    <w:p>
+      <w:pPr>
+        <w:widowControl w:val="0"/>
+        <w:tabs>
+          <w:tab w:val="left" w:pos="560"/>
+          <w:tab w:val="left" w:pos="1120"/>
+          <w:tab w:val="left" w:pos="1680"/>
+          <w:tab w:val="left" w:pos="2240"/>
+          <w:tab w:val="left" w:pos="2800"/>
+          <w:tab w:val="left" w:pos="3360"/>
+          <w:tab w:val="left" w:pos="3920"/>
+          <w:tab w:val="left" w:pos="4480"/>
+          <w:tab w:val="left" w:pos="5040"/>
+          <w:tab w:val="left" w:pos="5600"/>
+          <w:tab w:val="left" w:pos="6160"/>
+          <w:tab w:val="left" w:pos="6720"/>
+        </w:tabs>
+        <w:autoSpaceDE w:val="0"/>
+        <w:autoSpaceDN w:val="0"/>
+        <w:adjustRightInd w:val="0"/>
+        <w:spacing w:line="480" w:lineRule="auto"/>
+        <w:contextualSpacing/>
+      </w:pPr>
+    </w:p>
+    <w:p>
+      <w:pPr>
+        <w:widowControl w:val="0"/>
+        <w:tabs>
+          <w:tab w:val="left" w:pos="560"/>
+          <w:tab w:val="left" w:pos="1120"/>
+          <w:tab w:val="left" w:pos="1680"/>
+          <w:tab w:val="left" w:pos="2240"/>
+          <w:tab w:val="left" w:pos="2800"/>
+          <w:tab w:val="left" w:pos="3360"/>
+          <w:tab w:val="left" w:pos="3920"/>
+          <w:tab w:val="left" w:pos="4480"/>
+          <w:tab w:val="left" w:pos="5040"/>
+          <w:tab w:val="left" w:pos="5600"/>
+          <w:tab w:val="left" w:pos="6160"/>
+          <w:tab w:val="left" w:pos="6720"/>
+        </w:tabs>
+        <w:autoSpaceDE w:val="0"/>
+        <w:autoSpaceDN w:val="0"/>
+        <w:adjustRightInd w:val="0"/>
+        <w:spacing w:line="480" w:lineRule="auto"/>
+        <w:contextualSpacing/>
+      </w:pPr>
+      <w:r>
+        <w:rPr>
+          <w:b/>
+          <w:i/>
+        </w:rPr>
+        <w:t>Soil variable sampling and processing</w:t>
+      </w:r>
+      <w:r>
+        <w:t>.</w:t>
+      </w:r>
+    </w:p>
+    <w:p>
+      <w:pPr>
+        <w:widowControl w:val="0"/>
+        <w:tabs>
+          <w:tab w:val="left" w:pos="560"/>
+          <w:tab w:val="left" w:pos="1120"/>
+          <w:tab w:val="left" w:pos="1680"/>
+          <w:tab w:val="left" w:pos="2240"/>
+          <w:tab w:val="left" w:pos="2800"/>
+          <w:tab w:val="left" w:pos="3360"/>
+          <w:tab w:val="left" w:pos="3920"/>
+          <w:tab w:val="left" w:pos="4480"/>
+          <w:tab w:val="left" w:pos="5040"/>
+          <w:tab w:val="left" w:pos="5600"/>
+          <w:tab w:val="left" w:pos="6160"/>
+          <w:tab w:val="left" w:pos="6720"/>
+        </w:tabs>
+        <w:autoSpaceDE w:val="0"/>
+        <w:autoSpaceDN w:val="0"/>
+        <w:adjustRightInd w:val="0"/>
+        <w:spacing w:line="480" w:lineRule="auto"/>
+        <w:contextualSpacing/>
+      </w:pPr>
+    </w:p>
+    <w:p>
+      <w:pPr>
+        <w:widowControl w:val="0"/>
+        <w:tabs>
+          <w:tab w:val="left" w:pos="560"/>
+          <w:tab w:val="left" w:pos="1120"/>
+          <w:tab w:val="left" w:pos="1680"/>
+          <w:tab w:val="left" w:pos="2240"/>
+          <w:tab w:val="left" w:pos="2800"/>
+          <w:tab w:val="left" w:pos="3360"/>
+          <w:tab w:val="left" w:pos="3920"/>
+          <w:tab w:val="left" w:pos="4480"/>
+          <w:tab w:val="left" w:pos="5040"/>
+          <w:tab w:val="left" w:pos="5600"/>
+          <w:tab w:val="left" w:pos="6160"/>
+          <w:tab w:val="left" w:pos="6720"/>
+        </w:tabs>
+        <w:autoSpaceDE w:val="0"/>
+        <w:autoSpaceDN w:val="0"/>
+        <w:adjustRightInd w:val="0"/>
+        <w:spacing w:line="480" w:lineRule="auto"/>
+        <w:contextualSpacing/>
+      </w:pPr>
+      <w:r>
+        <w:rPr>
+          <w:b/>
+          <w:i/>
+        </w:rPr>
+        <w:t>Statistical analyses</w:t>
+      </w:r>
+      <w:r>
+        <w:t>.</w:t>
+      </w:r>
+    </w:p>
+    <w:p>
+      <w:pPr>
+        <w:widowControl w:val="0"/>
+        <w:tabs>
+          <w:tab w:val="left" w:pos="560"/>
+          <w:tab w:val="left" w:pos="1120"/>
+          <w:tab w:val="left" w:pos="1680"/>
+          <w:tab w:val="left" w:pos="2240"/>
+          <w:tab w:val="left" w:pos="2800"/>
+          <w:tab w:val="left" w:pos="3360"/>
+          <w:tab w:val="left" w:pos="3920"/>
+          <w:tab w:val="left" w:pos="4480"/>
+          <w:tab w:val="left" w:pos="5040"/>
+          <w:tab w:val="left" w:pos="5600"/>
+          <w:tab w:val="left" w:pos="6160"/>
+          <w:tab w:val="left" w:pos="6720"/>
+        </w:tabs>
+        <w:autoSpaceDE w:val="0"/>
+        <w:autoSpaceDN w:val="0"/>
+        <w:adjustRightInd w:val="0"/>
+        <w:spacing w:line="480" w:lineRule="auto"/>
+        <w:contextualSpacing/>
+      </w:pPr>
+    </w:p>
+    <w:p>
+      <w:pPr>
+        <w:rPr>
+          <w:b/>
+          <w:i/>
+        </w:rPr>
+      </w:pPr>
+    </w:p>
+    <w:p>
+      <w:pPr>
+        <w:rPr>
+          <w:b/>
+          <w:i/>
+        </w:rPr>
+      </w:pPr>
+    </w:p>
+    <w:p>
+      <w:pPr>
+        <w:rPr>
+          <w:b/>
+          <w:i/>
+        </w:rPr>
+      </w:pPr>
+    </w:p>
+    <w:p>
+      <w:pPr>
+        <w:rPr>
+          <w:b/>
+          <w:i/>
+        </w:rPr>
+      </w:pPr>
+    </w:p>
+    <w:p>
+      <w:pPr>
+        <w:rPr>
+          <w:b/>
+          <w:i/>
+        </w:rPr>
+      </w:pPr>
+      <w:r>
+        <w:rPr>
+          <w:b/>
+          <w:i/>
+        </w:rPr>
+        <w:br w:type="page"/>
+      </w:r>
+    </w:p>
+    <w:p>
+      <w:pPr>
+        <w:rPr>
+          <w:b/>
+        </w:rPr>
+      </w:pPr>
+      <w:r>
+        <w:rPr>
+          <w:b/>
+          <w:i/>
+        </w:rPr>
+        <w:t xml:space="preserve">Study Plan </w:t>
+      </w:r>
+      <w:proofErr w:type="gramStart"/>
+      <w:r>
+        <w:rPr>
+          <w:b/>
+          <w:i/>
+        </w:rPr>
+        <w:t>For</w:t>
+      </w:r>
+      <w:proofErr w:type="gramEnd"/>
       <w:r>
         <w:rPr>
           <w:b/>
@@ -1187,7 +1486,15 @@
         <w:t xml:space="preserve">.  </w:t>
       </w:r>
       <w:r>
-        <w:t>Changes to decomposition and to the redox dynamics of soil can also affect the availability of N, P and key exchangeable cations (</w:t>
+        <w:t xml:space="preserve">Changes to decomposition and to the redox dynamics of soil can also affect the availability of N, P and key exchangeable </w:t>
+      </w:r>
+      <w:proofErr w:type="spellStart"/>
+      <w:r>
+        <w:t>cations</w:t>
+      </w:r>
+      <w:proofErr w:type="spellEnd"/>
+      <w:r>
+        <w:t xml:space="preserve"> (</w:t>
       </w:r>
       <w:r>
         <w:t>calcium (Ca</w:t>
@@ -1350,11 +1657,19 @@
       <w:r>
         <w:t xml:space="preserve">drought in </w:t>
       </w:r>
+      <w:proofErr w:type="spellStart"/>
       <w:r>
         <w:rPr>
           <w:bCs/>
         </w:rPr>
-        <w:t>Luquillo Experimental Forest</w:t>
+        <w:t>Luquillo</w:t>
+      </w:r>
+      <w:proofErr w:type="spellEnd"/>
+      <w:r>
+        <w:rPr>
+          <w:bCs/>
+        </w:rPr>
+        <w:t xml:space="preserve"> Experimental Forest</w:t>
       </w:r>
       <w:r>
         <w:t> (LEF),</w:t>
@@ -1423,7 +1738,15 @@
         <w:t xml:space="preserve"> conduct this research </w:t>
       </w:r>
       <w:r>
-        <w:t>under the mentorship of Professor Whendee Silver (UC Berkeley), who has decades of experience researching the dynamics of wet tropical forests at the LEF and in Puerto Rico.  LEF has heavy year-round precipitation (mean annual rainfall of 3500 mm/year</w:t>
+        <w:t xml:space="preserve">under the mentorship of Professor </w:t>
+      </w:r>
+      <w:proofErr w:type="spellStart"/>
+      <w:r>
+        <w:t>Whendee</w:t>
+      </w:r>
+      <w:proofErr w:type="spellEnd"/>
+      <w:r>
+        <w:t xml:space="preserve"> Silver (UC Berkeley), who has decades of experience researching the dynamics of wet tropical forests at the LEF and in Puerto Rico.  LEF has heavy year-round precipitation (mean annual rainfall of 3500 mm/year</w:t>
       </w:r>
       <w:r>
         <w:fldChar w:fldCharType="begin"/>
@@ -1554,7 +1877,15 @@
         <w:t xml:space="preserve">(1.1) </w:t>
       </w:r>
       <w:r>
-        <w:t>The observed drought will lead to threshold effects (e.g., non-linearities in soil moisture and O</w:t>
+        <w:t>The observed drought will lead to threshold effects (e.g., non-</w:t>
+      </w:r>
+      <w:proofErr w:type="spellStart"/>
+      <w:r>
+        <w:t>linearities</w:t>
+      </w:r>
+      <w:proofErr w:type="spellEnd"/>
+      <w:r>
+        <w:t xml:space="preserve"> in soil moisture and O</w:t>
       </w:r>
       <w:r>
         <w:rPr>
@@ -2507,8 +2838,21 @@
         <w:t xml:space="preserve">. </w:t>
       </w:r>
       <w:r>
-        <w:t>Write a better caption.  This is just for Christine to check out how the O2-moisture relationship changes across the topo grandient and pre- and post-drought.  Weird that the valley’s relationship between soil O2 and moisture flattens post-drought.  ???</w:t>
-      </w:r>
+        <w:t xml:space="preserve">Write a better caption.  This is just for Christine to check out how the O2-moisture relationship changes across the topo </w:t>
+      </w:r>
+      <w:proofErr w:type="spellStart"/>
+      <w:r>
+        <w:t>grandient</w:t>
+      </w:r>
+      <w:proofErr w:type="spellEnd"/>
+      <w:r>
+        <w:t xml:space="preserve"> and pre- and post-drought.  Weird that the valley’s relationship between soil O2 and moisture flattens post-drought</w:t>
+      </w:r>
+      <w:proofErr w:type="gramStart"/>
+      <w:r>
+        <w:t>.  ???</w:t>
+      </w:r>
+      <w:proofErr w:type="gramEnd"/>
     </w:p>
     <w:p>
       <w:r>
@@ -3794,6 +4138,7 @@
     <w:sectPr>
       <w:pgSz w:w="12240" w:h="15840"/>
       <w:pgMar w:top="1440" w:right="1800" w:bottom="1440" w:left="1800" w:header="720" w:footer="720" w:gutter="0"/>
+      <w:lnNumType w:countBy="1" w:restart="continuous"/>
       <w:cols w:space="720"/>
       <w:docGrid w:linePitch="360"/>
     </w:sectPr>
@@ -3815,7 +4160,15 @@
         <w:annotationRef/>
       </w:r>
       <w:r>
-        <w:t>Switch to global change bio type so whendee can see the authors</w:t>
+        <w:t xml:space="preserve">Switch to global change bio type so </w:t>
+      </w:r>
+      <w:proofErr w:type="spellStart"/>
+      <w:r>
+        <w:t>whendee</w:t>
+      </w:r>
+      <w:proofErr w:type="spellEnd"/>
+      <w:r>
+        <w:t xml:space="preserve"> can see the authors</w:t>
       </w:r>
     </w:p>
   </w:comment>
@@ -4245,6 +4598,146 @@
     </w:lvl>
   </w:abstractNum>
   <w:abstractNum w:abstractNumId="12">
+    <w:nsid w:val="17721D2A"/>
+    <w:multiLevelType w:val="hybridMultilevel"/>
+    <w:tmpl w:val="0E869496"/>
+    <w:lvl w:ilvl="0" w:tplc="DF8A5ADA">
+      <w:start w:val="1"/>
+      <w:numFmt w:val="bullet"/>
+      <w:lvlText w:val="-"/>
+      <w:lvlJc w:val="left"/>
+      <w:pPr>
+        <w:tabs>
+          <w:tab w:val="num" w:pos="720"/>
+        </w:tabs>
+        <w:ind w:left="720" w:hanging="360"/>
+      </w:pPr>
+      <w:rPr>
+        <w:rFonts w:ascii="Times New Roman" w:hAnsi="Times New Roman" w:hint="default"/>
+      </w:rPr>
+    </w:lvl>
+    <w:lvl w:ilvl="1" w:tplc="AF12D0B4">
+      <w:start w:val="1"/>
+      <w:numFmt w:val="bullet"/>
+      <w:lvlText w:val="-"/>
+      <w:lvlJc w:val="left"/>
+      <w:pPr>
+        <w:tabs>
+          <w:tab w:val="num" w:pos="1440"/>
+        </w:tabs>
+        <w:ind w:left="1440" w:hanging="360"/>
+      </w:pPr>
+      <w:rPr>
+        <w:rFonts w:ascii="Times New Roman" w:hAnsi="Times New Roman" w:hint="default"/>
+      </w:rPr>
+    </w:lvl>
+    <w:lvl w:ilvl="2" w:tplc="4880B464" w:tentative="1">
+      <w:start w:val="1"/>
+      <w:numFmt w:val="bullet"/>
+      <w:lvlText w:val="-"/>
+      <w:lvlJc w:val="left"/>
+      <w:pPr>
+        <w:tabs>
+          <w:tab w:val="num" w:pos="2160"/>
+        </w:tabs>
+        <w:ind w:left="2160" w:hanging="360"/>
+      </w:pPr>
+      <w:rPr>
+        <w:rFonts w:ascii="Times New Roman" w:hAnsi="Times New Roman" w:hint="default"/>
+      </w:rPr>
+    </w:lvl>
+    <w:lvl w:ilvl="3" w:tplc="17EACEAA" w:tentative="1">
+      <w:start w:val="1"/>
+      <w:numFmt w:val="bullet"/>
+      <w:lvlText w:val="-"/>
+      <w:lvlJc w:val="left"/>
+      <w:pPr>
+        <w:tabs>
+          <w:tab w:val="num" w:pos="2880"/>
+        </w:tabs>
+        <w:ind w:left="2880" w:hanging="360"/>
+      </w:pPr>
+      <w:rPr>
+        <w:rFonts w:ascii="Times New Roman" w:hAnsi="Times New Roman" w:hint="default"/>
+      </w:rPr>
+    </w:lvl>
+    <w:lvl w:ilvl="4" w:tplc="F62CBAC6" w:tentative="1">
+      <w:start w:val="1"/>
+      <w:numFmt w:val="bullet"/>
+      <w:lvlText w:val="-"/>
+      <w:lvlJc w:val="left"/>
+      <w:pPr>
+        <w:tabs>
+          <w:tab w:val="num" w:pos="3600"/>
+        </w:tabs>
+        <w:ind w:left="3600" w:hanging="360"/>
+      </w:pPr>
+      <w:rPr>
+        <w:rFonts w:ascii="Times New Roman" w:hAnsi="Times New Roman" w:hint="default"/>
+      </w:rPr>
+    </w:lvl>
+    <w:lvl w:ilvl="5" w:tplc="AD205762" w:tentative="1">
+      <w:start w:val="1"/>
+      <w:numFmt w:val="bullet"/>
+      <w:lvlText w:val="-"/>
+      <w:lvlJc w:val="left"/>
+      <w:pPr>
+        <w:tabs>
+          <w:tab w:val="num" w:pos="4320"/>
+        </w:tabs>
+        <w:ind w:left="4320" w:hanging="360"/>
+      </w:pPr>
+      <w:rPr>
+        <w:rFonts w:ascii="Times New Roman" w:hAnsi="Times New Roman" w:hint="default"/>
+      </w:rPr>
+    </w:lvl>
+    <w:lvl w:ilvl="6" w:tplc="DF6E0B6A" w:tentative="1">
+      <w:start w:val="1"/>
+      <w:numFmt w:val="bullet"/>
+      <w:lvlText w:val="-"/>
+      <w:lvlJc w:val="left"/>
+      <w:pPr>
+        <w:tabs>
+          <w:tab w:val="num" w:pos="5040"/>
+        </w:tabs>
+        <w:ind w:left="5040" w:hanging="360"/>
+      </w:pPr>
+      <w:rPr>
+        <w:rFonts w:ascii="Times New Roman" w:hAnsi="Times New Roman" w:hint="default"/>
+      </w:rPr>
+    </w:lvl>
+    <w:lvl w:ilvl="7" w:tplc="4F62FCF4" w:tentative="1">
+      <w:start w:val="1"/>
+      <w:numFmt w:val="bullet"/>
+      <w:lvlText w:val="-"/>
+      <w:lvlJc w:val="left"/>
+      <w:pPr>
+        <w:tabs>
+          <w:tab w:val="num" w:pos="5760"/>
+        </w:tabs>
+        <w:ind w:left="5760" w:hanging="360"/>
+      </w:pPr>
+      <w:rPr>
+        <w:rFonts w:ascii="Times New Roman" w:hAnsi="Times New Roman" w:hint="default"/>
+      </w:rPr>
+    </w:lvl>
+    <w:lvl w:ilvl="8" w:tplc="EA6835C4" w:tentative="1">
+      <w:start w:val="1"/>
+      <w:numFmt w:val="bullet"/>
+      <w:lvlText w:val="-"/>
+      <w:lvlJc w:val="left"/>
+      <w:pPr>
+        <w:tabs>
+          <w:tab w:val="num" w:pos="6480"/>
+        </w:tabs>
+        <w:ind w:left="6480" w:hanging="360"/>
+      </w:pPr>
+      <w:rPr>
+        <w:rFonts w:ascii="Times New Roman" w:hAnsi="Times New Roman" w:hint="default"/>
+      </w:rPr>
+    </w:lvl>
+  </w:abstractNum>
+  <w:abstractNum w:abstractNumId="13">
     <w:nsid w:val="23924064"/>
     <w:multiLevelType w:val="hybridMultilevel"/>
     <w:tmpl w:val="6B46DD26"/>
@@ -4356,7 +4849,7 @@
       </w:rPr>
     </w:lvl>
   </w:abstractNum>
-  <w:abstractNum w:abstractNumId="13">
+  <w:abstractNum w:abstractNumId="14">
     <w:nsid w:val="2E343070"/>
     <w:multiLevelType w:val="hybridMultilevel"/>
     <w:tmpl w:val="29E2239C"/>
@@ -4468,7 +4961,7 @@
       </w:rPr>
     </w:lvl>
   </w:abstractNum>
-  <w:abstractNum w:abstractNumId="14">
+  <w:abstractNum w:abstractNumId="15">
     <w:nsid w:val="440C37DE"/>
     <w:multiLevelType w:val="hybridMultilevel"/>
     <w:tmpl w:val="8B20B2B2"/>
@@ -4581,7 +5074,7 @@
       </w:rPr>
     </w:lvl>
   </w:abstractNum>
-  <w:abstractNum w:abstractNumId="15">
+  <w:abstractNum w:abstractNumId="16">
     <w:nsid w:val="488607BB"/>
     <w:multiLevelType w:val="hybridMultilevel"/>
     <w:tmpl w:val="297A919E"/>
@@ -4695,10 +5188,10 @@
     </w:lvl>
   </w:abstractNum>
   <w:num w:numId="1">
-    <w:abstractNumId w:val="15"/>
+    <w:abstractNumId w:val="16"/>
   </w:num>
   <w:num w:numId="2">
-    <w:abstractNumId w:val="14"/>
+    <w:abstractNumId w:val="15"/>
   </w:num>
   <w:num w:numId="3">
     <w:abstractNumId w:val="11"/>
@@ -4737,9 +5230,12 @@
     <w:abstractNumId w:val="0"/>
   </w:num>
   <w:num w:numId="15">
+    <w:abstractNumId w:val="14"/>
+  </w:num>
+  <w:num w:numId="16">
     <w:abstractNumId w:val="13"/>
   </w:num>
-  <w:num w:numId="16">
+  <w:num w:numId="17">
     <w:abstractNumId w:val="12"/>
   </w:num>
 </w:numbering>
@@ -5147,7 +5643,6 @@
   <w:style w:type="character" w:default="1" w:styleId="DefaultParagraphFont">
     <w:name w:val="Default Paragraph Font"/>
     <w:uiPriority w:val="1"/>
-    <w:semiHidden/>
     <w:unhideWhenUsed/>
   </w:style>
   <w:style w:type="table" w:default="1" w:styleId="TableNormal">

</xml_diff>

<commit_message>
updating sensor data figures to include longer date range
</commit_message>
<xml_diff>
--- a/Writing/Writing-DroughtGHG/oconnell-DroughtGHG-manuscript-v1.docx
+++ b/Writing/Writing-DroughtGHG/oconnell-DroughtGHG-manuscript-v1.docx
@@ -611,6 +611,54 @@
         <w:spacing w:line="480" w:lineRule="auto"/>
         <w:contextualSpacing/>
       </w:pPr>
+    </w:p>
+    <w:p>
+      <w:pPr>
+        <w:widowControl w:val="0"/>
+        <w:tabs>
+          <w:tab w:val="left" w:pos="560"/>
+          <w:tab w:val="left" w:pos="1120"/>
+          <w:tab w:val="left" w:pos="1680"/>
+          <w:tab w:val="left" w:pos="2240"/>
+          <w:tab w:val="left" w:pos="2800"/>
+          <w:tab w:val="left" w:pos="3360"/>
+          <w:tab w:val="left" w:pos="3920"/>
+          <w:tab w:val="left" w:pos="4480"/>
+          <w:tab w:val="left" w:pos="5040"/>
+          <w:tab w:val="left" w:pos="5600"/>
+          <w:tab w:val="left" w:pos="6160"/>
+          <w:tab w:val="left" w:pos="6720"/>
+        </w:tabs>
+        <w:autoSpaceDE w:val="0"/>
+        <w:autoSpaceDN w:val="0"/>
+        <w:adjustRightInd w:val="0"/>
+        <w:spacing w:line="480" w:lineRule="auto"/>
+        <w:contextualSpacing/>
+      </w:pPr>
+    </w:p>
+    <w:p>
+      <w:pPr>
+        <w:widowControl w:val="0"/>
+        <w:tabs>
+          <w:tab w:val="left" w:pos="560"/>
+          <w:tab w:val="left" w:pos="1120"/>
+          <w:tab w:val="left" w:pos="1680"/>
+          <w:tab w:val="left" w:pos="2240"/>
+          <w:tab w:val="left" w:pos="2800"/>
+          <w:tab w:val="left" w:pos="3360"/>
+          <w:tab w:val="left" w:pos="3920"/>
+          <w:tab w:val="left" w:pos="4480"/>
+          <w:tab w:val="left" w:pos="5040"/>
+          <w:tab w:val="left" w:pos="5600"/>
+          <w:tab w:val="left" w:pos="6160"/>
+          <w:tab w:val="left" w:pos="6720"/>
+        </w:tabs>
+        <w:autoSpaceDE w:val="0"/>
+        <w:autoSpaceDN w:val="0"/>
+        <w:adjustRightInd w:val="0"/>
+        <w:spacing w:line="480" w:lineRule="auto"/>
+        <w:contextualSpacing/>
+      </w:pPr>
       <w:r>
         <w:t xml:space="preserve">The research will be conducted in the </w:t>
       </w:r>
@@ -620,25 +668,43 @@
       </w:r>
       <w:proofErr w:type="spellEnd"/>
       <w:r>
-        <w:t xml:space="preserve"> Experimental Forest (LEF), Puerto Rico, USA (Lat. 18</w:t>
+        <w:t xml:space="preserve"> Experimental Forest (LEF), Puerto Rico, USA (Lat. </w:t>
+      </w:r>
+      <w:r>
+        <w:t>18</w:t>
+      </w:r>
+      <w:r>
+        <w:t>°</w:t>
       </w:r>
       <w:r>
         <w:rPr>
           <w:vertAlign w:val="superscript"/>
         </w:rPr>
-        <w:t>o</w:t>
-      </w:r>
-      <w:r>
-        <w:t>18N’; Long. 65</w:t>
-      </w:r>
-      <w:r>
-        <w:rPr>
-          <w:vertAlign w:val="superscript"/>
-        </w:rPr>
-        <w:t>o</w:t>
-      </w:r>
-      <w:r>
-        <w:t xml:space="preserve">50’W). The forest is congruent with El </w:t>
+        <w:t xml:space="preserve"> </w:t>
+      </w:r>
+      <w:r>
+        <w:t>18</w:t>
+      </w:r>
+      <w:r>
+        <w:t>’ N</w:t>
+      </w:r>
+      <w:r>
+        <w:t>; Long. 65</w:t>
+      </w:r>
+      <w:r>
+        <w:t>°</w:t>
+      </w:r>
+      <w:r>
+        <w:t xml:space="preserve"> </w:t>
+      </w:r>
+      <w:r>
+        <w:t>50’</w:t>
+      </w:r>
+      <w:r>
+        <w:t xml:space="preserve"> </w:t>
+      </w:r>
+      <w:r>
+        <w:t xml:space="preserve">W). The forest is congruent with El </w:t>
       </w:r>
       <w:proofErr w:type="spellStart"/>
       <w:r>
@@ -646,7 +712,12 @@
       </w:r>
       <w:proofErr w:type="spellEnd"/>
       <w:r>
-        <w:t xml:space="preserve"> National Forest managed by the US Forest Service. The LEF contains approximately 11,500 ha of contiguous forest area, spanning an elevation gradient from approximately 350 to 1075 m above sea level.</w:t>
+        <w:t xml:space="preserve"> National Forest managed by the US Forest Servi</w:t>
+      </w:r>
+      <w:bookmarkStart w:id="0" w:name="_GoBack"/>
+      <w:bookmarkEnd w:id="0"/>
+      <w:r>
+        <w:t>ce. The LEF contains approximately 11,500 ha of contiguous forest area, spanning an elevation gradient from approximately 350 to 1075 m above sea level.</w:t>
       </w:r>
     </w:p>
     <w:p>
@@ -2608,8 +2679,8 @@
         </m:oMath>
       </m:oMathPara>
     </w:p>
-    <w:bookmarkStart w:id="0" w:name="_MON_1413448328"/>
-    <w:bookmarkEnd w:id="0"/>
+    <w:bookmarkStart w:id="1" w:name="_MON_1413448328"/>
+    <w:bookmarkEnd w:id="1"/>
     <w:p>
       <w:pPr>
         <w:widowControl w:val="0"/>
@@ -2657,7 +2728,7 @@
           <v:shape id="_x0000_i1025" type="#_x0000_t75" style="width:468pt;height:52pt" o:ole="">
             <v:imagedata r:id="rId5" o:title=""/>
           </v:shape>
-          <o:OLEObject Type="Embed" ProgID="Word.Document.12" ShapeID="_x0000_i1025" DrawAspect="Content" ObjectID="_1515235110" r:id="rId6">
+          <o:OLEObject Type="Embed" ProgID="Word.Document.12" ShapeID="_x0000_i1025" DrawAspect="Content" ObjectID="_1516000179" r:id="rId6">
             <o:FieldCodes>\s</o:FieldCodes>
           </o:OLEObject>
         </w:object>
@@ -3306,12 +3377,7 @@
       </w:r>
       <w:proofErr w:type="spellEnd"/>
       <w:r>
-        <w:t xml:space="preserve"> Wu et al. 2012). We will then run the additive mixed modeling framework described above with increasingly stringent thresholds applied to the flux and concentration data to determine if this improves the relationship</w:t>
-      </w:r>
-      <w:bookmarkStart w:id="1" w:name="_GoBack"/>
-      <w:bookmarkEnd w:id="1"/>
-      <w:r>
-        <w:t>s with soil O</w:t>
+        <w:t xml:space="preserve"> Wu et al. 2012). We will then run the additive mixed modeling framework described above with increasingly stringent thresholds applied to the flux and concentration data to determine if this improves the relationships with soil O</w:t>
       </w:r>
       <w:r>
         <w:rPr>
@@ -8119,6 +8185,7 @@
   <w:style w:type="character" w:default="1" w:styleId="DefaultParagraphFont">
     <w:name w:val="Default Paragraph Font"/>
     <w:uiPriority w:val="1"/>
+    <w:semiHidden/>
     <w:unhideWhenUsed/>
   </w:style>
   <w:style w:type="table" w:default="1" w:styleId="TableNormal">

</xml_diff>

<commit_message>
working on drought MS in Manuscript program
</commit_message>
<xml_diff>
--- a/Writing/Writing-DroughtGHG/oconnell-DroughtGHG-manuscript-v1.docx
+++ b/Writing/Writing-DroughtGHG/oconnell-DroughtGHG-manuscript-v1.docx
@@ -660,7 +660,16 @@
         <w:contextualSpacing/>
       </w:pPr>
       <w:r>
-        <w:t xml:space="preserve">The research will be conducted in the </w:t>
+        <w:t>R</w:t>
+      </w:r>
+      <w:r>
+        <w:t xml:space="preserve">esearch </w:t>
+      </w:r>
+      <w:r>
+        <w:t>was</w:t>
+      </w:r>
+      <w:r>
+        <w:t xml:space="preserve"> conducted in the </w:t>
       </w:r>
       <w:proofErr w:type="spellStart"/>
       <w:r>
@@ -673,9 +682,13 @@
       <w:r>
         <w:t>18</w:t>
       </w:r>
+      <w:bookmarkStart w:id="0" w:name="OLE_LINK1"/>
+      <w:bookmarkStart w:id="1" w:name="OLE_LINK2"/>
       <w:r>
         <w:t>°</w:t>
       </w:r>
+      <w:bookmarkEnd w:id="0"/>
+      <w:bookmarkEnd w:id="1"/>
       <w:r>
         <w:rPr>
           <w:vertAlign w:val="superscript"/>
@@ -704,7 +717,13 @@
         <w:t xml:space="preserve"> </w:t>
       </w:r>
       <w:r>
-        <w:t xml:space="preserve">W). The forest is congruent with El </w:t>
+        <w:t xml:space="preserve">W). </w:t>
+      </w:r>
+      <w:r>
+        <w:t xml:space="preserve"> </w:t>
+      </w:r>
+      <w:r>
+        <w:t xml:space="preserve">The forest is congruent with El </w:t>
       </w:r>
       <w:proofErr w:type="spellStart"/>
       <w:r>
@@ -712,12 +731,7 @@
       </w:r>
       <w:proofErr w:type="spellEnd"/>
       <w:r>
-        <w:t xml:space="preserve"> National Forest managed by the US Forest Servi</w:t>
-      </w:r>
-      <w:bookmarkStart w:id="0" w:name="_GoBack"/>
-      <w:bookmarkEnd w:id="0"/>
-      <w:r>
-        <w:t>ce. The LEF contains approximately 11,500 ha of contiguous forest area, spanning an elevation gradient from approximately 350 to 1075 m above sea level.</w:t>
+        <w:t xml:space="preserve"> National Forest managed by the US Forest Service. The LEF contains approximately 11,500 ha of contiguous forest area, spanning an elevation gradient from approximately 350 to 1075 m above sea level.</w:t>
       </w:r>
     </w:p>
     <w:p>
@@ -1323,6 +1337,282 @@
       <w:r>
         <w:t>.</w:t>
       </w:r>
+    </w:p>
+    <w:p>
+      <w:pPr>
+        <w:widowControl w:val="0"/>
+        <w:tabs>
+          <w:tab w:val="left" w:pos="560"/>
+          <w:tab w:val="left" w:pos="1120"/>
+          <w:tab w:val="left" w:pos="1680"/>
+          <w:tab w:val="left" w:pos="2240"/>
+          <w:tab w:val="left" w:pos="2800"/>
+          <w:tab w:val="left" w:pos="3360"/>
+          <w:tab w:val="left" w:pos="3920"/>
+          <w:tab w:val="left" w:pos="4480"/>
+          <w:tab w:val="left" w:pos="5040"/>
+          <w:tab w:val="left" w:pos="5600"/>
+          <w:tab w:val="left" w:pos="6160"/>
+          <w:tab w:val="left" w:pos="6720"/>
+        </w:tabs>
+        <w:autoSpaceDE w:val="0"/>
+        <w:autoSpaceDN w:val="0"/>
+        <w:adjustRightInd w:val="0"/>
+        <w:spacing w:line="480" w:lineRule="auto"/>
+        <w:contextualSpacing/>
+      </w:pPr>
+    </w:p>
+    <w:p>
+      <w:pPr>
+        <w:widowControl w:val="0"/>
+        <w:tabs>
+          <w:tab w:val="left" w:pos="560"/>
+          <w:tab w:val="left" w:pos="1120"/>
+          <w:tab w:val="left" w:pos="1680"/>
+          <w:tab w:val="left" w:pos="2240"/>
+          <w:tab w:val="left" w:pos="2800"/>
+          <w:tab w:val="left" w:pos="3360"/>
+          <w:tab w:val="left" w:pos="3920"/>
+          <w:tab w:val="left" w:pos="4480"/>
+          <w:tab w:val="left" w:pos="5040"/>
+          <w:tab w:val="left" w:pos="5600"/>
+          <w:tab w:val="left" w:pos="6160"/>
+          <w:tab w:val="left" w:pos="6720"/>
+        </w:tabs>
+        <w:autoSpaceDE w:val="0"/>
+        <w:autoSpaceDN w:val="0"/>
+        <w:adjustRightInd w:val="0"/>
+        <w:spacing w:line="480" w:lineRule="auto"/>
+        <w:contextualSpacing/>
+      </w:pPr>
+      <w:r>
+        <w:t xml:space="preserve">Iron: hydrochloric acid 0.5 M extraction, hall or yang papers, spectrophotometer (brand: </w:t>
+      </w:r>
+      <w:bookmarkStart w:id="2" w:name="OLE_LINK3"/>
+      <w:bookmarkStart w:id="3" w:name="OLE_LINK4"/>
+      <w:proofErr w:type="spellStart"/>
+      <w:r>
+        <w:t>thermosci</w:t>
+      </w:r>
+      <w:proofErr w:type="spellEnd"/>
+      <w:r>
+        <w:t xml:space="preserve"> </w:t>
+      </w:r>
+      <w:proofErr w:type="spellStart"/>
+      <w:r>
+        <w:t>genesys</w:t>
+      </w:r>
+      <w:proofErr w:type="spellEnd"/>
+      <w:r>
+        <w:t xml:space="preserve"> 20</w:t>
+      </w:r>
+      <w:bookmarkEnd w:id="2"/>
+      <w:bookmarkEnd w:id="3"/>
+      <w:r>
+        <w:t>)</w:t>
+      </w:r>
+    </w:p>
+    <w:p>
+      <w:pPr>
+        <w:widowControl w:val="0"/>
+        <w:tabs>
+          <w:tab w:val="left" w:pos="560"/>
+          <w:tab w:val="left" w:pos="1120"/>
+          <w:tab w:val="left" w:pos="1680"/>
+          <w:tab w:val="left" w:pos="2240"/>
+          <w:tab w:val="left" w:pos="2800"/>
+          <w:tab w:val="left" w:pos="3360"/>
+          <w:tab w:val="left" w:pos="3920"/>
+          <w:tab w:val="left" w:pos="4480"/>
+          <w:tab w:val="left" w:pos="5040"/>
+          <w:tab w:val="left" w:pos="5600"/>
+          <w:tab w:val="left" w:pos="6160"/>
+          <w:tab w:val="left" w:pos="6720"/>
+        </w:tabs>
+        <w:autoSpaceDE w:val="0"/>
+        <w:autoSpaceDN w:val="0"/>
+        <w:adjustRightInd w:val="0"/>
+        <w:spacing w:line="480" w:lineRule="auto"/>
+        <w:contextualSpacing/>
+      </w:pPr>
+      <w:r>
+        <w:t xml:space="preserve">pH: DI, pH probe (brand: </w:t>
+      </w:r>
+      <w:proofErr w:type="spellStart"/>
+      <w:r>
+        <w:t>dever</w:t>
+      </w:r>
+      <w:proofErr w:type="spellEnd"/>
+      <w:r>
+        <w:t xml:space="preserve"> instrument ultrabasic </w:t>
+      </w:r>
+      <w:proofErr w:type="spellStart"/>
+      <w:r>
+        <w:t>ph</w:t>
+      </w:r>
+      <w:proofErr w:type="spellEnd"/>
+      <w:r>
+        <w:t>/mv meter (UB-10)</w:t>
+      </w:r>
+      <w:r>
+        <w:t>)</w:t>
+      </w:r>
+    </w:p>
+    <w:p>
+      <w:pPr>
+        <w:widowControl w:val="0"/>
+        <w:tabs>
+          <w:tab w:val="left" w:pos="560"/>
+          <w:tab w:val="left" w:pos="1120"/>
+          <w:tab w:val="left" w:pos="1680"/>
+          <w:tab w:val="left" w:pos="2240"/>
+          <w:tab w:val="left" w:pos="2800"/>
+          <w:tab w:val="left" w:pos="3360"/>
+          <w:tab w:val="left" w:pos="3920"/>
+          <w:tab w:val="left" w:pos="4480"/>
+          <w:tab w:val="left" w:pos="5040"/>
+          <w:tab w:val="left" w:pos="5600"/>
+          <w:tab w:val="left" w:pos="6160"/>
+          <w:tab w:val="left" w:pos="6720"/>
+        </w:tabs>
+        <w:autoSpaceDE w:val="0"/>
+        <w:autoSpaceDN w:val="0"/>
+        <w:adjustRightInd w:val="0"/>
+        <w:spacing w:line="480" w:lineRule="auto"/>
+        <w:contextualSpacing/>
+      </w:pPr>
+      <w:r>
+        <w:t xml:space="preserve">phosphorus: phosphate extraction (Hedley P extraction) – 0.5 M sodium Bicarb (organic P), followed by 0.1 M sodium hydroxide (inorganic P), precipitate out samples with the sulfuric acid, then run on the spectrophotometer </w:t>
+      </w:r>
+      <w:r>
+        <w:t xml:space="preserve">(brand: </w:t>
+      </w:r>
+      <w:proofErr w:type="spellStart"/>
+      <w:r>
+        <w:t>thermosci</w:t>
+      </w:r>
+      <w:proofErr w:type="spellEnd"/>
+      <w:r>
+        <w:t xml:space="preserve"> </w:t>
+      </w:r>
+      <w:proofErr w:type="spellStart"/>
+      <w:r>
+        <w:t>genesys</w:t>
+      </w:r>
+      <w:proofErr w:type="spellEnd"/>
+      <w:r>
+        <w:t xml:space="preserve"> 20</w:t>
+      </w:r>
+      <w:r>
+        <w:t>, same as iron</w:t>
+      </w:r>
+      <w:r>
+        <w:t>)</w:t>
+      </w:r>
+      <w:r>
+        <w:t xml:space="preserve"> – ask </w:t>
+      </w:r>
+      <w:proofErr w:type="spellStart"/>
+      <w:r>
+        <w:t>omar</w:t>
+      </w:r>
+      <w:proofErr w:type="spellEnd"/>
+      <w:r>
+        <w:t xml:space="preserve"> which paper to cite for this protocol</w:t>
+      </w:r>
+    </w:p>
+    <w:p>
+      <w:pPr>
+        <w:widowControl w:val="0"/>
+        <w:tabs>
+          <w:tab w:val="left" w:pos="560"/>
+          <w:tab w:val="left" w:pos="1120"/>
+          <w:tab w:val="left" w:pos="1680"/>
+          <w:tab w:val="left" w:pos="2240"/>
+          <w:tab w:val="left" w:pos="2800"/>
+          <w:tab w:val="left" w:pos="3360"/>
+          <w:tab w:val="left" w:pos="3920"/>
+          <w:tab w:val="left" w:pos="4480"/>
+          <w:tab w:val="left" w:pos="5040"/>
+          <w:tab w:val="left" w:pos="5600"/>
+          <w:tab w:val="left" w:pos="6160"/>
+          <w:tab w:val="left" w:pos="6720"/>
+        </w:tabs>
+        <w:autoSpaceDE w:val="0"/>
+        <w:autoSpaceDN w:val="0"/>
+        <w:adjustRightInd w:val="0"/>
+        <w:spacing w:line="480" w:lineRule="auto"/>
+        <w:contextualSpacing/>
+      </w:pPr>
+      <w:r>
+        <w:t xml:space="preserve">nitrogen: 2 M </w:t>
+      </w:r>
+      <w:proofErr w:type="spellStart"/>
+      <w:r>
+        <w:t>KCl</w:t>
+      </w:r>
+      <w:proofErr w:type="spellEnd"/>
+      <w:r>
+        <w:t xml:space="preserve"> extraction, run on the latchet (</w:t>
+      </w:r>
+      <w:proofErr w:type="spellStart"/>
+      <w:r>
+        <w:t>QuikChem</w:t>
+      </w:r>
+      <w:proofErr w:type="spellEnd"/>
+      <w:r>
+        <w:t xml:space="preserve"> 7000)</w:t>
+      </w:r>
+    </w:p>
+    <w:p>
+      <w:pPr>
+        <w:widowControl w:val="0"/>
+        <w:tabs>
+          <w:tab w:val="left" w:pos="560"/>
+          <w:tab w:val="left" w:pos="1120"/>
+          <w:tab w:val="left" w:pos="1680"/>
+          <w:tab w:val="left" w:pos="2240"/>
+          <w:tab w:val="left" w:pos="2800"/>
+          <w:tab w:val="left" w:pos="3360"/>
+          <w:tab w:val="left" w:pos="3920"/>
+          <w:tab w:val="left" w:pos="4480"/>
+          <w:tab w:val="left" w:pos="5040"/>
+          <w:tab w:val="left" w:pos="5600"/>
+          <w:tab w:val="left" w:pos="6160"/>
+          <w:tab w:val="left" w:pos="6720"/>
+        </w:tabs>
+        <w:autoSpaceDE w:val="0"/>
+        <w:autoSpaceDN w:val="0"/>
+        <w:adjustRightInd w:val="0"/>
+        <w:spacing w:line="480" w:lineRule="auto"/>
+        <w:contextualSpacing/>
+      </w:pPr>
+    </w:p>
+    <w:p>
+      <w:pPr>
+        <w:widowControl w:val="0"/>
+        <w:tabs>
+          <w:tab w:val="left" w:pos="560"/>
+          <w:tab w:val="left" w:pos="1120"/>
+          <w:tab w:val="left" w:pos="1680"/>
+          <w:tab w:val="left" w:pos="2240"/>
+          <w:tab w:val="left" w:pos="2800"/>
+          <w:tab w:val="left" w:pos="3360"/>
+          <w:tab w:val="left" w:pos="3920"/>
+          <w:tab w:val="left" w:pos="4480"/>
+          <w:tab w:val="left" w:pos="5040"/>
+          <w:tab w:val="left" w:pos="5600"/>
+          <w:tab w:val="left" w:pos="6160"/>
+          <w:tab w:val="left" w:pos="6720"/>
+        </w:tabs>
+        <w:autoSpaceDE w:val="0"/>
+        <w:autoSpaceDN w:val="0"/>
+        <w:adjustRightInd w:val="0"/>
+        <w:spacing w:line="480" w:lineRule="auto"/>
+        <w:contextualSpacing/>
+      </w:pPr>
+      <w:bookmarkStart w:id="4" w:name="_GoBack"/>
+      <w:bookmarkEnd w:id="4"/>
     </w:p>
     <w:p>
       <w:pPr>
@@ -2679,8 +2969,8 @@
         </m:oMath>
       </m:oMathPara>
     </w:p>
-    <w:bookmarkStart w:id="1" w:name="_MON_1413448328"/>
-    <w:bookmarkEnd w:id="1"/>
+    <w:bookmarkStart w:id="5" w:name="_MON_1413448328"/>
+    <w:bookmarkEnd w:id="5"/>
     <w:p>
       <w:pPr>
         <w:widowControl w:val="0"/>
@@ -2725,10 +3015,10 @@
             <v:path o:extrusionok="f" gradientshapeok="t" o:connecttype="rect"/>
             <o:lock v:ext="edit" aspectratio="t"/>
           </v:shapetype>
-          <v:shape id="_x0000_i1025" type="#_x0000_t75" style="width:468pt;height:52pt" o:ole="">
+          <v:shape id="_x0000_i1025" type="#_x0000_t75" style="width:468.35pt;height:52.35pt" o:ole="">
             <v:imagedata r:id="rId5" o:title=""/>
           </v:shape>
-          <o:OLEObject Type="Embed" ProgID="Word.Document.12" ShapeID="_x0000_i1025" DrawAspect="Content" ObjectID="_1516000179" r:id="rId6">
+          <o:OLEObject Type="Embed" ProgID="Word.Document.12" ShapeID="_x0000_i1025" DrawAspect="Content" ObjectID="_1517229894" r:id="rId6">
             <o:FieldCodes>\s</o:FieldCodes>
           </o:OLEObject>
         </w:object>
@@ -3536,16 +3826,16 @@
         </w:rPr>
         <w:t xml:space="preserve">: </w:t>
       </w:r>
-      <w:bookmarkStart w:id="2" w:name="OLE_LINK7"/>
-      <w:bookmarkStart w:id="3" w:name="OLE_LINK8"/>
+      <w:bookmarkStart w:id="6" w:name="OLE_LINK7"/>
+      <w:bookmarkStart w:id="7" w:name="OLE_LINK8"/>
       <w:r>
         <w:rPr>
           <w:b/>
         </w:rPr>
         <w:t>Belowground responses to an observed drought across a topographic gradient in a wet tropical forest</w:t>
       </w:r>
-      <w:bookmarkEnd w:id="2"/>
-      <w:bookmarkEnd w:id="3"/>
+      <w:bookmarkEnd w:id="6"/>
+      <w:bookmarkEnd w:id="7"/>
     </w:p>
     <w:p>
       <w:r>
@@ -3784,23 +4074,144 @@
     </w:p>
     <w:p/>
     <w:p>
+      <w:r>
+        <w:t xml:space="preserve">Humans are altering </w:t>
+      </w:r>
+      <w:r>
+        <w:t>climatic trends</w:t>
+      </w:r>
+      <w:r>
+        <w:t xml:space="preserve"> on a global scale.  However, considerable uncertainty surrounds the effects of future precipitation changes on tropical forests</w:t>
+      </w:r>
+      <w:r>
+        <w:fldChar w:fldCharType="begin"/>
+      </w:r>
+      <w:r>
+        <w:instrText xml:space="preserve"> ADDIN PAPERS2_CITATIONS &lt;citation&gt;&lt;uuid&gt;E8750CC4-F6C0-41DA-829F-86D19DE43D32&lt;/uuid&gt;&lt;priority&gt;0&lt;/priority&gt;&lt;publications&gt;&lt;publication&gt;&lt;publication_date&gt;99201200001200000000200000&lt;/publication_date&gt;&lt;title&gt;Research Priorities for Tropical Ecosystems Under Climate Change Workshop&lt;/title&gt;&lt;uuid&gt;1396ED65-93E5-4508-86B4-F5FA3A5FBF25&lt;/uuid&gt;&lt;subtype&gt;400&lt;/subtype&gt;&lt;type&gt;400&lt;/type&gt;&lt;citekey&gt;Chambers:2012ve&lt;/citekey&gt;&lt;url&gt;http://science.energy.gov/~/media/ber/pdf/NGEE-Tropics_LR.pdf&lt;/url&gt;&lt;authors&gt;&lt;author&gt;&lt;firstName&gt;Jefirey&lt;/firstName&gt;&lt;lastName&gt;Chambers&lt;/lastName&gt;&lt;/author&gt;&lt;author&gt;&lt;firstName&gt;Rosie&lt;/firstName&gt;&lt;lastName&gt;Fisher&lt;/lastName&gt;&lt;/author&gt;&lt;author&gt;&lt;firstName&gt;Jefierson&lt;/firstName&gt;&lt;lastName&gt;Hall&lt;/lastName&gt;&lt;/author&gt;&lt;author&gt;&lt;firstName&gt;Richard&lt;/firstName&gt;&lt;middleNames&gt;J&lt;/middleNames&gt;&lt;lastName&gt;Norby&lt;/lastName&gt;&lt;/author&gt;&lt;author&gt;&lt;firstName&gt;Steven&lt;/firstName&gt;&lt;middleNames&gt;C&lt;/middleNames&gt;&lt;lastName&gt;Wofsy&lt;/lastName&gt;&lt;/author&gt;&lt;/authors&gt;&lt;/publication&gt;&lt;/publications&gt;&lt;cites&gt;&lt;/cites&gt;&lt;/citation&gt;</w:instrText>
+      </w:r>
+      <w:r>
+        <w:fldChar w:fldCharType="separate"/>
+      </w:r>
+      <w:r>
+        <w:rPr>
+          <w:rFonts w:ascii="Cambria" w:hAnsi="Cambria" w:cs="Cambria"/>
+          <w:vertAlign w:val="superscript"/>
+        </w:rPr>
+        <w:t>1</w:t>
+      </w:r>
+      <w:r>
+        <w:fldChar w:fldCharType="end"/>
+      </w:r>
+      <w:r>
+        <w:t>.  Climate models generally agree that global warming is likely to decrease rainfall and increase drought events across the tropics</w:t>
+      </w:r>
+      <w:commentRangeStart w:id="8"/>
+      <w:r>
+        <w:fldChar w:fldCharType="begin"/>
+      </w:r>
+      <w:r>
+        <w:instrText xml:space="preserve"> ADDIN PAPERS2_CITATIONS &lt;citation&gt;&lt;uuid&gt;55BCF508-535F-42CB-B69D-53457D0C93EC&lt;/uuid&gt;&lt;priority&gt;1&lt;/priority&gt;&lt;publications&gt;&lt;publication&gt;&lt;uuid&gt;B8767A2D-2564-4737-B2C6-A61772EDB705&lt;/uuid&gt;&lt;volume&gt;103&lt;/volume&gt;&lt;doi&gt;10.1073/pnas.0601798103&lt;/doi&gt;&lt;startpage&gt;6110&lt;/startpage&gt;&lt;publication_date&gt;99200604181200000000222000&lt;/publication_date&gt;&lt;url&gt;http://eutils.ncbi.nlm.nih.gov/entrez/eutils/elink.fcgi?dbfrom=pubmed&amp;amp;id=16606851&amp;amp;retmode=ref&amp;amp;cmd=prlinks&lt;/url&gt;&lt;citekey&gt;Neelin:2006dc&lt;/citekey&gt;&lt;type&gt;400&lt;/type&gt;&lt;title&gt;Tropical drying trends in global warming models and observations.&lt;/title&gt;&lt;location&gt;&amp;lt;html&amp;gt;&amp;lt;head&amp;gt;&amp;lt;meta http-equiv="content-type" content="text/html; charset=utf-8"/&amp;gt;&amp;lt;title&amp;gt;Sorry...&amp;lt;/title&amp;gt;&amp;lt;style&amp;gt; body { font-family: verdana, arial, sans-serif; background-color: #fff; color: #000; }&amp;lt;/style&amp;gt;&amp;lt;/head&amp;gt;&amp;lt;body&amp;gt;&amp;lt;div&amp;gt;&amp;lt;table&amp;gt;&amp;lt;tr&amp;gt;&amp;lt;td&amp;gt;&amp;lt;b&amp;gt;&amp;lt;font face=times color=#0039b6 size=10&amp;gt;G&amp;lt;/font&amp;gt;&amp;lt;font face=times color=#c41200 size=10&amp;gt;o&amp;lt;/font&amp;gt;&amp;lt;font face=times color=#f3c518 size=10&amp;gt;o&amp;lt;/font&amp;gt;&amp;lt;font face=times color=#0039b6 size=10&amp;gt;g&amp;lt;/font&amp;gt;&amp;lt;font face=times color=#30a72f size=10&amp;gt;l&amp;lt;/font&amp;gt;&amp;lt;font face=times color=#c41200 size=10&amp;gt;e&amp;lt;/font&amp;gt;&amp;lt;/b&amp;gt;&amp;lt;/td&amp;gt;&amp;lt;td style="text-align: left; vertical-align: bottom; padding-bottom: 15px; width: 50%"&amp;gt;&amp;lt;div style="border-bottom: 1px solid #dfdfdf;"&amp;gt;Sorry...&amp;lt;/div&amp;gt;&amp;lt;/td&amp;gt;&amp;lt;/tr&amp;gt;&amp;lt;/table&amp;gt;&amp;lt;/div&amp;gt;&amp;lt;div style="margin-left: 4em;"&amp;gt;&amp;lt;h1&amp;gt;We're sorry...&amp;lt;/h1&amp;gt;&amp;lt;p&amp;gt;... but your computer or network may be sending automated queries. To protect our users, we can't process your request right now.&amp;lt;/p&amp;gt;&amp;lt;/div&amp;gt;&amp;lt;div style="margin-left: 4em;"&amp;gt;See &amp;lt;a href="https://support.google.com/websearch/answer/86640"&amp;gt;Google Help&amp;lt;/a&amp;gt; for more information.&amp;lt;br/&amp;gt;&amp;lt;br/&amp;gt;&amp;lt;/div&amp;gt;&amp;lt;div style="text-align: center; border-top: 1px solid #dfdfdf;"&amp;gt;&amp;amp;copy; 2013 Google - &amp;lt;a href="https://www.google.com"&amp;gt;Google Home&amp;lt;/a&amp;gt;&amp;lt;/div&amp;gt;&amp;lt;/body&amp;gt;&amp;lt;/html&amp;gt;&lt;/location&gt;&lt;institution&gt;Department of Atmospheric and Oceanic Sciences and Institute of Geophysics and Planetary Physics, University of California, Los Angeles, CA 90095, USA. neelin@atmos.ucla.edu&lt;/institution&gt;&lt;number&gt;16&lt;/number&gt;&lt;subtype&gt;400&lt;/subtype&gt;&lt;endpage&gt;6115&lt;/endpage&gt;&lt;bundle&gt;&lt;publication&gt;&lt;publisher&gt;National Acad Sciences&lt;/publisher&gt;&lt;url&gt;http://www.pnas.org/&lt;/url&gt;&lt;title&gt;Proceedings of the National Academy of Sciences&lt;/title&gt;&lt;type&gt;-100&lt;/type&gt;&lt;subtype&gt;-100&lt;/subtype&gt;&lt;uuid&gt;BEFA6349-DD33-47FF-9685-423E1CD79321&lt;/uuid&gt;&lt;/publication&gt;&lt;/bundle&gt;&lt;authors&gt;&lt;author&gt;&lt;firstName&gt;J&lt;/firstName&gt;&lt;middleNames&gt;D&lt;/middleNames&gt;&lt;lastName&gt;Neelin&lt;/lastName&gt;&lt;/author&gt;&lt;author&gt;&lt;firstName&gt;M&lt;/firstName&gt;&lt;lastName&gt;Münnich&lt;/lastName&gt;&lt;/author&gt;&lt;author&gt;&lt;firstName&gt;H&lt;/firstName&gt;&lt;lastName&gt;Su&lt;/lastName&gt;&lt;/author&gt;&lt;author&gt;&lt;firstName&gt;J&lt;/firstName&gt;&lt;middleNames&gt;E&lt;/middleNames&gt;&lt;lastName&gt;Meyerson&lt;/lastName&gt;&lt;/author&gt;&lt;author&gt;&lt;firstName&gt;C&lt;/firstName&gt;&lt;middleNames&gt;E&lt;/middleNames&gt;&lt;lastName&gt;Holloway&lt;/lastName&gt;&lt;/author&gt;&lt;/authors&gt;&lt;/publication&gt;&lt;/publications&gt;&lt;cites&gt;&lt;/cites&gt;&lt;/citation&gt;</w:instrText>
+      </w:r>
+      <w:r>
+        <w:fldChar w:fldCharType="separate"/>
+      </w:r>
+      <w:r>
+        <w:rPr>
+          <w:rFonts w:ascii="Cambria" w:hAnsi="Cambria" w:cs="Cambria"/>
+          <w:vertAlign w:val="superscript"/>
+        </w:rPr>
+        <w:t>2</w:t>
+      </w:r>
+      <w:r>
+        <w:fldChar w:fldCharType="end"/>
+      </w:r>
+      <w:commentRangeEnd w:id="8"/>
+      <w:r>
+        <w:rPr>
+          <w:rStyle w:val="CommentReference"/>
+        </w:rPr>
+        <w:commentReference w:id="8"/>
+      </w:r>
+      <w:r>
+        <w:t>.  In wet tropical forests, where plant species</w:t>
+      </w:r>
+      <w:r>
+        <w:fldChar w:fldCharType="begin"/>
+      </w:r>
+      <w:r>
+        <w:instrText xml:space="preserve"> ADDIN PAPERS2_CITATIONS &lt;citation&gt;&lt;uuid&gt;717A836C-05C5-4D60-BFAD-8D1949F9B6C1&lt;/uuid&gt;&lt;priority&gt;2&lt;/priority&gt;&lt;publications&gt;&lt;publication&gt;&lt;uuid&gt;85CA2E81-D28F-40B5-B471-D606FBD405BD&lt;/uuid&gt;&lt;volume&gt;323&lt;/volume&gt;&lt;startpage&gt;1344&lt;/startpage&gt;&lt;publication_date&gt;99200900001200000000200000&lt;/publication_date&gt;&lt;url&gt;http://www.sciencemag.org/content/323/5919/1344.short&lt;/url&gt;&lt;citekey&gt;Phillips:2009wv&lt;/citekey&gt;&lt;type&gt;400&lt;/type&gt;&lt;title&gt;Drought sensitivity of the Amazon rainforest&lt;/title&gt;&lt;publisher&gt;American association for the advancement of science&lt;/publisher&gt;&lt;number&gt;5919&lt;/number&gt;&lt;subtype&gt;400&lt;/subtype&gt;&lt;endpage&gt;1347&lt;/endpage&gt;&lt;bundle&gt;&lt;publication&gt;&lt;publisher&gt;American Association for the Advancement of Science, 1333 H St, NW, 8 th Floor, Washington, DC, 20005, USA&lt;/publisher&gt;&lt;title&gt;Science&lt;/title&gt;&lt;type&gt;-100&lt;/type&gt;&lt;subtype&gt;-100&lt;/subtype&gt;&lt;uuid&gt;4FE731DC-E90D-49AE-B447-BB91445A18C3&lt;/uuid&gt;&lt;/publication&gt;&lt;/bundle&gt;&lt;authors&gt;&lt;author&gt;&lt;firstName&gt;Oliver&lt;/firstName&gt;&lt;middleNames&gt;L&lt;/middleNames&gt;&lt;lastName&gt;Phillips&lt;/lastName&gt;&lt;/author&gt;&lt;author&gt;&lt;firstName&gt;Luiz&lt;/firstName&gt;&lt;middleNames&gt;EOC&lt;/middleNames&gt;&lt;lastName&gt;Aragão&lt;/lastName&gt;&lt;/author&gt;&lt;author&gt;&lt;firstName&gt;Simon&lt;/firstName&gt;&lt;middleNames&gt;L&lt;/middleNames&gt;&lt;lastName&gt;Lewis&lt;/lastName&gt;&lt;/author&gt;&lt;author&gt;&lt;firstName&gt;Joshua&lt;/firstName&gt;&lt;middleNames&gt;B&lt;/middleNames&gt;&lt;lastName&gt;Fisher&lt;/lastName&gt;&lt;/author&gt;&lt;author&gt;&lt;firstName&gt;Jon&lt;/firstName&gt;&lt;lastName&gt;Lloyd&lt;/lastName&gt;&lt;/author&gt;&lt;author&gt;&lt;firstName&gt;Gabriela&lt;/firstName&gt;&lt;lastName&gt;López-González&lt;/lastName&gt;&lt;/author&gt;&lt;author&gt;&lt;firstName&gt;Yadvinder&lt;/firstName&gt;&lt;lastName&gt;Malhi&lt;/lastName&gt;&lt;/author&gt;&lt;author&gt;&lt;firstName&gt;Abel&lt;/firstName&gt;&lt;lastName&gt;Monteagudo Mendoza&lt;/lastName&gt;&lt;/author&gt;&lt;author&gt;&lt;firstName&gt;Julie&lt;/firstName&gt;&lt;lastName&gt;Peacock&lt;/lastName&gt;&lt;/author&gt;&lt;author&gt;&lt;firstName&gt;Carlos&lt;/firstName&gt;&lt;middleNames&gt;A&lt;/middleNames&gt;&lt;lastName&gt;Quesada&lt;/lastName&gt;&lt;/author&gt;&lt;/authors&gt;&lt;/publication&gt;&lt;/publications&gt;&lt;cites&gt;&lt;/cites&gt;&lt;/citation&gt;</w:instrText>
+      </w:r>
+      <w:r>
+        <w:fldChar w:fldCharType="separate"/>
+      </w:r>
+      <w:r>
+        <w:rPr>
+          <w:rFonts w:ascii="Cambria" w:hAnsi="Cambria" w:cs="Cambria"/>
+          <w:vertAlign w:val="superscript"/>
+        </w:rPr>
+        <w:t>3</w:t>
+      </w:r>
+      <w:r>
+        <w:fldChar w:fldCharType="end"/>
+      </w:r>
+      <w:r>
+        <w:t xml:space="preserve"> and soil microbial communities</w:t>
+      </w:r>
+      <w:r>
+        <w:fldChar w:fldCharType="begin"/>
+      </w:r>
+      <w:r>
+        <w:instrText xml:space="preserve"> ADDIN PAPERS2_CITATIONS &lt;citation&gt;&lt;uuid&gt;8B86239A-FA62-47AA-A048-C7AA3EE4DD10&lt;/uuid&gt;&lt;priority&gt;3&lt;/priority&gt;&lt;publications&gt;&lt;publication&gt;&lt;uuid&gt;7C38C839-C769-485C-8D8F-FDC13158B0F4&lt;/uuid&gt;&lt;volume&gt;7&lt;/volume&gt;&lt;doi&gt;10.1038/ismej.2012.113&lt;/doi&gt;&lt;startpage&gt;384&lt;/startpage&gt;&lt;publication_date&gt;99201211151200000000222000&lt;/publication_date&gt;&lt;url&gt;</w:instrText>
+      </w:r>
+    </w:p>
+    <w:p>
+      <w:r>
+        <w:instrText xml:space="preserve">                http://dx.doi.org/10.1038/ismej.2012.113&lt;/url&gt;&lt;citekey&gt;Bouskill:2012db&lt;/citekey&gt;&lt;type&gt;400&lt;/type&gt;&lt;title&gt;Pre-exposure to drought increases the resistance of tropical forest soil bacterial communities to extended drought&lt;/title&gt;&lt;publisher&gt;Nature Publishing Group&lt;/publisher&gt;&lt;number&gt;2&lt;/number&gt;&lt;subtype&gt;400&lt;/subtype&gt;&lt;endpage&gt;394&lt;/endpage&gt;&lt;bundle&gt;&lt;publication&gt;&lt;title&gt;The ISME Journal&lt;/title&gt;&lt;type&gt;-100&lt;/type&gt;&lt;subtype&gt;-100&lt;/subtype&gt;&lt;uuid&gt;917B2293-F6C6-4C21-BAF8-4644EDF4AE26&lt;/uuid&gt;&lt;/publication&gt;&lt;/bundle&gt;&lt;authors&gt;&lt;author&gt;&lt;firstName&gt;Nicholas&lt;/firstName&gt;&lt;middleNames&gt;J&lt;/middleNames&gt;&lt;lastName&gt;Bouskill&lt;/lastName&gt;&lt;/author&gt;&lt;author&gt;&lt;firstName&gt;Hsiao&lt;/firstName&gt;&lt;middleNames&gt;Chien&lt;/middleNames&gt;&lt;lastName&gt;Lim&lt;/lastName&gt;&lt;/author&gt;&lt;author&gt;&lt;firstName&gt;Sharon&lt;/firstName&gt;&lt;lastName&gt;Borglin&lt;/lastName&gt;&lt;/author&gt;&lt;author&gt;&lt;firstName&gt;Rohit&lt;/firstName&gt;&lt;lastName&gt;Salve&lt;/lastName&gt;&lt;/author&gt;&lt;author&gt;&lt;firstName&gt;Tana&lt;/firstName&gt;&lt;middleNames&gt;E&lt;/middleNames&gt;&lt;lastName&gt;Wood&lt;/lastName&gt;&lt;/author&gt;&lt;author&gt;&lt;firstName&gt;Whendee&lt;/firstName&gt;&lt;middleNames&gt;L&lt;/middleNames&gt;&lt;lastName&gt;Silver&lt;/lastName&gt;&lt;/author&gt;&lt;author&gt;&lt;firstName&gt;Eoin&lt;/firstName&gt;&lt;middleNames&gt;L&lt;/middleNames&gt;&lt;lastName&gt;Brodie&lt;/lastName&gt;&lt;/author&gt;&lt;/authors&gt;&lt;/publication&gt;&lt;/publications&gt;&lt;cites&gt;&lt;/cites&gt;&lt;/citation&gt;</w:instrText>
+      </w:r>
+      <w:r>
+        <w:fldChar w:fldCharType="separate"/>
+      </w:r>
+      <w:r>
+        <w:rPr>
+          <w:rFonts w:ascii="Cambria" w:hAnsi="Cambria" w:cs="Cambria"/>
+          <w:vertAlign w:val="superscript"/>
+        </w:rPr>
+        <w:t>4</w:t>
+      </w:r>
+      <w:r>
+        <w:fldChar w:fldCharType="end"/>
+      </w:r>
+      <w:r>
+        <w:t xml:space="preserve"> are less likely to have adapted to combat drought stress, such droughts have the potential to drastically shift </w:t>
+      </w:r>
+      <w:r>
+        <w:t>belowground nutrient cycling</w:t>
+      </w:r>
+      <w:r>
+        <w:t>.</w:t>
+      </w:r>
+    </w:p>
+    <w:p>
       <w:pPr>
         <w:ind w:firstLine="720"/>
       </w:pPr>
       <w:r>
-        <w:t xml:space="preserve">Humans are altering </w:t>
-      </w:r>
-      <w:r>
-        <w:t>climatic trends</w:t>
-      </w:r>
-      <w:r>
-        <w:t xml:space="preserve"> on a global scale.  However, considerable uncertainty surrounds the effects of future precipitation changes on tropical forests</w:t>
+        <w:t>Drought mediates changes to the</w:t>
+      </w:r>
+      <w:r>
+        <w:t xml:space="preserve"> tropical</w:t>
+      </w:r>
+      <w:r>
+        <w:t xml:space="preserve"> terrestrial carbon (C), nitrogen (N) and phosphorus (P) and other nutrient cycles in several ways.  </w:t>
+      </w:r>
+      <w:r>
+        <w:t>First, droughts reduce soil moisture and increase soil oxygen, thus altering reduction-oxidation (redox) chemical conditions.  These effects may change the rates at which soil microbes decompose organic C</w:t>
       </w:r>
       <w:r>
         <w:fldChar w:fldCharType="begin"/>
       </w:r>
       <w:r>
-        <w:instrText xml:space="preserve"> ADDIN PAPERS2_CITATIONS &lt;citation&gt;&lt;uuid&gt;5CA4133D-0D4D-4AFF-86C7-DB713A2D87A0&lt;/uuid&gt;&lt;priority&gt;0&lt;/priority&gt;&lt;publications&gt;&lt;publication&gt;&lt;publication_date&gt;99201200001200000000200000&lt;/publication_date&gt;&lt;title&gt;Research Priorities for Tropical Ecosystems Under Climate Change Workshop&lt;/title&gt;&lt;uuid&gt;1396ED65-93E5-4508-86B4-F5FA3A5FBF25&lt;/uuid&gt;&lt;subtype&gt;400&lt;/subtype&gt;&lt;type&gt;400&lt;/type&gt;&lt;citekey&gt;Chambers:2012ve&lt;/citekey&gt;&lt;url&gt;http://science.energy.gov/~/media/ber/pdf/NGEE-Tropics_LR.pdf&lt;/url&gt;&lt;authors&gt;&lt;author&gt;&lt;firstName&gt;Jefirey&lt;/firstName&gt;&lt;lastName&gt;Chambers&lt;/lastName&gt;&lt;/author&gt;&lt;author&gt;&lt;firstName&gt;Rosie&lt;/firstName&gt;&lt;lastName&gt;Fisher&lt;/lastName&gt;&lt;/author&gt;&lt;author&gt;&lt;firstName&gt;Jefierson&lt;/firstName&gt;&lt;lastName&gt;Hall&lt;/lastName&gt;&lt;/author&gt;&lt;author&gt;&lt;firstName&gt;Richard&lt;/firstName&gt;&lt;middleNames&gt;J&lt;/middleNames&gt;&lt;lastName&gt;Norby&lt;/lastName&gt;&lt;/author&gt;&lt;author&gt;&lt;firstName&gt;Steven&lt;/firstName&gt;&lt;middleNames&gt;C&lt;/middleNames&gt;&lt;lastName&gt;Wofsy&lt;/lastName&gt;&lt;/author&gt;&lt;/authors&gt;&lt;/publication&gt;&lt;/publications&gt;&lt;cites&gt;&lt;/cites&gt;&lt;/citation&gt;</w:instrText>
+        <w:instrText xml:space="preserve"> ADDIN PAPERS2_CITATIONS &lt;citation&gt;&lt;uuid&gt;28A512DE-042D-4B52-AC1D-9B3D47D55E8E&lt;/uuid&gt;&lt;priority&gt;4&lt;/priority&gt;&lt;publications&gt;&lt;publication&gt;&lt;uuid&gt;6B1BF1F3-2C78-4BD3-B225-775B99F3A0E5&lt;/uuid&gt;&lt;volume&gt;19&lt;/volume&gt;&lt;doi&gt;10.1111/gcb.12229&lt;/doi&gt;&lt;startpage&gt;2804&lt;/startpage&gt;&lt;publication_date&gt;99201307141200000000222000&lt;/publication_date&gt;&lt;url&gt;http://doi.wiley.com/10.1111/gcb.12229&lt;/url&gt;&lt;citekey&gt;Hall:2013bd&lt;/citekey&gt;&lt;type&gt;400&lt;/type&gt;&lt;title&gt;Iron oxidation stimulates organic matter decomposition in humid tropical forest soils&lt;/title&gt;&lt;number&gt;9&lt;/number&gt;&lt;subtype&gt;400&lt;/subtype&gt;&lt;endpage&gt;2813&lt;/endpage&gt;&lt;bundle&gt;&lt;publication&gt;&lt;publisher&gt;Wiley Online Library&lt;/publisher&gt;&lt;title&gt;Global Change Biology&lt;/title&gt;&lt;type&gt;-100&lt;/type&gt;&lt;subtype&gt;-100&lt;/subtype&gt;&lt;uuid&gt;408438DE-8321-4E74-9849-5B6A519D4CC2&lt;/uuid&gt;&lt;/publication&gt;&lt;/bundle&gt;&lt;authors&gt;&lt;author&gt;&lt;firstName&gt;Steven&lt;/firstName&gt;&lt;middleNames&gt;J&lt;/middleNames&gt;&lt;lastName&gt;Hall&lt;/lastName&gt;&lt;/author&gt;&lt;author&gt;&lt;firstName&gt;Whendee&lt;/firstName&gt;&lt;middleNames&gt;L&lt;/middleNames&gt;&lt;lastName&gt;Silver&lt;/lastName&gt;&lt;/author&gt;&lt;/authors&gt;&lt;/publication&gt;&lt;publication&gt;&lt;uuid&gt;DCB2A446-EB8D-43CE-8CBC-CA5DD63AFB87&lt;/uuid&gt;&lt;volume&gt;16&lt;/volume&gt;&lt;doi&gt;10.1007/s10021-012-9631-2&lt;/doi&gt;&lt;startpage&gt;576&lt;/startpage&gt;&lt;publication_date&gt;99201212221200000000222000&lt;/publication_date&gt;&lt;url&gt;http://link.springer.com/10.1007/s10021-012-9631-2&lt;/url&gt;&lt;citekey&gt;Hall:2012in&lt;/citekey&gt;&lt;type&gt;400&lt;/type&gt;&lt;title&gt;When Wet Gets Wetter: Decoupling of Moisture, Redox Biogeochemistry, and Greenhouse Gas Fluxes in a Humid Tropical Forest Soil&lt;/title&gt;&lt;number&gt;4&lt;/number&gt;&lt;subtype&gt;400&lt;/subtype&gt;&lt;endpage&gt;589&lt;/endpage&gt;&lt;bundle&gt;&lt;publication&gt;&lt;publisher&gt;Springer&lt;/publisher&gt;&lt;title&gt;Ecosystems&lt;/title&gt;&lt;type&gt;-100&lt;/type&gt;&lt;subtype&gt;-100&lt;/subtype&gt;&lt;uuid&gt;A34C5D7D-4707-4D66-A1CF-E60447C3DF6D&lt;/uuid&gt;&lt;/publication&gt;&lt;/bundle&gt;&lt;authors&gt;&lt;author&gt;&lt;firstName&gt;Steven&lt;/firstName&gt;&lt;middleNames&gt;J&lt;/middleNames&gt;&lt;lastName&gt;Hall&lt;/lastName&gt;&lt;/author&gt;&lt;author&gt;&lt;firstName&gt;William&lt;/firstName&gt;&lt;middleNames&gt;H&lt;/middleNames&gt;&lt;lastName&gt;McDowell&lt;/lastName&gt;&lt;/author&gt;&lt;author&gt;&lt;firstName&gt;Whendee&lt;/firstName&gt;&lt;middleNames&gt;L&lt;/middleNames&gt;&lt;lastName&gt;Silver&lt;/lastName&gt;&lt;/author&gt;&lt;/authors&gt;&lt;/publication&gt;&lt;/publications&gt;&lt;cites&gt;&lt;/cites&gt;&lt;/citation&gt;</w:instrText>
       </w:r>
       <w:r>
         <w:fldChar w:fldCharType="separate"/>
@@ -3810,20 +4221,178 @@
           <w:rFonts w:ascii="Cambria" w:hAnsi="Cambria" w:cs="Cambria"/>
           <w:vertAlign w:val="superscript"/>
         </w:rPr>
+        <w:t>5,6</w:t>
+      </w:r>
+      <w:r>
+        <w:fldChar w:fldCharType="end"/>
+      </w:r>
+      <w:r>
+        <w:t xml:space="preserve"> and produce CO</w:t>
+      </w:r>
+      <w:r>
+        <w:rPr>
+          <w:vertAlign w:val="subscript"/>
+        </w:rPr>
+        <w:t>2</w:t>
+      </w:r>
+      <w:r>
+        <w:t>, methane (CH</w:t>
+      </w:r>
+      <w:r>
+        <w:rPr>
+          <w:vertAlign w:val="subscript"/>
+        </w:rPr>
+        <w:t>4</w:t>
+      </w:r>
+      <w:r>
+        <w:t>) and nitrous oxide (N</w:t>
+      </w:r>
+      <w:r>
+        <w:rPr>
+          <w:vertAlign w:val="subscript"/>
+        </w:rPr>
+        <w:t>2</w:t>
+      </w:r>
+      <w:r>
+        <w:t>O), three important greenhouse gases</w:t>
+      </w:r>
+      <w:r>
+        <w:fldChar w:fldCharType="begin"/>
+      </w:r>
+      <w:r>
+        <w:instrText xml:space="preserve"> ADDIN PAPERS2_CITATIONS &lt;citation&gt;&lt;uuid&gt;BCF43D69-077E-43B6-A2F7-3342FF3F5BDB&lt;/uuid&gt;&lt;priority&gt;5&lt;/priority&gt;&lt;publications&gt;&lt;publication&gt;&lt;uuid&gt;2F6773F0-64B7-434C-A58E-85EBBAE5F733&lt;/uuid&gt;&lt;volume&gt;87&lt;/volume&gt;&lt;doi&gt;10.1111/j.1469-185X.2012.00232.x&lt;/doi&gt;&lt;startpage&gt;912&lt;/startpage&gt;&lt;publication_date&gt;99201205211200000000222000&lt;/publication_date&gt;&lt;url&gt;http://doi.wiley.com/10.1111/j.1469-185X.2012.00232.x&lt;/url&gt;&lt;citekey&gt;Wood:2012cv&lt;/citekey&gt;&lt;type&gt;400&lt;/type&gt;&lt;title&gt;Tropical forest carbon balance in a warmer world: a critical review spanning microbial- to ecosystem-scale processes&lt;/title&gt;&lt;number&gt;4&lt;/number&gt;&lt;subtype&gt;400&lt;/subtype&gt;&lt;endpage&gt;927&lt;/endpage&gt;&lt;bundle&gt;&lt;publication&gt;&lt;publisher&gt;Cambridge Univ Press&lt;/publisher&gt;&lt;title&gt;Biological Reviews&lt;/title&gt;&lt;type&gt;-100&lt;/type&gt;&lt;subtype&gt;-100&lt;/subtype&gt;&lt;uuid&gt;1E16EE65-7EF8-4927-9D14-DFA225C494C0&lt;/uuid&gt;&lt;/publication&gt;&lt;/bundle&gt;&lt;authors&gt;&lt;author&gt;&lt;firstName&gt;Tana&lt;/firstName&gt;&lt;middleNames&gt;E&lt;/middleNames&gt;&lt;lastName&gt;Wood&lt;/lastName&gt;&lt;/author&gt;&lt;author&gt;&lt;firstName&gt;Molly&lt;/firstName&gt;&lt;middleNames&gt;A&lt;/middleNames&gt;&lt;lastName&gt;Cavaleri&lt;/lastName&gt;&lt;/author&gt;&lt;author&gt;&lt;firstName&gt;Sasha&lt;/firstName&gt;&lt;middleNames&gt;C&lt;/middleNames&gt;&lt;lastName&gt;Reed&lt;/lastName&gt;&lt;/author&gt;&lt;/authors&gt;&lt;/publication&gt;&lt;publication&gt;&lt;publication_date&gt;99200809001200000000220000&lt;/publication_date&gt;&lt;doi&gt;10.1111/j.1365-2486.2008.01694.x&lt;/doi&gt;&lt;title&gt;Effects of an experimental drought and recovery on soil emissions of carbon dioxide, methane, nitrous oxide, and nitric oxide in a moist tropical forest&lt;/title&gt;&lt;uuid&gt;64091053-6B0F-401D-86B9-97F1424974ED&lt;/uuid&gt;&lt;subtype&gt;400&lt;/subtype&gt;&lt;type&gt;400&lt;/type&gt;&lt;citekey&gt;Davidson:2008do&lt;/citekey&gt;&lt;url&gt;http://doi.wiley.com/10.1111/j.1365-2486.2008.01694.x&lt;/url&gt;&lt;bundle&gt;&lt;publication&gt;&lt;publisher&gt;Wiley Online Library&lt;/publisher&gt;&lt;title&gt;Global Change Biology&lt;/title&gt;&lt;type&gt;-100&lt;/type&gt;&lt;subtype&gt;-100&lt;/subtype&gt;&lt;uuid&gt;408438DE-8321-4E74-9849-5B6A519D4CC2&lt;/uuid&gt;&lt;/publication&gt;&lt;/bundle&gt;&lt;authors&gt;&lt;author&gt;&lt;firstName&gt;Eric&lt;/firstName&gt;&lt;middleNames&gt;A&lt;/middleNames&gt;&lt;lastName&gt;Davidson&lt;/lastName&gt;&lt;/author&gt;&lt;author&gt;&lt;firstName&gt;Daniel&lt;/firstName&gt;&lt;middleNames&gt;Curtis&lt;/middleNames&gt;&lt;lastName&gt;Nepstad&lt;/lastName&gt;&lt;/author&gt;&lt;author&gt;&lt;firstName&gt;Françoise&lt;/firstName&gt;&lt;middleNames&gt;Yoko&lt;/middleNames&gt;&lt;lastName&gt;Ishida&lt;/lastName&gt;&lt;/author&gt;&lt;author&gt;&lt;firstName&gt;Paulo&lt;/firstName&gt;&lt;middleNames&gt;M&lt;/middleNames&gt;&lt;lastName&gt;Brando&lt;/lastName&gt;&lt;/author&gt;&lt;/authors&gt;&lt;/publication&gt;&lt;/publications&gt;&lt;cites&gt;&lt;/cites&gt;&lt;/citation&gt;</w:instrText>
+      </w:r>
+      <w:r>
+        <w:fldChar w:fldCharType="separate"/>
+      </w:r>
+      <w:r>
+        <w:rPr>
+          <w:rFonts w:ascii="Cambria" w:hAnsi="Cambria" w:cs="Cambria"/>
+          <w:vertAlign w:val="superscript"/>
+        </w:rPr>
+        <w:t>7,8</w:t>
+      </w:r>
+      <w:r>
+        <w:fldChar w:fldCharType="end"/>
+      </w:r>
+      <w:r>
+        <w:t>.  Changes to decomposition and so-called trace gas production may lead to a net change in soil C</w:t>
+      </w:r>
+      <w:r>
+        <w:fldChar w:fldCharType="begin"/>
+      </w:r>
+      <w:r>
+        <w:instrText xml:space="preserve"> ADDIN PAPERS2_CITATIONS &lt;citation&gt;&lt;uuid&gt;9800B259-DBE9-4039-996D-8F6FA0778862&lt;/uuid&gt;&lt;priority&gt;6&lt;/priority&gt;&lt;publications&gt;&lt;publication&gt;&lt;uuid&gt;2F6773F0-64B7-434C-A58E-85EBBAE5F733&lt;/uuid&gt;&lt;volume&gt;87&lt;/volume&gt;&lt;doi&gt;10.1111/j.1469-185X.2012.00232.x&lt;/doi&gt;&lt;startpage&gt;912&lt;/startpage&gt;&lt;publication_date&gt;99201205211200000000222000&lt;/publication_date&gt;&lt;url&gt;http://doi.wiley.com/10.1111/j.1469-185X.2012.00232.x&lt;/url&gt;&lt;citekey&gt;Wood:2012cv&lt;/citekey&gt;&lt;type&gt;400&lt;/type&gt;&lt;title&gt;Tropical forest carbon balance in a warmer world: a critical review spanning microbial- to ecosystem-scale processes&lt;/title&gt;&lt;number&gt;4&lt;/number&gt;&lt;subtype&gt;400&lt;/subtype&gt;&lt;endpage&gt;927&lt;/endpage&gt;&lt;bundle&gt;&lt;publication&gt;&lt;publisher&gt;Cambridge Univ Press&lt;/publisher&gt;&lt;title&gt;Biological Reviews&lt;/title&gt;&lt;type&gt;-100&lt;/type&gt;&lt;subtype&gt;-100&lt;/subtype&gt;&lt;uuid&gt;1E16EE65-7EF8-4927-9D14-DFA225C494C0&lt;/uuid&gt;&lt;/publication&gt;&lt;/bundle&gt;&lt;authors&gt;&lt;author&gt;&lt;firstName&gt;Tana&lt;/firstName&gt;&lt;middleNames&gt;E&lt;/middleNames&gt;&lt;lastName&gt;Wood&lt;/lastName&gt;&lt;/author&gt;&lt;author&gt;&lt;firstName&gt;Molly&lt;/firstName&gt;&lt;middleNames&gt;A&lt;/middleNames&gt;&lt;lastName&gt;Cavaleri&lt;/lastName&gt;&lt;/author&gt;&lt;author&gt;&lt;firstName&gt;Sasha&lt;/firstName&gt;&lt;middleNames&gt;C&lt;/middleNames&gt;&lt;lastName&gt;Reed&lt;/lastName&gt;&lt;/author&gt;&lt;/authors&gt;&lt;/publication&gt;&lt;/publications&gt;&lt;cites&gt;&lt;/cites&gt;&lt;/citation&gt;</w:instrText>
+      </w:r>
+      <w:r>
+        <w:fldChar w:fldCharType="separate"/>
+      </w:r>
+      <w:r>
+        <w:rPr>
+          <w:rFonts w:ascii="Cambria" w:hAnsi="Cambria" w:cs="Cambria"/>
+          <w:vertAlign w:val="superscript"/>
+        </w:rPr>
+        <w:t>7</w:t>
+      </w:r>
+      <w:r>
+        <w:fldChar w:fldCharType="end"/>
+      </w:r>
+      <w:r>
+        <w:t>, though both the direction and magnitude of this effect are not well quantified</w:t>
+      </w:r>
+      <w:r>
+        <w:fldChar w:fldCharType="begin"/>
+      </w:r>
+      <w:r>
+        <w:instrText xml:space="preserve"> ADDIN PAPERS2_CITATIONS &lt;citation&gt;&lt;uuid&gt;ABAA5FD7-7E17-4C65-9108-3B8479A1AAC4&lt;/uuid&gt;&lt;priority&gt;7&lt;/priority&gt;&lt;publications&gt;&lt;publication&gt;&lt;publication_date&gt;99201200001200000000200000&lt;/publication_date&gt;&lt;title&gt;Research Priorities for Tropical Ecosystems Under Climate Change Workshop&lt;/title&gt;&lt;uuid&gt;1396ED65-93E5-4508-86B4-F5FA3A5FBF25&lt;/uuid&gt;&lt;subtype&gt;400&lt;/subtype&gt;&lt;type&gt;400&lt;/type&gt;&lt;citekey&gt;Chambers:2012ve&lt;/citekey&gt;&lt;url&gt;http://science.energy.gov/~/media/ber/pdf/NGEE-Tropics_LR.pdf&lt;/url&gt;&lt;authors&gt;&lt;author&gt;&lt;firstName&gt;Jefirey&lt;/firstName&gt;&lt;lastName&gt;Chambers&lt;/lastName&gt;&lt;/author&gt;&lt;author&gt;&lt;firstName&gt;Rosie&lt;/firstName&gt;&lt;lastName&gt;Fisher&lt;/lastName&gt;&lt;/author&gt;&lt;author&gt;&lt;firstName&gt;Jefierson&lt;/firstName&gt;&lt;lastName&gt;Hall&lt;/lastName&gt;&lt;/author&gt;&lt;author&gt;&lt;firstName&gt;Richard&lt;/firstName&gt;&lt;middleNames&gt;J&lt;/middleNames&gt;&lt;lastName&gt;Norby&lt;/lastName&gt;&lt;/author&gt;&lt;author&gt;&lt;firstName&gt;Steven&lt;/firstName&gt;&lt;middleNames&gt;C&lt;/middleNames&gt;&lt;lastName&gt;Wofsy&lt;/lastName&gt;&lt;/author&gt;&lt;/authors&gt;&lt;/publication&gt;&lt;/publications&gt;&lt;cites&gt;&lt;/cites&gt;&lt;/citation&gt;</w:instrText>
+      </w:r>
+      <w:r>
+        <w:fldChar w:fldCharType="separate"/>
+      </w:r>
+      <w:r>
+        <w:rPr>
+          <w:rFonts w:ascii="Cambria" w:hAnsi="Cambria" w:cs="Cambria"/>
+          <w:vertAlign w:val="superscript"/>
+        </w:rPr>
         <w:t>1</w:t>
       </w:r>
       <w:r>
         <w:fldChar w:fldCharType="end"/>
       </w:r>
       <w:r>
-        <w:t>.  Climate models generally agree that global warming is likely to decrease rainfall and increase drought events across the tropics</w:t>
-      </w:r>
-      <w:commentRangeStart w:id="4"/>
+        <w:t xml:space="preserve">.  </w:t>
+      </w:r>
+      <w:r>
+        <w:t>Changes to decomposition and to the redox dynamics of soil can also affect the availability of N, P and key exchangeable cations (</w:t>
+      </w:r>
+      <w:r>
+        <w:t>calcium (Ca</w:t>
+      </w:r>
+      <w:r>
+        <w:rPr>
+          <w:vertAlign w:val="superscript"/>
+        </w:rPr>
+        <w:t>2+</w:t>
+      </w:r>
+      <w:r>
+        <w:t>), magnesium (</w:t>
+      </w:r>
+      <w:r>
+        <w:rPr>
+          <w:bCs/>
+        </w:rPr>
+        <w:t>Mg</w:t>
+      </w:r>
+      <w:r>
+        <w:rPr>
+          <w:vertAlign w:val="superscript"/>
+        </w:rPr>
+        <w:t>2+</w:t>
+      </w:r>
+      <w:r>
+        <w:t>), sodium (Na</w:t>
+      </w:r>
+      <w:r>
+        <w:rPr>
+          <w:vertAlign w:val="superscript"/>
+        </w:rPr>
+        <w:t>+</w:t>
+      </w:r>
+      <w:r>
+        <w:t>) and potassium (</w:t>
+      </w:r>
+      <w:r>
+        <w:rPr>
+          <w:bCs/>
+        </w:rPr>
+        <w:t>K</w:t>
+      </w:r>
+      <w:r>
+        <w:rPr>
+          <w:vertAlign w:val="superscript"/>
+        </w:rPr>
+        <w:t>+</w:t>
+      </w:r>
+      <w:r>
+        <w:t>)</w:t>
+      </w:r>
+      <w:r>
+        <w:t>)</w:t>
+      </w:r>
+      <w:r>
+        <w:t>, though the direction of these patterns remains poorly understood and the driving mechanisms for post-drought changes in nutrient cycling likely vary widely by site</w:t>
+      </w:r>
+      <w:r>
+        <w:t>.</w:t>
+      </w:r>
+      <w:r>
+        <w:t xml:space="preserve">  Shifting redox conditions</w:t>
+      </w:r>
       <w:r>
         <w:fldChar w:fldCharType="begin"/>
       </w:r>
       <w:r>
-        <w:instrText xml:space="preserve"> ADDIN PAPERS2_CITATIONS &lt;citation&gt;&lt;uuid&gt;32628348-0D4D-470C-8A76-5E368C89065A&lt;/uuid&gt;&lt;priority&gt;1&lt;/priority&gt;&lt;publications&gt;&lt;publication&gt;&lt;uuid&gt;B8767A2D-2564-4737-B2C6-A61772EDB705&lt;/uuid&gt;&lt;volume&gt;103&lt;/volume&gt;&lt;doi&gt;10.1073/pnas.0601798103&lt;/doi&gt;&lt;startpage&gt;6110&lt;/startpage&gt;&lt;publication_date&gt;99200604181200000000222000&lt;/publication_date&gt;&lt;url&gt;http://eutils.ncbi.nlm.nih.gov/entrez/eutils/elink.fcgi?dbfrom=pubmed&amp;amp;id=16606851&amp;amp;retmode=ref&amp;amp;cmd=prlinks&lt;/url&gt;&lt;citekey&gt;Neelin:2006dc&lt;/citekey&gt;&lt;type&gt;400&lt;/type&gt;&lt;title&gt;Tropical drying trends in global warming models and observations.&lt;/title&gt;&lt;location&gt;&amp;lt;html&amp;gt;&amp;lt;head&amp;gt;&amp;lt;meta http-equiv="content-type" content="text/html; charset=utf-8"/&amp;gt;&amp;lt;title&amp;gt;Sorry...&amp;lt;/title&amp;gt;&amp;lt;style&amp;gt; body { font-family: verdana, arial, sans-serif; background-color: #fff; color: #000; }&amp;lt;/style&amp;gt;&amp;lt;/head&amp;gt;&amp;lt;body&amp;gt;&amp;lt;div&amp;gt;&amp;lt;table&amp;gt;&amp;lt;tr&amp;gt;&amp;lt;td&amp;gt;&amp;lt;b&amp;gt;&amp;lt;font face=times color=#0039b6 size=10&amp;gt;G&amp;lt;/font&amp;gt;&amp;lt;font face=times color=#c41200 size=10&amp;gt;o&amp;lt;/font&amp;gt;&amp;lt;font face=times color=#f3c518 size=10&amp;gt;o&amp;lt;/font&amp;gt;&amp;lt;font face=times color=#0039b6 size=10&amp;gt;g&amp;lt;/font&amp;gt;&amp;lt;font face=times color=#30a72f size=10&amp;gt;l&amp;lt;/font&amp;gt;&amp;lt;font face=times color=#c41200 size=10&amp;gt;e&amp;lt;/font&amp;gt;&amp;lt;/b&amp;gt;&amp;lt;/td&amp;gt;&amp;lt;td style="text-align: left; vertical-align: bottom; padding-bottom: 15px; width: 50%"&amp;gt;&amp;lt;div style="border-bottom: 1px solid #dfdfdf;"&amp;gt;Sorry...&amp;lt;/div&amp;gt;&amp;lt;/td&amp;gt;&amp;lt;/tr&amp;gt;&amp;lt;/table&amp;gt;&amp;lt;/div&amp;gt;&amp;lt;div style="margin-left: 4em;"&amp;gt;&amp;lt;h1&amp;gt;We're sorry...&amp;lt;/h1&amp;gt;&amp;lt;p&amp;gt;... but your computer or network may be sending automated queries. To protect our users, we can't process your request right now.&amp;lt;/p&amp;gt;&amp;lt;/div&amp;gt;&amp;lt;div style="margin-left: 4em;"&amp;gt;See &amp;lt;a href="https://support.google.com/websearch/answer/86640"&amp;gt;Google Help&amp;lt;/a&amp;gt; for more information.&amp;lt;br/&amp;gt;&amp;lt;br/&amp;gt;&amp;lt;/div&amp;gt;&amp;lt;div style="text-align: center; border-top: 1px solid #dfdfdf;"&amp;gt;&amp;amp;copy; 2013 Google - &amp;lt;a href="https://www.google.com"&amp;gt;Google Home&amp;lt;/a&amp;gt;&amp;lt;/div&amp;gt;&amp;lt;/body&amp;gt;&amp;lt;/html&amp;gt;&lt;/location&gt;&lt;institution&gt;Department of Atmospheric and Oceanic Sciences and Institute of Geophysics and Planetary Physics, University of California, Los Angeles, CA 90095, USA. neelin@atmos.ucla.edu&lt;/institution&gt;&lt;number&gt;16&lt;/number&gt;&lt;subtype&gt;400&lt;/subtype&gt;&lt;endpage&gt;6115&lt;/endpage&gt;&lt;bundle&gt;&lt;publication&gt;&lt;publisher&gt;National Acad Sciences&lt;/publisher&gt;&lt;url&gt;http://www.pnas.org/&lt;/url&gt;&lt;title&gt;Proceedings of the National Academy of Sciences&lt;/title&gt;&lt;type&gt;-100&lt;/type&gt;&lt;subtype&gt;-100&lt;/subtype&gt;&lt;uuid&gt;FBB7ACC1-D9DB-4238-BB3C-9A7DDD34F838&lt;/uuid&gt;&lt;/publication&gt;&lt;/bundle&gt;&lt;authors&gt;&lt;author&gt;&lt;firstName&gt;J&lt;/firstName&gt;&lt;middleNames&gt;D&lt;/middleNames&gt;&lt;lastName&gt;Neelin&lt;/lastName&gt;&lt;/author&gt;&lt;author&gt;&lt;firstName&gt;M&lt;/firstName&gt;&lt;lastName&gt;Münnich&lt;/lastName&gt;&lt;/author&gt;&lt;author&gt;&lt;firstName&gt;H&lt;/firstName&gt;&lt;lastName&gt;Su&lt;/lastName&gt;&lt;/author&gt;&lt;author&gt;&lt;firstName&gt;J&lt;/firstName&gt;&lt;middleNames&gt;E&lt;/middleNames&gt;&lt;lastName&gt;Meyerson&lt;/lastName&gt;&lt;/author&gt;&lt;author&gt;&lt;firstName&gt;C&lt;/firstName&gt;&lt;middleNames&gt;E&lt;/middleNames&gt;&lt;lastName&gt;Holloway&lt;/lastName&gt;&lt;/author&gt;&lt;/authors&gt;&lt;/publication&gt;&lt;/publications&gt;&lt;cites&gt;&lt;/cites&gt;&lt;/citation&gt;</w:instrText>
+        <w:instrText xml:space="preserve"> ADDIN PAPERS2_CITATIONS &lt;citation&gt;&lt;uuid&gt;43F07255-A070-4267-988F-0EAD39E06F86&lt;/uuid&gt;&lt;priority&gt;8&lt;/priority&gt;&lt;publications&gt;&lt;publication&gt;&lt;uuid&gt;64A9B0E7-6B46-4EF7-BD96-12322543D762&lt;/uuid&gt;&lt;volume&gt;41&lt;/volume&gt;&lt;doi&gt;10.1016/j.soilbio.2009.05.013&lt;/doi&gt;&lt;startpage&gt;1696&lt;/startpage&gt;&lt;publication_date&gt;99200908011200000000222000&lt;/publication_date&gt;&lt;url&gt;http://dx.doi.org/10.1016/j.soilbio.2009.05.013&lt;/url&gt;&lt;citekey&gt;Liptzin:2009cj&lt;/citekey&gt;&lt;type&gt;400&lt;/type&gt;&lt;title&gt;Effects of carbon additions on iron reduction and phosphorus availability in a humid tropical forest soil&lt;/title&gt;&lt;publisher&gt;Elsevier Ltd&lt;/publisher&gt;&lt;number&gt;8&lt;/number&gt;&lt;subtype&gt;400&lt;/subtype&gt;&lt;endpage&gt;1702&lt;/endpage&gt;&lt;bundle&gt;&lt;publication&gt;&lt;publisher&gt;Elsevier Ltd&lt;/publisher&gt;&lt;title&gt;Soil Biology and Biochemistry&lt;/title&gt;&lt;type&gt;-100&lt;/type&gt;&lt;subtype&gt;-100&lt;/subtype&gt;&lt;uuid&gt;576F55A2-4A0C-47C6-AA1D-B1478ED68553&lt;/uuid&gt;&lt;/publication&gt;&lt;/bundle&gt;&lt;authors&gt;&lt;author&gt;&lt;firstName&gt;Daniel&lt;/firstName&gt;&lt;lastName&gt;Liptzin&lt;/lastName&gt;&lt;/author&gt;&lt;author&gt;&lt;firstName&gt;Whendee&lt;/firstName&gt;&lt;middleNames&gt;L&lt;/middleNames&gt;&lt;lastName&gt;Silver&lt;/lastName&gt;&lt;/author&gt;&lt;/authors&gt;&lt;/publication&gt;&lt;/publications&gt;&lt;cites&gt;&lt;/cites&gt;&lt;/citation&gt;</w:instrText>
       </w:r>
       <w:r>
         <w:fldChar w:fldCharType="separate"/>
@@ -3833,26 +4402,28 @@
           <w:rFonts w:ascii="Cambria" w:hAnsi="Cambria" w:cs="Cambria"/>
           <w:vertAlign w:val="superscript"/>
         </w:rPr>
-        <w:t>2</w:t>
+        <w:t>9</w:t>
       </w:r>
       <w:r>
         <w:fldChar w:fldCharType="end"/>
       </w:r>
-      <w:commentRangeEnd w:id="4"/>
-      <w:r>
-        <w:rPr>
-          <w:rStyle w:val="CommentReference"/>
-        </w:rPr>
-        <w:commentReference w:id="4"/>
-      </w:r>
-      <w:r>
-        <w:t>.  In wet tropical forests, where plant species</w:t>
+      <w:r>
+        <w:t xml:space="preserve"> can change the </w:t>
+      </w:r>
+      <w:r>
+        <w:t>amount of available P</w:t>
+      </w:r>
+      <w:r>
+        <w:t xml:space="preserve"> and </w:t>
+      </w:r>
+      <w:r>
+        <w:t>altered microbial activity</w:t>
       </w:r>
       <w:r>
         <w:fldChar w:fldCharType="begin"/>
       </w:r>
       <w:r>
-        <w:instrText xml:space="preserve"> ADDIN PAPERS2_CITATIONS &lt;citation&gt;&lt;uuid&gt;246C5D66-4C2E-425F-9BD4-808ED649B943&lt;/uuid&gt;&lt;priority&gt;2&lt;/priority&gt;&lt;publications&gt;&lt;publication&gt;&lt;uuid&gt;85CA2E81-D28F-40B5-B471-D606FBD405BD&lt;/uuid&gt;&lt;volume&gt;323&lt;/volume&gt;&lt;startpage&gt;1344&lt;/startpage&gt;&lt;publication_date&gt;99200900001200000000200000&lt;/publication_date&gt;&lt;url&gt;http://www.sciencemag.org/content/323/5919/1344.short&lt;/url&gt;&lt;citekey&gt;Phillips:2009wv&lt;/citekey&gt;&lt;type&gt;400&lt;/type&gt;&lt;title&gt;Drought sensitivity of the Amazon rainforest&lt;/title&gt;&lt;publisher&gt;American association for the advancement of science&lt;/publisher&gt;&lt;number&gt;5919&lt;/number&gt;&lt;subtype&gt;400&lt;/subtype&gt;&lt;endpage&gt;1347&lt;/endpage&gt;&lt;bundle&gt;&lt;publication&gt;&lt;publisher&gt;AAAS&lt;/publisher&gt;&lt;title&gt;Science&lt;/title&gt;&lt;type&gt;-100&lt;/type&gt;&lt;subtype&gt;-100&lt;/subtype&gt;&lt;uuid&gt;4FE731DC-E90D-49AE-B447-BB91445A18C3&lt;/uuid&gt;&lt;/publication&gt;&lt;/bundle&gt;&lt;authors&gt;&lt;author&gt;&lt;firstName&gt;Oliver&lt;/firstName&gt;&lt;middleNames&gt;L&lt;/middleNames&gt;&lt;lastName&gt;Phillips&lt;/lastName&gt;&lt;/author&gt;&lt;author&gt;&lt;firstName&gt;Luiz&lt;/firstName&gt;&lt;middleNames&gt;EOC&lt;/middleNames&gt;&lt;lastName&gt;Aragão&lt;/lastName&gt;&lt;/author&gt;&lt;author&gt;&lt;firstName&gt;Simon&lt;/firstName&gt;&lt;middleNames&gt;L&lt;/middleNames&gt;&lt;lastName&gt;Lewis&lt;/lastName&gt;&lt;/author&gt;&lt;author&gt;&lt;firstName&gt;Joshua&lt;/firstName&gt;&lt;middleNames&gt;B&lt;/middleNames&gt;&lt;lastName&gt;Fisher&lt;/lastName&gt;&lt;/author&gt;&lt;author&gt;&lt;firstName&gt;Jon&lt;/firstName&gt;&lt;lastName&gt;Lloyd&lt;/lastName&gt;&lt;/author&gt;&lt;author&gt;&lt;firstName&gt;Gabriela&lt;/firstName&gt;&lt;lastName&gt;López-González&lt;/lastName&gt;&lt;/author&gt;&lt;author&gt;&lt;firstName&gt;Yadvinder&lt;/firstName&gt;&lt;lastName&gt;Malhi&lt;/lastName&gt;&lt;/author&gt;&lt;author&gt;&lt;firstName&gt;Abel&lt;/firstName&gt;&lt;lastName&gt;Monteagudo Mendoza&lt;/lastName&gt;&lt;/author&gt;&lt;author&gt;&lt;firstName&gt;Julie&lt;/firstName&gt;&lt;lastName&gt;Peacock&lt;/lastName&gt;&lt;/author&gt;&lt;author&gt;&lt;firstName&gt;Carlos&lt;/firstName&gt;&lt;middleNames&gt;A&lt;/middleNames&gt;&lt;lastName&gt;Quesada&lt;/lastName&gt;&lt;/author&gt;&lt;/authors&gt;&lt;/publication&gt;&lt;/publications&gt;&lt;cites&gt;&lt;/cites&gt;&lt;/citation&gt;</w:instrText>
+        <w:instrText xml:space="preserve"> ADDIN PAPERS2_CITATIONS &lt;citation&gt;&lt;uuid&gt;A60F4497-8F40-45D5-A480-FF7F4308D5BF&lt;/uuid&gt;&lt;priority&gt;9&lt;/priority&gt;&lt;publications&gt;&lt;publication&gt;&lt;uuid&gt;0D9F0DA5-D40B-4BFE-92CA-C90C78FD1945&lt;/uuid&gt;&lt;volume&gt;26&lt;/volume&gt;&lt;doi&gt;10.1029/2010GB004014&lt;/doi&gt;&lt;subtitle&gt;DROUGHT IMPACTS ON TROPICAL FORESTS&lt;/subtitle&gt;&lt;startpage&gt;n/a&lt;/startpage&gt;&lt;publication_date&gt;99201207261200000000222000&lt;/publication_date&gt;&lt;url&gt;http://doi.wiley.com/10.1029/2010GB004014&lt;/url&gt;&lt;citekey&gt;Wood:2012es&lt;/citekey&gt;&lt;type&gt;400&lt;/type&gt;&lt;title&gt;Strong spatial variability in trace gasdynamics following experimental drought in a humid tropical forest&lt;/title&gt;&lt;number&gt;3&lt;/number&gt;&lt;subtype&gt;400&lt;/subtype&gt;&lt;endpage&gt;n/a&lt;/endpage&gt;&lt;bundle&gt;&lt;publication&gt;&lt;publisher&gt;American Geophysical Union&lt;/publisher&gt;&lt;title&gt;Global Biogeochemical Cycles&lt;/title&gt;&lt;type&gt;-100&lt;/type&gt;&lt;subtype&gt;-100&lt;/subtype&gt;&lt;uuid&gt;104B1509-762A-4536-9A21-A15E7F90A86B&lt;/uuid&gt;&lt;/publication&gt;&lt;/bundle&gt;&lt;authors&gt;&lt;author&gt;&lt;firstName&gt;Tana&lt;/firstName&gt;&lt;middleNames&gt;E&lt;/middleNames&gt;&lt;lastName&gt;Wood&lt;/lastName&gt;&lt;/author&gt;&lt;author&gt;&lt;firstName&gt;Whendee&lt;/firstName&gt;&lt;middleNames&gt;L&lt;/middleNames&gt;&lt;lastName&gt;Silver&lt;/lastName&gt;&lt;/author&gt;&lt;/authors&gt;&lt;/publication&gt;&lt;/publications&gt;&lt;cites&gt;&lt;/cites&gt;&lt;/citation&gt;</w:instrText>
       </w:r>
       <w:r>
         <w:fldChar w:fldCharType="separate"/>
@@ -3862,303 +4433,19 @@
           <w:rFonts w:ascii="Cambria" w:hAnsi="Cambria" w:cs="Cambria"/>
           <w:vertAlign w:val="superscript"/>
         </w:rPr>
-        <w:t>3</w:t>
+        <w:t>10</w:t>
       </w:r>
       <w:r>
         <w:fldChar w:fldCharType="end"/>
       </w:r>
       <w:r>
-        <w:t xml:space="preserve"> and soil microbial communities</w:t>
+        <w:t xml:space="preserve"> can change the amount of available N, with implications for plant productivity and vegetative C storage</w:t>
       </w:r>
       <w:r>
         <w:fldChar w:fldCharType="begin"/>
       </w:r>
       <w:r>
-        <w:instrText xml:space="preserve"> ADDIN PAPERS2_CITATIONS &lt;citation&gt;&lt;uuid&gt;6449AF69-6CA6-49AA-A78D-6BD24D0CB4CB&lt;/uuid&gt;&lt;priority&gt;3&lt;/priority&gt;&lt;publications&gt;&lt;publication&gt;&lt;uuid&gt;7C38C839-C769-485C-8D8F-FDC13158B0F4&lt;/uuid&gt;&lt;volume&gt;7&lt;/volume&gt;&lt;doi&gt;10.1038/ismej.2012.113&lt;/doi&gt;&lt;startpage&gt;384&lt;/startpage&gt;&lt;publication_date&gt;99201211151200000000222000&lt;/publication_date&gt;&lt;url&gt;</w:instrText>
-      </w:r>
-    </w:p>
-    <w:p>
-      <w:r>
-        <w:instrText xml:space="preserve">                http://dx.doi.org/10.1038/ismej.2012.113&lt;/url&gt;&lt;citekey&gt;Bouskill:2012db&lt;/citekey&gt;&lt;type&gt;400&lt;/type&gt;&lt;title&gt;Pre-exposure to drought increases the resistance of tropical forest soil bacterial communities to extended drought&lt;/title&gt;&lt;publisher&gt;Nature Publishing Group&lt;/publisher&gt;&lt;number&gt;2&lt;/number&gt;&lt;subtype&gt;400&lt;/subtype&gt;&lt;endpage&gt;394&lt;/endpage&gt;&lt;bundle&gt;&lt;publication&gt;&lt;title&gt;The ISME Journal&lt;/title&gt;&lt;type&gt;-100&lt;/type&gt;&lt;subtype&gt;-100&lt;/subtype&gt;&lt;uuid&gt;917B2293-F6C6-4C21-BAF8-4644EDF4AE26&lt;/uuid&gt;&lt;/publication&gt;&lt;/bundle&gt;&lt;authors&gt;&lt;author&gt;&lt;firstName&gt;Nicholas&lt;/firstName&gt;&lt;middleNames&gt;J&lt;/middleNames&gt;&lt;lastName&gt;Bouskill&lt;/lastName&gt;&lt;/author&gt;&lt;author&gt;&lt;firstName&gt;Hsiao&lt;/firstName&gt;&lt;middleNames&gt;Chien&lt;/middleNames&gt;&lt;lastName&gt;Lim&lt;/lastName&gt;&lt;/author&gt;&lt;author&gt;&lt;firstName&gt;Sharon&lt;/firstName&gt;&lt;lastName&gt;Borglin&lt;/lastName&gt;&lt;/author&gt;&lt;author&gt;&lt;firstName&gt;Rohit&lt;/firstName&gt;&lt;lastName&gt;Salve&lt;/lastName&gt;&lt;/author&gt;&lt;author&gt;&lt;firstName&gt;Tana&lt;/firstName&gt;&lt;middleNames&gt;E&lt;/middleNames&gt;&lt;lastName&gt;Wood&lt;/lastName&gt;&lt;/author&gt;&lt;author&gt;&lt;firstName&gt;Whendee&lt;/firstName&gt;&lt;middleNames&gt;L&lt;/middleNames&gt;&lt;lastName&gt;Silver&lt;/lastName&gt;&lt;/author&gt;&lt;author&gt;&lt;firstName&gt;Eoin&lt;/firstName&gt;&lt;middleNames&gt;L&lt;/middleNames&gt;&lt;lastName&gt;Brodie&lt;/lastName&gt;&lt;/author&gt;&lt;/authors&gt;&lt;/publication&gt;&lt;/publications&gt;&lt;cites&gt;&lt;/cites&gt;&lt;/citation&gt;</w:instrText>
-      </w:r>
-      <w:r>
-        <w:fldChar w:fldCharType="separate"/>
-      </w:r>
-      <w:r>
-        <w:rPr>
-          <w:rFonts w:ascii="Cambria" w:hAnsi="Cambria" w:cs="Cambria"/>
-          <w:vertAlign w:val="superscript"/>
-        </w:rPr>
-        <w:t>4</w:t>
-      </w:r>
-      <w:r>
-        <w:fldChar w:fldCharType="end"/>
-      </w:r>
-      <w:r>
-        <w:t xml:space="preserve"> are less likely to have adapted to combat drought stress, such droughts have the potential to drastically shift </w:t>
-      </w:r>
-      <w:r>
-        <w:t>belowground nutrient cycling</w:t>
-      </w:r>
-      <w:r>
-        <w:t>.</w:t>
-      </w:r>
-    </w:p>
-    <w:p>
-      <w:pPr>
-        <w:ind w:firstLine="720"/>
-      </w:pPr>
-      <w:r>
-        <w:t>Drought mediates changes to the</w:t>
-      </w:r>
-      <w:r>
-        <w:t xml:space="preserve"> tropical</w:t>
-      </w:r>
-      <w:r>
-        <w:t xml:space="preserve"> terrestrial carbon (C), nitrogen (N) and phosphorus (P) and other nutrient cycles in several ways.  </w:t>
-      </w:r>
-      <w:r>
-        <w:t>First, droughts reduce soil moisture and increase soil oxygen, thus altering reduction-oxidation (redox) chemical conditions.  These effects may change the rates at which soil microbes decompose organic C</w:t>
-      </w:r>
-      <w:r>
-        <w:fldChar w:fldCharType="begin"/>
-      </w:r>
-      <w:r>
-        <w:instrText xml:space="preserve"> ADDIN PAPERS2_CITATIONS &lt;citation&gt;&lt;uuid&gt;E8256B34-7D53-4DCB-86FF-C661A8B29D26&lt;/uuid&gt;&lt;priority&gt;4&lt;/priority&gt;&lt;publications&gt;&lt;publication&gt;&lt;uuid&gt;6B1BF1F3-2C78-4BD3-B225-775B99F3A0E5&lt;/uuid&gt;&lt;volume&gt;19&lt;/volume&gt;&lt;doi&gt;10.1111/gcb.12229&lt;/doi&gt;&lt;startpage&gt;2804&lt;/startpage&gt;&lt;publication_date&gt;99201307141200000000222000&lt;/publication_date&gt;&lt;url&gt;http://doi.wiley.com/10.1111/gcb.12229&lt;/url&gt;&lt;citekey&gt;Hall:2013bd&lt;/citekey&gt;&lt;type&gt;400&lt;/type&gt;&lt;title&gt;Iron oxidation stimulates organic matter decomposition in humid tropical forest soils&lt;/title&gt;&lt;number&gt;9&lt;/number&gt;&lt;subtype&gt;400&lt;/subtype&gt;&lt;endpage&gt;2813&lt;/endpage&gt;&lt;bundle&gt;&lt;publication&gt;&lt;publisher&gt;Wiley Online Library&lt;/publisher&gt;&lt;title&gt;Global Change Biology&lt;/title&gt;&lt;type&gt;-100&lt;/type&gt;&lt;subtype&gt;-100&lt;/subtype&gt;&lt;uuid&gt;408438DE-8321-4E74-9849-5B6A519D4CC2&lt;/uuid&gt;&lt;/publication&gt;&lt;/bundle&gt;&lt;authors&gt;&lt;author&gt;&lt;firstName&gt;Steven&lt;/firstName&gt;&lt;middleNames&gt;J&lt;/middleNames&gt;&lt;lastName&gt;Hall&lt;/lastName&gt;&lt;/author&gt;&lt;author&gt;&lt;firstName&gt;Whendee&lt;/firstName&gt;&lt;middleNames&gt;L&lt;/middleNames&gt;&lt;lastName&gt;Silver&lt;/lastName&gt;&lt;/author&gt;&lt;/authors&gt;&lt;/publication&gt;&lt;publication&gt;&lt;uuid&gt;DCB2A446-EB8D-43CE-8CBC-CA5DD63AFB87&lt;/uuid&gt;&lt;volume&gt;16&lt;/volume&gt;&lt;doi&gt;10.1007/s10021-012-9631-2&lt;/doi&gt;&lt;startpage&gt;576&lt;/startpage&gt;&lt;publication_date&gt;99201212221200000000222000&lt;/publication_date&gt;&lt;url&gt;http://link.springer.com/10.1007/s10021-012-9631-2&lt;/url&gt;&lt;citekey&gt;Hall:2012in&lt;/citekey&gt;&lt;type&gt;400&lt;/type&gt;&lt;title&gt;When Wet Gets Wetter: Decoupling of Moisture, Redox Biogeochemistry, and Greenhouse Gas Fluxes in a Humid Tropical Forest Soil&lt;/title&gt;&lt;number&gt;4&lt;/number&gt;&lt;subtype&gt;400&lt;/subtype&gt;&lt;endpage&gt;589&lt;/endpage&gt;&lt;bundle&gt;&lt;publication&gt;&lt;publisher&gt;Springer&lt;/publisher&gt;&lt;title&gt;Ecosystems&lt;/title&gt;&lt;type&gt;-100&lt;/type&gt;&lt;subtype&gt;-100&lt;/subtype&gt;&lt;uuid&gt;A34C5D7D-4707-4D66-A1CF-E60447C3DF6D&lt;/uuid&gt;&lt;/publication&gt;&lt;/bundle&gt;&lt;authors&gt;&lt;author&gt;&lt;firstName&gt;Steven&lt;/firstName&gt;&lt;middleNames&gt;J&lt;/middleNames&gt;&lt;lastName&gt;Hall&lt;/lastName&gt;&lt;/author&gt;&lt;author&gt;&lt;firstName&gt;William&lt;/firstName&gt;&lt;middleNames&gt;H&lt;/middleNames&gt;&lt;lastName&gt;McDowell&lt;/lastName&gt;&lt;/author&gt;&lt;author&gt;&lt;firstName&gt;Whendee&lt;/firstName&gt;&lt;middleNames&gt;L&lt;/middleNames&gt;&lt;lastName&gt;Silver&lt;/lastName&gt;&lt;/author&gt;&lt;/authors&gt;&lt;/publication&gt;&lt;/publications&gt;&lt;cites&gt;&lt;/cites&gt;&lt;/citation&gt;</w:instrText>
-      </w:r>
-      <w:r>
-        <w:fldChar w:fldCharType="separate"/>
-      </w:r>
-      <w:r>
-        <w:rPr>
-          <w:rFonts w:ascii="Cambria" w:hAnsi="Cambria" w:cs="Cambria"/>
-          <w:vertAlign w:val="superscript"/>
-        </w:rPr>
-        <w:t>5,6</w:t>
-      </w:r>
-      <w:r>
-        <w:fldChar w:fldCharType="end"/>
-      </w:r>
-      <w:r>
-        <w:t xml:space="preserve"> and produce CO</w:t>
-      </w:r>
-      <w:r>
-        <w:rPr>
-          <w:vertAlign w:val="subscript"/>
-        </w:rPr>
-        <w:t>2</w:t>
-      </w:r>
-      <w:r>
-        <w:t>, methane (CH</w:t>
-      </w:r>
-      <w:r>
-        <w:rPr>
-          <w:vertAlign w:val="subscript"/>
-        </w:rPr>
-        <w:t>4</w:t>
-      </w:r>
-      <w:r>
-        <w:t>) and nitrous oxide (N</w:t>
-      </w:r>
-      <w:r>
-        <w:rPr>
-          <w:vertAlign w:val="subscript"/>
-        </w:rPr>
-        <w:t>2</w:t>
-      </w:r>
-      <w:r>
-        <w:t>O), three important greenhouse gases</w:t>
-      </w:r>
-      <w:r>
-        <w:fldChar w:fldCharType="begin"/>
-      </w:r>
-      <w:r>
-        <w:instrText xml:space="preserve"> ADDIN PAPERS2_CITATIONS &lt;citation&gt;&lt;uuid&gt;550454BE-2523-4870-BDBE-D1B8F6614F0F&lt;/uuid&gt;&lt;priority&gt;5&lt;/priority&gt;&lt;publications&gt;&lt;publication&gt;&lt;uuid&gt;2F6773F0-64B7-434C-A58E-85EBBAE5F733&lt;/uuid&gt;&lt;volume&gt;87&lt;/volume&gt;&lt;doi&gt;10.1111/j.1469-185X.2012.00232.x&lt;/doi&gt;&lt;startpage&gt;912&lt;/startpage&gt;&lt;publication_date&gt;99201205211200000000222000&lt;/publication_date&gt;&lt;url&gt;http://doi.wiley.com/10.1111/j.1469-185X.2012.00232.x&lt;/url&gt;&lt;citekey&gt;Wood:2012cv&lt;/citekey&gt;&lt;type&gt;400&lt;/type&gt;&lt;title&gt;Tropical forest carbon balance in a warmer world: a critical review spanning microbial- to ecosystem-scale processes&lt;/title&gt;&lt;number&gt;4&lt;/number&gt;&lt;subtype&gt;400&lt;/subtype&gt;&lt;endpage&gt;927&lt;/endpage&gt;&lt;bundle&gt;&lt;publication&gt;&lt;publisher&gt;Cambridge Univ Press&lt;/publisher&gt;&lt;title&gt;Biological Reviews&lt;/title&gt;&lt;type&gt;-100&lt;/type&gt;&lt;subtype&gt;-100&lt;/subtype&gt;&lt;uuid&gt;1E16EE65-7EF8-4927-9D14-DFA225C494C0&lt;/uuid&gt;&lt;/publication&gt;&lt;/bundle&gt;&lt;authors&gt;&lt;author&gt;&lt;firstName&gt;Tana&lt;/firstName&gt;&lt;middleNames&gt;E&lt;/middleNames&gt;&lt;lastName&gt;Wood&lt;/lastName&gt;&lt;/author&gt;&lt;author&gt;&lt;firstName&gt;Molly&lt;/firstName&gt;&lt;middleNames&gt;A&lt;/middleNames&gt;&lt;lastName&gt;Cavaleri&lt;/lastName&gt;&lt;/author&gt;&lt;author&gt;&lt;firstName&gt;Sasha&lt;/firstName&gt;&lt;middleNames&gt;C&lt;/middleNames&gt;&lt;lastName&gt;Reed&lt;/lastName&gt;&lt;/author&gt;&lt;/authors&gt;&lt;/publication&gt;&lt;publication&gt;&lt;publication_date&gt;99200809001200000000220000&lt;/publication_date&gt;&lt;doi&gt;10.1111/j.1365-2486.2008.01694.x&lt;/doi&gt;&lt;title&gt;Effects of an experimental drought and recovery on soil emissions of carbon dioxide, methane, nitrous oxide, and nitric oxide in a moist tropical forest&lt;/title&gt;&lt;uuid&gt;64091053-6B0F-401D-86B9-97F1424974ED&lt;/uuid&gt;&lt;subtype&gt;400&lt;/subtype&gt;&lt;type&gt;400&lt;/type&gt;&lt;citekey&gt;Davidson:2008do&lt;/citekey&gt;&lt;url&gt;http://doi.wiley.com/10.1111/j.1365-2486.2008.01694.x&lt;/url&gt;&lt;bundle&gt;&lt;publication&gt;&lt;publisher&gt;Wiley Online Library&lt;/publisher&gt;&lt;title&gt;Global Change Biology&lt;/title&gt;&lt;type&gt;-100&lt;/type&gt;&lt;subtype&gt;-100&lt;/subtype&gt;&lt;uuid&gt;408438DE-8321-4E74-9849-5B6A519D4CC2&lt;/uuid&gt;&lt;/publication&gt;&lt;/bundle&gt;&lt;authors&gt;&lt;author&gt;&lt;firstName&gt;Eric&lt;/firstName&gt;&lt;middleNames&gt;A&lt;/middleNames&gt;&lt;lastName&gt;Davidson&lt;/lastName&gt;&lt;/author&gt;&lt;author&gt;&lt;firstName&gt;DANIEL&lt;/firstName&gt;&lt;middleNames&gt;C&lt;/middleNames&gt;&lt;lastName&gt;NEPSTAD&lt;/lastName&gt;&lt;/author&gt;&lt;author&gt;&lt;firstName&gt;Françoise&lt;/firstName&gt;&lt;middleNames&gt;Yoko&lt;/middleNames&gt;&lt;lastName&gt;Ishida&lt;/lastName&gt;&lt;/author&gt;&lt;author&gt;&lt;firstName&gt;PAULO&lt;/firstName&gt;&lt;middleNames&gt;M&lt;/middleNames&gt;&lt;lastName&gt;BRANDO&lt;/lastName&gt;&lt;/author&gt;&lt;/authors&gt;&lt;/publication&gt;&lt;/publications&gt;&lt;cites&gt;&lt;/cites&gt;&lt;/citation&gt;</w:instrText>
-      </w:r>
-      <w:r>
-        <w:fldChar w:fldCharType="separate"/>
-      </w:r>
-      <w:r>
-        <w:rPr>
-          <w:rFonts w:ascii="Cambria" w:hAnsi="Cambria" w:cs="Cambria"/>
-          <w:vertAlign w:val="superscript"/>
-        </w:rPr>
-        <w:t>7,8</w:t>
-      </w:r>
-      <w:r>
-        <w:fldChar w:fldCharType="end"/>
-      </w:r>
-      <w:r>
-        <w:t>.  Changes to decomposition and so-called trace gas production may lead to a net change in soil C</w:t>
-      </w:r>
-      <w:r>
-        <w:fldChar w:fldCharType="begin"/>
-      </w:r>
-      <w:r>
-        <w:instrText xml:space="preserve"> ADDIN PAPERS2_CITATIONS &lt;citation&gt;&lt;uuid&gt;F168CDEC-5596-44D6-A154-D308CAB2E695&lt;/uuid&gt;&lt;priority&gt;6&lt;/priority&gt;&lt;publications&gt;&lt;publication&gt;&lt;uuid&gt;2F6773F0-64B7-434C-A58E-85EBBAE5F733&lt;/uuid&gt;&lt;volume&gt;87&lt;/volume&gt;&lt;doi&gt;10.1111/j.1469-185X.2012.00232.x&lt;/doi&gt;&lt;startpage&gt;912&lt;/startpage&gt;&lt;publication_date&gt;99201205211200000000222000&lt;/publication_date&gt;&lt;url&gt;http://doi.wiley.com/10.1111/j.1469-185X.2012.00232.x&lt;/url&gt;&lt;citekey&gt;Wood:2012cv&lt;/citekey&gt;&lt;type&gt;400&lt;/type&gt;&lt;title&gt;Tropical forest carbon balance in a warmer world: a critical review spanning microbial- to ecosystem-scale processes&lt;/title&gt;&lt;number&gt;4&lt;/number&gt;&lt;subtype&gt;400&lt;/subtype&gt;&lt;endpage&gt;927&lt;/endpage&gt;&lt;bundle&gt;&lt;publication&gt;&lt;publisher&gt;Cambridge Univ Press&lt;/publisher&gt;&lt;title&gt;Biological Reviews&lt;/title&gt;&lt;type&gt;-100&lt;/type&gt;&lt;subtype&gt;-100&lt;/subtype&gt;&lt;uuid&gt;1E16EE65-7EF8-4927-9D14-DFA225C494C0&lt;/uuid&gt;&lt;/publication&gt;&lt;/bundle&gt;&lt;authors&gt;&lt;author&gt;&lt;firstName&gt;Tana&lt;/firstName&gt;&lt;middleNames&gt;E&lt;/middleNames&gt;&lt;lastName&gt;Wood&lt;/lastName&gt;&lt;/author&gt;&lt;author&gt;&lt;firstName&gt;Molly&lt;/firstName&gt;&lt;middleNames&gt;A&lt;/middleNames&gt;&lt;lastName&gt;Cavaleri&lt;/lastName&gt;&lt;/author&gt;&lt;author&gt;&lt;firstName&gt;Sasha&lt;/firstName&gt;&lt;middleNames&gt;C&lt;/middleNames&gt;&lt;lastName&gt;Reed&lt;/lastName&gt;&lt;/author&gt;&lt;/authors&gt;&lt;/publication&gt;&lt;/publications&gt;&lt;cites&gt;&lt;/cites&gt;&lt;/citation&gt;</w:instrText>
-      </w:r>
-      <w:r>
-        <w:fldChar w:fldCharType="separate"/>
-      </w:r>
-      <w:r>
-        <w:rPr>
-          <w:rFonts w:ascii="Cambria" w:hAnsi="Cambria" w:cs="Cambria"/>
-          <w:vertAlign w:val="superscript"/>
-        </w:rPr>
-        <w:t>7</w:t>
-      </w:r>
-      <w:r>
-        <w:fldChar w:fldCharType="end"/>
-      </w:r>
-      <w:r>
-        <w:t>, though both the direction and magnitude of this effect are not well quantified</w:t>
-      </w:r>
-      <w:r>
-        <w:fldChar w:fldCharType="begin"/>
-      </w:r>
-      <w:r>
-        <w:instrText xml:space="preserve"> ADDIN PAPERS2_CITATIONS &lt;citation&gt;&lt;uuid&gt;484619C1-A1B0-4A8E-8D95-F2B16C938058&lt;/uuid&gt;&lt;priority&gt;7&lt;/priority&gt;&lt;publications&gt;&lt;publication&gt;&lt;publication_date&gt;99201200001200000000200000&lt;/publication_date&gt;&lt;title&gt;Research Priorities for Tropical Ecosystems Under Climate Change Workshop&lt;/title&gt;&lt;uuid&gt;1396ED65-93E5-4508-86B4-F5FA3A5FBF25&lt;/uuid&gt;&lt;subtype&gt;400&lt;/subtype&gt;&lt;type&gt;400&lt;/type&gt;&lt;citekey&gt;Chambers:2012ve&lt;/citekey&gt;&lt;url&gt;http://science.energy.gov/~/media/ber/pdf/NGEE-Tropics_LR.pdf&lt;/url&gt;&lt;authors&gt;&lt;author&gt;&lt;firstName&gt;Jefirey&lt;/firstName&gt;&lt;lastName&gt;Chambers&lt;/lastName&gt;&lt;/author&gt;&lt;author&gt;&lt;firstName&gt;Rosie&lt;/firstName&gt;&lt;lastName&gt;Fisher&lt;/lastName&gt;&lt;/author&gt;&lt;author&gt;&lt;firstName&gt;Jefierson&lt;/firstName&gt;&lt;lastName&gt;Hall&lt;/lastName&gt;&lt;/author&gt;&lt;author&gt;&lt;firstName&gt;Richard&lt;/firstName&gt;&lt;middleNames&gt;J&lt;/middleNames&gt;&lt;lastName&gt;Norby&lt;/lastName&gt;&lt;/author&gt;&lt;author&gt;&lt;firstName&gt;Steven&lt;/firstName&gt;&lt;middleNames&gt;C&lt;/middleNames&gt;&lt;lastName&gt;Wofsy&lt;/lastName&gt;&lt;/author&gt;&lt;/authors&gt;&lt;/publication&gt;&lt;/publications&gt;&lt;cites&gt;&lt;/cites&gt;&lt;/citation&gt;</w:instrText>
-      </w:r>
-      <w:r>
-        <w:fldChar w:fldCharType="separate"/>
-      </w:r>
-      <w:r>
-        <w:rPr>
-          <w:rFonts w:ascii="Cambria" w:hAnsi="Cambria" w:cs="Cambria"/>
-          <w:vertAlign w:val="superscript"/>
-        </w:rPr>
-        <w:t>1</w:t>
-      </w:r>
-      <w:r>
-        <w:fldChar w:fldCharType="end"/>
-      </w:r>
-      <w:r>
-        <w:t xml:space="preserve">.  </w:t>
-      </w:r>
-      <w:r>
-        <w:t>Changes to decomposition and to the redox dynamics of soil can also affect the availability of N, P and key exchangeable cations (</w:t>
-      </w:r>
-      <w:r>
-        <w:t>calcium (Ca</w:t>
-      </w:r>
-      <w:r>
-        <w:rPr>
-          <w:vertAlign w:val="superscript"/>
-        </w:rPr>
-        <w:t>2+</w:t>
-      </w:r>
-      <w:r>
-        <w:t>), magnesium (</w:t>
-      </w:r>
-      <w:r>
-        <w:rPr>
-          <w:bCs/>
-        </w:rPr>
-        <w:t>Mg</w:t>
-      </w:r>
-      <w:r>
-        <w:rPr>
-          <w:vertAlign w:val="superscript"/>
-        </w:rPr>
-        <w:t>2+</w:t>
-      </w:r>
-      <w:r>
-        <w:t>), sodium (Na</w:t>
-      </w:r>
-      <w:r>
-        <w:rPr>
-          <w:vertAlign w:val="superscript"/>
-        </w:rPr>
-        <w:t>+</w:t>
-      </w:r>
-      <w:r>
-        <w:t>) and potassium (</w:t>
-      </w:r>
-      <w:r>
-        <w:rPr>
-          <w:bCs/>
-        </w:rPr>
-        <w:t>K</w:t>
-      </w:r>
-      <w:r>
-        <w:rPr>
-          <w:vertAlign w:val="superscript"/>
-        </w:rPr>
-        <w:t>+</w:t>
-      </w:r>
-      <w:r>
-        <w:t>)</w:t>
-      </w:r>
-      <w:r>
-        <w:t>)</w:t>
-      </w:r>
-      <w:r>
-        <w:t>, though the direction of these patterns remains poorly understood and the driving mechanisms for post-drought changes in nutrient cycling likely vary widely by site</w:t>
-      </w:r>
-      <w:r>
-        <w:t>.</w:t>
-      </w:r>
-      <w:r>
-        <w:t xml:space="preserve">  Shifting redox conditions</w:t>
-      </w:r>
-      <w:r>
-        <w:fldChar w:fldCharType="begin"/>
-      </w:r>
-      <w:r>
-        <w:instrText xml:space="preserve"> ADDIN PAPERS2_CITATIONS &lt;citation&gt;&lt;uuid&gt;F6B21999-06D6-48FF-A792-5CE59EDAB790&lt;/uuid&gt;&lt;priority&gt;8&lt;/priority&gt;&lt;publications&gt;&lt;publication&gt;&lt;uuid&gt;64A9B0E7-6B46-4EF7-BD96-12322543D762&lt;/uuid&gt;&lt;volume&gt;41&lt;/volume&gt;&lt;doi&gt;10.1016/j.soilbio.2009.05.013&lt;/doi&gt;&lt;startpage&gt;1696&lt;/startpage&gt;&lt;publication_date&gt;99200908011200000000222000&lt;/publication_date&gt;&lt;url&gt;http://dx.doi.org/10.1016/j.soilbio.2009.05.013&lt;/url&gt;&lt;citekey&gt;Liptzin:2009cj&lt;/citekey&gt;&lt;type&gt;400&lt;/type&gt;&lt;title&gt;Effects of carbon additions on iron reduction and phosphorus availability in a humid tropical forest soil&lt;/title&gt;&lt;publisher&gt;Elsevier Ltd&lt;/publisher&gt;&lt;number&gt;8&lt;/number&gt;&lt;subtype&gt;400&lt;/subtype&gt;&lt;endpage&gt;1702&lt;/endpage&gt;&lt;bundle&gt;&lt;publication&gt;&lt;publisher&gt;Elsevier Ltd&lt;/publisher&gt;&lt;title&gt;Soil Biology and Biochemistry&lt;/title&gt;&lt;type&gt;-100&lt;/type&gt;&lt;subtype&gt;-100&lt;/subtype&gt;&lt;uuid&gt;576F55A2-4A0C-47C6-AA1D-B1478ED68553&lt;/uuid&gt;&lt;/publication&gt;&lt;/bundle&gt;&lt;authors&gt;&lt;author&gt;&lt;firstName&gt;Daniel&lt;/firstName&gt;&lt;lastName&gt;Liptzin&lt;/lastName&gt;&lt;/author&gt;&lt;author&gt;&lt;firstName&gt;Whendee&lt;/firstName&gt;&lt;middleNames&gt;L&lt;/middleNames&gt;&lt;lastName&gt;Silver&lt;/lastName&gt;&lt;/author&gt;&lt;/authors&gt;&lt;/publication&gt;&lt;/publications&gt;&lt;cites&gt;&lt;/cites&gt;&lt;/citation&gt;</w:instrText>
-      </w:r>
-      <w:r>
-        <w:fldChar w:fldCharType="separate"/>
-      </w:r>
-      <w:r>
-        <w:rPr>
-          <w:rFonts w:ascii="Cambria" w:hAnsi="Cambria" w:cs="Cambria"/>
-          <w:vertAlign w:val="superscript"/>
-        </w:rPr>
-        <w:t>9</w:t>
-      </w:r>
-      <w:r>
-        <w:fldChar w:fldCharType="end"/>
-      </w:r>
-      <w:r>
-        <w:t xml:space="preserve"> can change the </w:t>
-      </w:r>
-      <w:r>
-        <w:t>amount of available P</w:t>
-      </w:r>
-      <w:r>
-        <w:t xml:space="preserve"> and </w:t>
-      </w:r>
-      <w:r>
-        <w:t>altered microbial activity</w:t>
-      </w:r>
-      <w:r>
-        <w:fldChar w:fldCharType="begin"/>
-      </w:r>
-      <w:r>
-        <w:instrText xml:space="preserve"> ADDIN PAPERS2_CITATIONS &lt;citation&gt;&lt;uuid&gt;B6293ED2-4895-436A-93D7-951DD00A93DD&lt;/uuid&gt;&lt;priority&gt;9&lt;/priority&gt;&lt;publications&gt;&lt;publication&gt;&lt;uuid&gt;0D9F0DA5-D40B-4BFE-92CA-C90C78FD1945&lt;/uuid&gt;&lt;volume&gt;26&lt;/volume&gt;&lt;doi&gt;10.1029/2010GB004014&lt;/doi&gt;&lt;subtitle&gt;DROUGHT IMPACTS ON TROPICAL FORESTS&lt;/subtitle&gt;&lt;startpage&gt;n/a&lt;/startpage&gt;&lt;publication_date&gt;99201207261200000000222000&lt;/publication_date&gt;&lt;url&gt;http://doi.wiley.com/10.1029/2010GB004014&lt;/url&gt;&lt;citekey&gt;Wood:2012es&lt;/citekey&gt;&lt;type&gt;400&lt;/type&gt;&lt;title&gt;Strong spatial variability in trace gasdynamics following experimental drought in a humid tropical forest&lt;/title&gt;&lt;number&gt;3&lt;/number&gt;&lt;subtype&gt;400&lt;/subtype&gt;&lt;endpage&gt;n/a&lt;/endpage&gt;&lt;bundle&gt;&lt;publication&gt;&lt;publisher&gt;American Geophysical Union&lt;/publisher&gt;&lt;title&gt;Global Biogeochemical Cycles&lt;/title&gt;&lt;type&gt;-100&lt;/type&gt;&lt;subtype&gt;-100&lt;/subtype&gt;&lt;uuid&gt;5F045AD2-A20F-414C-B9E0-7C67102E1F99&lt;/uuid&gt;&lt;/publication&gt;&lt;/bundle&gt;&lt;authors&gt;&lt;author&gt;&lt;firstName&gt;Tana&lt;/firstName&gt;&lt;middleNames&gt;E&lt;/middleNames&gt;&lt;lastName&gt;Wood&lt;/lastName&gt;&lt;/author&gt;&lt;author&gt;&lt;firstName&gt;Whendee&lt;/firstName&gt;&lt;middleNames&gt;L&lt;/middleNames&gt;&lt;lastName&gt;Silver&lt;/lastName&gt;&lt;/author&gt;&lt;/authors&gt;&lt;/publication&gt;&lt;/publications&gt;&lt;cites&gt;&lt;/cites&gt;&lt;/citation&gt;</w:instrText>
-      </w:r>
-      <w:r>
-        <w:fldChar w:fldCharType="separate"/>
-      </w:r>
-      <w:r>
-        <w:rPr>
-          <w:rFonts w:ascii="Cambria" w:hAnsi="Cambria" w:cs="Cambria"/>
-          <w:vertAlign w:val="superscript"/>
-        </w:rPr>
-        <w:t>10</w:t>
-      </w:r>
-      <w:r>
-        <w:fldChar w:fldCharType="end"/>
-      </w:r>
-      <w:r>
-        <w:t xml:space="preserve"> can change the amount of available N, with implications for plant productivity and vegetative C storage</w:t>
-      </w:r>
-      <w:r>
-        <w:fldChar w:fldCharType="begin"/>
-      </w:r>
-      <w:r>
-        <w:instrText xml:space="preserve"> ADDIN PAPERS2_CITATIONS &lt;citation&gt;&lt;uuid&gt;24002262-B7D2-497A-9631-D0ED80AEE965&lt;/uuid&gt;&lt;priority&gt;10&lt;/priority&gt;&lt;publications&gt;&lt;publication&gt;&lt;publication_date&gt;99201200001200000000200000&lt;/publication_date&gt;&lt;title&gt;Research Priorities for Tropical Ecosystems Under Climate Change Workshop&lt;/title&gt;&lt;uuid&gt;1396ED65-93E5-4508-86B4-F5FA3A5FBF25&lt;/uuid&gt;&lt;subtype&gt;400&lt;/subtype&gt;&lt;type&gt;400&lt;/type&gt;&lt;citekey&gt;Chambers:2012ve&lt;/citekey&gt;&lt;url&gt;http://science.energy.gov/~/media/ber/pdf/NGEE-Tropics_LR.pdf&lt;/url&gt;&lt;authors&gt;&lt;author&gt;&lt;firstName&gt;Jefirey&lt;/firstName&gt;&lt;lastName&gt;Chambers&lt;/lastName&gt;&lt;/author&gt;&lt;author&gt;&lt;firstName&gt;Rosie&lt;/firstName&gt;&lt;lastName&gt;Fisher&lt;/lastName&gt;&lt;/author&gt;&lt;author&gt;&lt;firstName&gt;Jefierson&lt;/firstName&gt;&lt;lastName&gt;Hall&lt;/lastName&gt;&lt;/author&gt;&lt;author&gt;&lt;firstName&gt;Richard&lt;/firstName&gt;&lt;middleNames&gt;J&lt;/middleNames&gt;&lt;lastName&gt;Norby&lt;/lastName&gt;&lt;/author&gt;&lt;author&gt;&lt;firstName&gt;Steven&lt;/firstName&gt;&lt;middleNames&gt;C&lt;/middleNames&gt;&lt;lastName&gt;Wofsy&lt;/lastName&gt;&lt;/author&gt;&lt;/authors&gt;&lt;/publication&gt;&lt;publication&gt;&lt;uuid&gt;E3674D77-21B7-4A79-8E45-8179573F9104&lt;/uuid&gt;&lt;volume&gt;363&lt;/volume&gt;&lt;doi&gt;10.1038/25328&lt;/doi&gt;&lt;startpage&gt;1839&lt;/startpage&gt;&lt;publication_date&gt;99200805271200000000222000&lt;/publication_date&gt;&lt;url&gt;http://rstb.royalsocietypublishing.org/cgi/doi/10.1098/rstb.2007.0031&lt;/url&gt;&lt;citekey&gt;Brando:2008cy&lt;/citekey&gt;&lt;type&gt;400&lt;/type&gt;&lt;title&gt;Drought effects on litterfall, wood production and belowground carbon cycling in an Amazon forest: results of a throughfall reduction experiment&lt;/title&gt;&lt;number&gt;1498&lt;/number&gt;&lt;subtype&gt;400&lt;/subtype&gt;&lt;endpage&gt;1848&lt;/endpage&gt;&lt;bundle&gt;&lt;publication&gt;&lt;publisher&gt;The Royal Society&lt;/publisher&gt;&lt;title&gt;Philosophical Transactions of the Royal Society B: Biological Sciences&lt;/title&gt;&lt;type&gt;-100&lt;/type&gt;&lt;subtype&gt;-100&lt;/subtype&gt;&lt;uuid&gt;572D4A4C-87E1-4BDB-AF4B-11F957A075D8&lt;/uuid&gt;&lt;/publication&gt;&lt;/bundle&gt;&lt;authors&gt;&lt;author&gt;&lt;firstName&gt;P&lt;/firstName&gt;&lt;middleNames&gt;M&lt;/middleNames&gt;&lt;lastName&gt;Brando&lt;/lastName&gt;&lt;/author&gt;&lt;author&gt;&lt;firstName&gt;D&lt;/firstName&gt;&lt;middleNames&gt;C&lt;/middleNames&gt;&lt;lastName&gt;Nepstad&lt;/lastName&gt;&lt;/author&gt;&lt;author&gt;&lt;firstName&gt;E&lt;/firstName&gt;&lt;middleNames&gt;A&lt;/middleNames&gt;&lt;lastName&gt;Davidson&lt;/lastName&gt;&lt;/author&gt;&lt;author&gt;&lt;firstName&gt;S&lt;/firstName&gt;&lt;middleNames&gt;E&lt;/middleNames&gt;&lt;lastName&gt;Trumbore&lt;/lastName&gt;&lt;/author&gt;&lt;author&gt;&lt;firstName&gt;D&lt;/firstName&gt;&lt;lastName&gt;Ray&lt;/lastName&gt;&lt;/author&gt;&lt;author&gt;&lt;firstName&gt;P&lt;/firstName&gt;&lt;lastName&gt;Camargo&lt;/lastName&gt;&lt;/author&gt;&lt;/authors&gt;&lt;/publication&gt;&lt;/publications&gt;&lt;cites&gt;&lt;/cites&gt;&lt;/citation&gt;</w:instrText>
+        <w:instrText xml:space="preserve"> ADDIN PAPERS2_CITATIONS &lt;citation&gt;&lt;uuid&gt;AFAB5DB6-BBD7-47CD-9A4C-0F89427FBAD8&lt;/uuid&gt;&lt;priority&gt;10&lt;/priority&gt;&lt;publications&gt;&lt;publication&gt;&lt;publication_date&gt;99201200001200000000200000&lt;/publication_date&gt;&lt;title&gt;Research Priorities for Tropical Ecosystems Under Climate Change Workshop&lt;/title&gt;&lt;uuid&gt;1396ED65-93E5-4508-86B4-F5FA3A5FBF25&lt;/uuid&gt;&lt;subtype&gt;400&lt;/subtype&gt;&lt;type&gt;400&lt;/type&gt;&lt;citekey&gt;Chambers:2012ve&lt;/citekey&gt;&lt;url&gt;http://science.energy.gov/~/media/ber/pdf/NGEE-Tropics_LR.pdf&lt;/url&gt;&lt;authors&gt;&lt;author&gt;&lt;firstName&gt;Jefirey&lt;/firstName&gt;&lt;lastName&gt;Chambers&lt;/lastName&gt;&lt;/author&gt;&lt;author&gt;&lt;firstName&gt;Rosie&lt;/firstName&gt;&lt;lastName&gt;Fisher&lt;/lastName&gt;&lt;/author&gt;&lt;author&gt;&lt;firstName&gt;Jefierson&lt;/firstName&gt;&lt;lastName&gt;Hall&lt;/lastName&gt;&lt;/author&gt;&lt;author&gt;&lt;firstName&gt;Richard&lt;/firstName&gt;&lt;middleNames&gt;J&lt;/middleNames&gt;&lt;lastName&gt;Norby&lt;/lastName&gt;&lt;/author&gt;&lt;author&gt;&lt;firstName&gt;Steven&lt;/firstName&gt;&lt;middleNames&gt;C&lt;/middleNames&gt;&lt;lastName&gt;Wofsy&lt;/lastName&gt;&lt;/author&gt;&lt;/authors&gt;&lt;/publication&gt;&lt;publication&gt;&lt;uuid&gt;E3674D77-21B7-4A79-8E45-8179573F9104&lt;/uuid&gt;&lt;volume&gt;363&lt;/volume&gt;&lt;doi&gt;10.1038/25328&lt;/doi&gt;&lt;startpage&gt;1839&lt;/startpage&gt;&lt;publication_date&gt;99200805271200000000222000&lt;/publication_date&gt;&lt;url&gt;http://rstb.royalsocietypublishing.org/cgi/doi/10.1098/rstb.2007.0031&lt;/url&gt;&lt;citekey&gt;Brando:2008cy&lt;/citekey&gt;&lt;type&gt;400&lt;/type&gt;&lt;title&gt;Drought effects on litterfall, wood production and belowground carbon cycling in an Amazon forest: results of a throughfall reduction experiment&lt;/title&gt;&lt;number&gt;1498&lt;/number&gt;&lt;subtype&gt;400&lt;/subtype&gt;&lt;endpage&gt;1848&lt;/endpage&gt;&lt;bundle&gt;&lt;publication&gt;&lt;publisher&gt;The Royal Society&lt;/publisher&gt;&lt;title&gt;Philosophical Transactions of the Royal Society B: Biological Sciences&lt;/title&gt;&lt;type&gt;-100&lt;/type&gt;&lt;subtype&gt;-100&lt;/subtype&gt;&lt;uuid&gt;572D4A4C-87E1-4BDB-AF4B-11F957A075D8&lt;/uuid&gt;&lt;/publication&gt;&lt;/bundle&gt;&lt;authors&gt;&lt;author&gt;&lt;firstName&gt;P&lt;/firstName&gt;&lt;middleNames&gt;M&lt;/middleNames&gt;&lt;lastName&gt;Brando&lt;/lastName&gt;&lt;/author&gt;&lt;author&gt;&lt;firstName&gt;Daniel&lt;/firstName&gt;&lt;middleNames&gt;Curtis&lt;/middleNames&gt;&lt;lastName&gt;Nepstad&lt;/lastName&gt;&lt;/author&gt;&lt;author&gt;&lt;firstName&gt;E&lt;/firstName&gt;&lt;middleNames&gt;A&lt;/middleNames&gt;&lt;lastName&gt;Davidson&lt;/lastName&gt;&lt;/author&gt;&lt;author&gt;&lt;firstName&gt;S&lt;/firstName&gt;&lt;middleNames&gt;E&lt;/middleNames&gt;&lt;lastName&gt;Trumbore&lt;/lastName&gt;&lt;/author&gt;&lt;author&gt;&lt;firstName&gt;D&lt;/firstName&gt;&lt;lastName&gt;Ray&lt;/lastName&gt;&lt;/author&gt;&lt;author&gt;&lt;firstName&gt;P&lt;/firstName&gt;&lt;lastName&gt;Camargo&lt;/lastName&gt;&lt;/author&gt;&lt;/authors&gt;&lt;/publication&gt;&lt;/publications&gt;&lt;cites&gt;&lt;/cites&gt;&lt;/citation&gt;</w:instrText>
       </w:r>
       <w:r>
         <w:fldChar w:fldCharType="separate"/>
@@ -4294,7 +4581,7 @@
         <w:fldChar w:fldCharType="begin"/>
       </w:r>
       <w:r>
-        <w:instrText xml:space="preserve"> ADDIN PAPERS2_CITATIONS &lt;citation&gt;&lt;uuid&gt;5E1D48EE-DFDA-4B2B-947D-2B35786C5411&lt;/uuid&gt;&lt;priority&gt;16&lt;/priority&gt;&lt;publications&gt;&lt;publication&gt;&lt;uuid&gt;0D9F0DA5-D40B-4BFE-92CA-C90C78FD1945&lt;/uuid&gt;&lt;volume&gt;26&lt;/volume&gt;&lt;doi&gt;10.1029/2010GB004014&lt;/doi&gt;&lt;subtitle&gt;DROUGHT IMPACTS ON TROPICAL FORESTS&lt;/subtitle&gt;&lt;startpage&gt;n/a&lt;/startpage&gt;&lt;publication_date&gt;99201207261200000000222000&lt;/publication_date&gt;&lt;url&gt;http://doi.wiley.com/10.1029/2010GB004014&lt;/url&gt;&lt;citekey&gt;Wood:2012es&lt;/citekey&gt;&lt;type&gt;400&lt;/type&gt;&lt;title&gt;Strong spatial variability in trace gasdynamics following experimental drought in a humid tropical forest&lt;/title&gt;&lt;number&gt;3&lt;/number&gt;&lt;subtype&gt;400&lt;/subtype&gt;&lt;endpage&gt;n/a&lt;/endpage&gt;&lt;bundle&gt;&lt;publication&gt;&lt;publisher&gt;American Geophysical Union&lt;/publisher&gt;&lt;title&gt;Global Biogeochemical Cycles&lt;/title&gt;&lt;type&gt;-100&lt;/type&gt;&lt;subtype&gt;-100&lt;/subtype&gt;&lt;uuid&gt;5F045AD2-A20F-414C-B9E0-7C67102E1F99&lt;/uuid&gt;&lt;/publication&gt;&lt;/bundle&gt;&lt;authors&gt;&lt;author&gt;&lt;firstName&gt;Tana&lt;/firstName&gt;&lt;middleNames&gt;E&lt;/middleNames&gt;&lt;lastName&gt;Wood&lt;/lastName&gt;&lt;/author&gt;&lt;author&gt;&lt;firstName&gt;Whendee&lt;/firstName&gt;&lt;middleNames&gt;L&lt;/middleNames&gt;&lt;lastName&gt;Silver&lt;/lastName&gt;&lt;/author&gt;&lt;/authors&gt;&lt;/publication&gt;&lt;/publications&gt;&lt;cites&gt;&lt;/cites&gt;&lt;/citation&gt;</w:instrText>
+        <w:instrText xml:space="preserve"> ADDIN PAPERS2_CITATIONS &lt;citation&gt;&lt;uuid&gt;D80ACD04-1797-476A-89A1-114A6FFAAB23&lt;/uuid&gt;&lt;priority&gt;16&lt;/priority&gt;&lt;publications&gt;&lt;publication&gt;&lt;uuid&gt;0D9F0DA5-D40B-4BFE-92CA-C90C78FD1945&lt;/uuid&gt;&lt;volume&gt;26&lt;/volume&gt;&lt;doi&gt;10.1029/2010GB004014&lt;/doi&gt;&lt;subtitle&gt;DROUGHT IMPACTS ON TROPICAL FORESTS&lt;/subtitle&gt;&lt;startpage&gt;n/a&lt;/startpage&gt;&lt;publication_date&gt;99201207261200000000222000&lt;/publication_date&gt;&lt;url&gt;http://doi.wiley.com/10.1029/2010GB004014&lt;/url&gt;&lt;citekey&gt;Wood:2012es&lt;/citekey&gt;&lt;type&gt;400&lt;/type&gt;&lt;title&gt;Strong spatial variability in trace gasdynamics following experimental drought in a humid tropical forest&lt;/title&gt;&lt;number&gt;3&lt;/number&gt;&lt;subtype&gt;400&lt;/subtype&gt;&lt;endpage&gt;n/a&lt;/endpage&gt;&lt;bundle&gt;&lt;publication&gt;&lt;publisher&gt;American Geophysical Union&lt;/publisher&gt;&lt;title&gt;Global Biogeochemical Cycles&lt;/title&gt;&lt;type&gt;-100&lt;/type&gt;&lt;subtype&gt;-100&lt;/subtype&gt;&lt;uuid&gt;104B1509-762A-4536-9A21-A15E7F90A86B&lt;/uuid&gt;&lt;/publication&gt;&lt;/bundle&gt;&lt;authors&gt;&lt;author&gt;&lt;firstName&gt;Tana&lt;/firstName&gt;&lt;middleNames&gt;E&lt;/middleNames&gt;&lt;lastName&gt;Wood&lt;/lastName&gt;&lt;/author&gt;&lt;author&gt;&lt;firstName&gt;Whendee&lt;/firstName&gt;&lt;middleNames&gt;L&lt;/middleNames&gt;&lt;lastName&gt;Silver&lt;/lastName&gt;&lt;/author&gt;&lt;/authors&gt;&lt;/publication&gt;&lt;/publications&gt;&lt;cites&gt;&lt;/cites&gt;&lt;/citation&gt;</w:instrText>
       </w:r>
       <w:r>
         <w:fldChar w:fldCharType="separate"/>
@@ -4316,7 +4603,7 @@
         <w:fldChar w:fldCharType="begin"/>
       </w:r>
       <w:r>
-        <w:instrText xml:space="preserve"> ADDIN PAPERS2_CITATIONS &lt;citation&gt;&lt;uuid&gt;AFDCF0E8-7704-4251-A45D-50BF4CE51D71&lt;/uuid&gt;&lt;priority&gt;17&lt;/priority&gt;&lt;publications&gt;&lt;publication&gt;&lt;uuid&gt;B8767A2D-2564-4737-B2C6-A61772EDB705&lt;/uuid&gt;&lt;volume&gt;103&lt;/volume&gt;&lt;doi&gt;10.1073/pnas.0601798103&lt;/doi&gt;&lt;startpage&gt;6110&lt;/startpage&gt;&lt;publication_date&gt;99200604181200000000222000&lt;/publication_date&gt;&lt;url&gt;http://eutils.ncbi.nlm.nih.gov/entrez/eutils/elink.fcgi?dbfrom=pubmed&amp;amp;id=16606851&amp;amp;retmode=ref&amp;amp;cmd=prlinks&lt;/url&gt;&lt;citekey&gt;Neelin:2006dc&lt;/citekey&gt;&lt;type&gt;400&lt;/type&gt;&lt;title&gt;Tropical drying trends in global warming models and observations.&lt;/title&gt;&lt;location&gt;&amp;lt;html&amp;gt;&amp;lt;head&amp;gt;&amp;lt;meta http-equiv="content-type" content="text/html; charset=utf-8"/&amp;gt;&amp;lt;title&amp;gt;Sorry...&amp;lt;/title&amp;gt;&amp;lt;style&amp;gt; body { font-family: verdana, arial, sans-serif; background-color: #fff; color: #000; }&amp;lt;/style&amp;gt;&amp;lt;/head&amp;gt;&amp;lt;body&amp;gt;&amp;lt;div&amp;gt;&amp;lt;table&amp;gt;&amp;lt;tr&amp;gt;&amp;lt;td&amp;gt;&amp;lt;b&amp;gt;&amp;lt;font face=times color=#0039b6 size=10&amp;gt;G&amp;lt;/font&amp;gt;&amp;lt;font face=times color=#c41200 size=10&amp;gt;o&amp;lt;/font&amp;gt;&amp;lt;font face=times color=#f3c518 size=10&amp;gt;o&amp;lt;/font&amp;gt;&amp;lt;font face=times color=#0039b6 size=10&amp;gt;g&amp;lt;/font&amp;gt;&amp;lt;font face=times color=#30a72f size=10&amp;gt;l&amp;lt;/font&amp;gt;&amp;lt;font face=times color=#c41200 size=10&amp;gt;e&amp;lt;/font&amp;gt;&amp;lt;/b&amp;gt;&amp;lt;/td&amp;gt;&amp;lt;td style="text-align: left; vertical-align: bottom; padding-bottom: 15px; width: 50%"&amp;gt;&amp;lt;div style="border-bottom: 1px solid #dfdfdf;"&amp;gt;Sorry...&amp;lt;/div&amp;gt;&amp;lt;/td&amp;gt;&amp;lt;/tr&amp;gt;&amp;lt;/table&amp;gt;&amp;lt;/div&amp;gt;&amp;lt;div style="margin-left: 4em;"&amp;gt;&amp;lt;h1&amp;gt;We're sorry...&amp;lt;/h1&amp;gt;&amp;lt;p&amp;gt;... but your computer or network may be sending automated queries. To protect our users, we can't process your request right now.&amp;lt;/p&amp;gt;&amp;lt;/div&amp;gt;&amp;lt;div style="margin-left: 4em;"&amp;gt;See &amp;lt;a href="https://support.google.com/websearch/answer/86640"&amp;gt;Google Help&amp;lt;/a&amp;gt; for more information.&amp;lt;br/&amp;gt;&amp;lt;br/&amp;gt;&amp;lt;/div&amp;gt;&amp;lt;div style="text-align: center; border-top: 1px solid #dfdfdf;"&amp;gt;&amp;amp;copy; 2013 Google - &amp;lt;a href="https://www.google.com"&amp;gt;Google Home&amp;lt;/a&amp;gt;&amp;lt;/div&amp;gt;&amp;lt;/body&amp;gt;&amp;lt;/html&amp;gt;&lt;/location&gt;&lt;institution&gt;Department of Atmospheric and Oceanic Sciences and Institute of Geophysics and Planetary Physics, University of California, Los Angeles, CA 90095, USA. neelin@atmos.ucla.edu&lt;/institution&gt;&lt;number&gt;16&lt;/number&gt;&lt;subtype&gt;400&lt;/subtype&gt;&lt;endpage&gt;6115&lt;/endpage&gt;&lt;bundle&gt;&lt;publication&gt;&lt;publisher&gt;National Acad Sciences&lt;/publisher&gt;&lt;url&gt;http://www.pnas.org/&lt;/url&gt;&lt;title&gt;Proceedings of the National Academy of Sciences&lt;/title&gt;&lt;type&gt;-100&lt;/type&gt;&lt;subtype&gt;-100&lt;/subtype&gt;&lt;uuid&gt;FBB7ACC1-D9DB-4238-BB3C-9A7DDD34F838&lt;/uuid&gt;&lt;/publication&gt;&lt;/bundle&gt;&lt;authors&gt;&lt;author&gt;&lt;firstName&gt;J&lt;/firstName&gt;&lt;middleNames&gt;D&lt;/middleNames&gt;&lt;lastName&gt;Neelin&lt;/lastName&gt;&lt;/author&gt;&lt;author&gt;&lt;firstName&gt;M&lt;/firstName&gt;&lt;lastName&gt;Münnich&lt;/lastName&gt;&lt;/author&gt;&lt;author&gt;&lt;firstName&gt;H&lt;/firstName&gt;&lt;lastName&gt;Su&lt;/lastName&gt;&lt;/author&gt;&lt;author&gt;&lt;firstName&gt;J&lt;/firstName&gt;&lt;middleNames&gt;E&lt;/middleNames&gt;&lt;lastName&gt;Meyerson&lt;/lastName&gt;&lt;/author&gt;&lt;author&gt;&lt;firstName&gt;C&lt;/firstName&gt;&lt;middleNames&gt;E&lt;/middleNames&gt;&lt;lastName&gt;Holloway&lt;/lastName&gt;&lt;/author&gt;&lt;/authors&gt;&lt;/publication&gt;&lt;/publications&gt;&lt;cites&gt;&lt;/cites&gt;&lt;/citation&gt;</w:instrText>
+        <w:instrText xml:space="preserve"> ADDIN PAPERS2_CITATIONS &lt;citation&gt;&lt;uuid&gt;CB35D781-51F1-4064-B532-B131FAB0708D&lt;/uuid&gt;&lt;priority&gt;17&lt;/priority&gt;&lt;publications&gt;&lt;publication&gt;&lt;uuid&gt;B8767A2D-2564-4737-B2C6-A61772EDB705&lt;/uuid&gt;&lt;volume&gt;103&lt;/volume&gt;&lt;doi&gt;10.1073/pnas.0601798103&lt;/doi&gt;&lt;startpage&gt;6110&lt;/startpage&gt;&lt;publication_date&gt;99200604181200000000222000&lt;/publication_date&gt;&lt;url&gt;http://eutils.ncbi.nlm.nih.gov/entrez/eutils/elink.fcgi?dbfrom=pubmed&amp;amp;id=16606851&amp;amp;retmode=ref&amp;amp;cmd=prlinks&lt;/url&gt;&lt;citekey&gt;Neelin:2006dc&lt;/citekey&gt;&lt;type&gt;400&lt;/type&gt;&lt;title&gt;Tropical drying trends in global warming models and observations.&lt;/title&gt;&lt;location&gt;&amp;lt;html&amp;gt;&amp;lt;head&amp;gt;&amp;lt;meta http-equiv="content-type" content="text/html; charset=utf-8"/&amp;gt;&amp;lt;title&amp;gt;Sorry...&amp;lt;/title&amp;gt;&amp;lt;style&amp;gt; body { font-family: verdana, arial, sans-serif; background-color: #fff; color: #000; }&amp;lt;/style&amp;gt;&amp;lt;/head&amp;gt;&amp;lt;body&amp;gt;&amp;lt;div&amp;gt;&amp;lt;table&amp;gt;&amp;lt;tr&amp;gt;&amp;lt;td&amp;gt;&amp;lt;b&amp;gt;&amp;lt;font face=times color=#0039b6 size=10&amp;gt;G&amp;lt;/font&amp;gt;&amp;lt;font face=times color=#c41200 size=10&amp;gt;o&amp;lt;/font&amp;gt;&amp;lt;font face=times color=#f3c518 size=10&amp;gt;o&amp;lt;/font&amp;gt;&amp;lt;font face=times color=#0039b6 size=10&amp;gt;g&amp;lt;/font&amp;gt;&amp;lt;font face=times color=#30a72f size=10&amp;gt;l&amp;lt;/font&amp;gt;&amp;lt;font face=times color=#c41200 size=10&amp;gt;e&amp;lt;/font&amp;gt;&amp;lt;/b&amp;gt;&amp;lt;/td&amp;gt;&amp;lt;td style="text-align: left; vertical-align: bottom; padding-bottom: 15px; width: 50%"&amp;gt;&amp;lt;div style="border-bottom: 1px solid #dfdfdf;"&amp;gt;Sorry...&amp;lt;/div&amp;gt;&amp;lt;/td&amp;gt;&amp;lt;/tr&amp;gt;&amp;lt;/table&amp;gt;&amp;lt;/div&amp;gt;&amp;lt;div style="margin-left: 4em;"&amp;gt;&amp;lt;h1&amp;gt;We're sorry...&amp;lt;/h1&amp;gt;&amp;lt;p&amp;gt;... but your computer or network may be sending automated queries. To protect our users, we can't process your request right now.&amp;lt;/p&amp;gt;&amp;lt;/div&amp;gt;&amp;lt;div style="margin-left: 4em;"&amp;gt;See &amp;lt;a href="https://support.google.com/websearch/answer/86640"&amp;gt;Google Help&amp;lt;/a&amp;gt; for more information.&amp;lt;br/&amp;gt;&amp;lt;br/&amp;gt;&amp;lt;/div&amp;gt;&amp;lt;div style="text-align: center; border-top: 1px solid #dfdfdf;"&amp;gt;&amp;amp;copy; 2013 Google - &amp;lt;a href="https://www.google.com"&amp;gt;Google Home&amp;lt;/a&amp;gt;&amp;lt;/div&amp;gt;&amp;lt;/body&amp;gt;&amp;lt;/html&amp;gt;&lt;/location&gt;&lt;institution&gt;Department of Atmospheric and Oceanic Sciences and Institute of Geophysics and Planetary Physics, University of California, Los Angeles, CA 90095, USA. neelin@atmos.ucla.edu&lt;/institution&gt;&lt;number&gt;16&lt;/number&gt;&lt;subtype&gt;400&lt;/subtype&gt;&lt;endpage&gt;6115&lt;/endpage&gt;&lt;bundle&gt;&lt;publication&gt;&lt;publisher&gt;National Acad Sciences&lt;/publisher&gt;&lt;url&gt;http://www.pnas.org/&lt;/url&gt;&lt;title&gt;Proceedings of the National Academy of Sciences&lt;/title&gt;&lt;type&gt;-100&lt;/type&gt;&lt;subtype&gt;-100&lt;/subtype&gt;&lt;uuid&gt;BEFA6349-DD33-47FF-9685-423E1CD79321&lt;/uuid&gt;&lt;/publication&gt;&lt;/bundle&gt;&lt;authors&gt;&lt;author&gt;&lt;firstName&gt;J&lt;/firstName&gt;&lt;middleNames&gt;D&lt;/middleNames&gt;&lt;lastName&gt;Neelin&lt;/lastName&gt;&lt;/author&gt;&lt;author&gt;&lt;firstName&gt;M&lt;/firstName&gt;&lt;lastName&gt;Münnich&lt;/lastName&gt;&lt;/author&gt;&lt;author&gt;&lt;firstName&gt;H&lt;/firstName&gt;&lt;lastName&gt;Su&lt;/lastName&gt;&lt;/author&gt;&lt;author&gt;&lt;firstName&gt;J&lt;/firstName&gt;&lt;middleNames&gt;E&lt;/middleNames&gt;&lt;lastName&gt;Meyerson&lt;/lastName&gt;&lt;/author&gt;&lt;author&gt;&lt;firstName&gt;C&lt;/firstName&gt;&lt;middleNames&gt;E&lt;/middleNames&gt;&lt;lastName&gt;Holloway&lt;/lastName&gt;&lt;/author&gt;&lt;/authors&gt;&lt;/publication&gt;&lt;/publications&gt;&lt;cites&gt;&lt;/cites&gt;&lt;/citation&gt;</w:instrText>
       </w:r>
       <w:r>
         <w:fldChar w:fldCharType="separate"/>
@@ -4805,7 +5092,7 @@
         <w:fldChar w:fldCharType="begin"/>
       </w:r>
       <w:r>
-        <w:instrText xml:space="preserve"> ADDIN PAPERS2_CITATIONS &lt;citation&gt;&lt;uuid&gt;8D09FC9D-8E75-4744-8F1D-0C67A31298DA&lt;/uuid&gt;&lt;priority&gt;11&lt;/priority&gt;&lt;publications&gt;&lt;publication&gt;&lt;uuid&gt;4FCF4F45-B250-4B80-9E88-865B7456317F&lt;/uuid&gt;&lt;volume&gt;320&lt;/volume&gt;&lt;doi&gt;10.1126/science.1155121&lt;/doi&gt;&lt;startpage&gt;1444&lt;/startpage&gt;&lt;publication_date&gt;99200806131200000000222000&lt;/publication_date&gt;&lt;url&gt;http://www.sciencemag.org/cgi/doi/10.1126/science.1155121&lt;/url&gt;&lt;citekey&gt;Bonan:2008jl&lt;/citekey&gt;&lt;type&gt;400&lt;/type&gt;&lt;title&gt;Forests and Climate Change: Forcings, Feedbacks, and the Climate Benefits of Forests&lt;/title&gt;&lt;number&gt;5882&lt;/number&gt;&lt;subtype&gt;400&lt;/subtype&gt;&lt;endpage&gt;1449&lt;/endpage&gt;&lt;bundle&gt;&lt;publication&gt;&lt;publisher&gt;AAAS&lt;/publisher&gt;&lt;title&gt;Science&lt;/title&gt;&lt;type&gt;-100&lt;/type&gt;&lt;subtype&gt;-100&lt;/subtype&gt;&lt;uuid&gt;4FE731DC-E90D-49AE-B447-BB91445A18C3&lt;/uuid&gt;&lt;/publication&gt;&lt;/bundle&gt;&lt;authors&gt;&lt;author&gt;&lt;firstName&gt;G&lt;/firstName&gt;&lt;middleNames&gt;B&lt;/middleNames&gt;&lt;lastName&gt;Bonan&lt;/lastName&gt;&lt;/author&gt;&lt;/authors&gt;&lt;/publication&gt;&lt;publication&gt;&lt;publication_date&gt;99201300001200000000200000&lt;/publication_date&gt;&lt;title&gt;IPCC, 2013: Summary for Policymakers&lt;/title&gt;&lt;uuid&gt;8DCA5C92-7777-4495-8550-C8C18737F7A8&lt;/uuid&gt;&lt;subtype&gt;400&lt;/subtype&gt;&lt;publisher&gt;Groupe d'experts intergouvernemental sur l'evolution du climat/Intergovernmental Panel on Climate Change-IPCC, C/O World Meteorological Organization, 7bis Avenue de la Paix, CP 2300 CH-1211 Geneva 2 (Switzerland)&lt;/publisher&gt;&lt;type&gt;400&lt;/type&gt;&lt;citekey&gt;Stocker:2013vl&lt;/citekey&gt;&lt;url&gt;http://inis.iaea.org/search/search.aspx?orig_q=RN:45042273&lt;/url&gt;&lt;bundle&gt;&lt;publication&gt;&lt;title&gt;Climate Change 2013: The Physical Science Basis. Contribution of Working Group I to the Fifth Assessment Report of the Intergovernmental Panel on Climate Change&lt;/title&gt;&lt;type&gt;-100&lt;/type&gt;&lt;subtype&gt;-100&lt;/subtype&gt;&lt;uuid&gt;AEDDEA14-3B55-4E10-9B3E-A891C7FA6AE1&lt;/uuid&gt;&lt;/publication&gt;&lt;/bundle&gt;&lt;authors&gt;&lt;author&gt;&lt;firstName&gt;Thomas&lt;/firstName&gt;&lt;middleNames&gt;F&lt;/middleNames&gt;&lt;lastName&gt;Stocker&lt;/lastName&gt;&lt;/author&gt;&lt;author&gt;&lt;firstName&gt;Dahe&lt;/firstName&gt;&lt;lastName&gt;Qin&lt;/lastName&gt;&lt;/author&gt;&lt;author&gt;&lt;firstName&gt;Gian-Kasper&lt;/firstName&gt;&lt;lastName&gt;Plattner&lt;/lastName&gt;&lt;/author&gt;&lt;author&gt;&lt;firstName&gt;Melinda&lt;/firstName&gt;&lt;lastName&gt;Tignor&lt;/lastName&gt;&lt;/author&gt;&lt;author&gt;&lt;firstName&gt;Simon&lt;/firstName&gt;&lt;middleNames&gt;K&lt;/middleNames&gt;&lt;lastName&gt;Allen&lt;/lastName&gt;&lt;/author&gt;&lt;author&gt;&lt;firstName&gt;Judith&lt;/firstName&gt;&lt;lastName&gt;Boschung&lt;/lastName&gt;&lt;/author&gt;&lt;author&gt;&lt;firstName&gt;Alexander&lt;/firstName&gt;&lt;lastName&gt;Nauels&lt;/lastName&gt;&lt;/author&gt;&lt;author&gt;&lt;firstName&gt;Yu&lt;/firstName&gt;&lt;lastName&gt;Xia&lt;/lastName&gt;&lt;/author&gt;&lt;author&gt;&lt;firstName&gt;Vincent&lt;/firstName&gt;&lt;lastName&gt;Bex&lt;/lastName&gt;&lt;/author&gt;&lt;author&gt;&lt;firstName&gt;Pauline&lt;/firstName&gt;&lt;middleNames&gt;M&lt;/middleNames&gt;&lt;lastName&gt;Midgley&lt;/lastName&gt;&lt;/author&gt;&lt;/authors&gt;&lt;/publication&gt;&lt;publication&gt;&lt;volume&gt;3&lt;/volume&gt;&lt;publication_date&gt;99200811111200000000222000&lt;/publication_date&gt;&lt;number&gt;4&lt;/number&gt;&lt;doi&gt;10.1088/1748-9326/3/4/044006&lt;/doi&gt;&lt;startpage&gt;044006&lt;/startpage&gt;&lt;title&gt;Protecting climate with forests&lt;/title&gt;&lt;uuid&gt;CC482170-D6AE-4C32-A09C-24057333C1A0&lt;/uuid&gt;&lt;subtype&gt;400&lt;/subtype&gt;&lt;type&gt;400&lt;/type&gt;&lt;citekey&gt;Jackson:2008jm&lt;/citekey&gt;&lt;url&gt;http://stacks.iop.org/1748-9326/3/i=4/a=044006?key=crossref.2cd20c3cc54d529a187f7976faf78424&lt;/url&gt;&lt;bundle&gt;&lt;publication&gt;&lt;publisher&gt;IOP Publishing&lt;/publisher&gt;&lt;title&gt;Environmental Research Letters&lt;/title&gt;&lt;type&gt;-100&lt;/type&gt;&lt;subtype&gt;-100&lt;/subtype&gt;&lt;uuid&gt;8012CA7D-2BD9-48D1-B850-44B480D1EAFB&lt;/uuid&gt;&lt;/publication&gt;&lt;/bundle&gt;&lt;authors&gt;&lt;author&gt;&lt;firstName&gt;Robert&lt;/firstName&gt;&lt;middleNames&gt;B&lt;/middleNames&gt;&lt;lastName&gt;Jackson&lt;/lastName&gt;&lt;/author&gt;&lt;author&gt;&lt;firstName&gt;JAMES&lt;/firstName&gt;&lt;middleNames&gt;T&lt;/middleNames&gt;&lt;lastName&gt;RANDERSON&lt;/lastName&gt;&lt;/author&gt;&lt;author&gt;&lt;firstName&gt;Josep&lt;/firstName&gt;&lt;middleNames&gt;G&lt;/middleNames&gt;&lt;lastName&gt;Canadell&lt;/lastName&gt;&lt;/author&gt;&lt;author&gt;&lt;firstName&gt;Ray&lt;/firstName&gt;&lt;middleNames&gt;G&lt;/middleNames&gt;&lt;lastName&gt;Anderson&lt;/lastName&gt;&lt;/author&gt;&lt;author&gt;&lt;firstName&gt;Roni&lt;/firstName&gt;&lt;lastName&gt;Avissar&lt;/lastName&gt;&lt;/author&gt;&lt;author&gt;&lt;firstName&gt;Dennis&lt;/firstName&gt;&lt;middleNames&gt;D&lt;/middleNames&gt;&lt;lastName&gt;Baldocchi&lt;/lastName&gt;&lt;/author&gt;&lt;author&gt;&lt;firstName&gt;Gordon&lt;/firstName&gt;&lt;middleNames&gt;B&lt;/middleNames&gt;&lt;lastName&gt;Bonan&lt;/lastName&gt;&lt;/author&gt;&lt;author&gt;&lt;firstName&gt;Ken&lt;/firstName&gt;&lt;lastName&gt;Caldeira&lt;/lastName&gt;&lt;/author&gt;&lt;author&gt;&lt;firstName&gt;Noah&lt;/firstName&gt;&lt;middleNames&gt;S&lt;/middleNames&gt;&lt;lastName&gt;Diffenbaugh&lt;/lastName&gt;&lt;/author&gt;&lt;author&gt;&lt;firstName&gt;Christopher&lt;/firstName&gt;&lt;middleNames&gt;B&lt;/middleNames&gt;&lt;lastName&gt;Field&lt;/lastName&gt;&lt;/author&gt;&lt;author&gt;&lt;firstName&gt;Bruce&lt;/firstName&gt;&lt;middleNames&gt;A&lt;/middleNames&gt;&lt;lastName&gt;Hungate&lt;/lastName&gt;&lt;/author&gt;&lt;author&gt;&lt;firstName&gt;Esteban&lt;/firstName&gt;&lt;middleNames&gt;G&lt;/middleNames&gt;&lt;lastName&gt;Jobbágy&lt;/lastName&gt;&lt;/author&gt;&lt;author&gt;&lt;firstName&gt;Lara&lt;/firstName&gt;&lt;middleNames&gt;M&lt;/middleNames&gt;&lt;lastName&gt;Kueppers&lt;/lastName&gt;&lt;/author&gt;&lt;author&gt;&lt;firstName&gt;Marcelo&lt;/firstName&gt;&lt;middleNames&gt;D&lt;/middleNames&gt;&lt;lastName&gt;Nosetto&lt;/lastName&gt;&lt;/author&gt;&lt;author&gt;&lt;firstName&gt;Diane&lt;/firstName&gt;&lt;middleNames&gt;E&lt;/middleNames&gt;&lt;lastName&gt;Pataki&lt;/lastName&gt;&lt;/author&gt;&lt;/authors&gt;&lt;/publication&gt;&lt;/publications&gt;&lt;cites&gt;&lt;/cites&gt;&lt;/citation&gt;</w:instrText>
+        <w:instrText xml:space="preserve"> ADDIN PAPERS2_CITATIONS &lt;citation&gt;&lt;uuid&gt;0F2585C3-3FB3-42EC-9B29-0B9125914A07&lt;/uuid&gt;&lt;priority&gt;11&lt;/priority&gt;&lt;publications&gt;&lt;publication&gt;&lt;uuid&gt;4FCF4F45-B250-4B80-9E88-865B7456317F&lt;/uuid&gt;&lt;volume&gt;320&lt;/volume&gt;&lt;doi&gt;10.1126/science.1155121&lt;/doi&gt;&lt;startpage&gt;1444&lt;/startpage&gt;&lt;publication_date&gt;99200806131200000000222000&lt;/publication_date&gt;&lt;url&gt;http://www.sciencemag.org/cgi/doi/10.1126/science.1155121&lt;/url&gt;&lt;citekey&gt;Bonan:2008jl&lt;/citekey&gt;&lt;type&gt;400&lt;/type&gt;&lt;title&gt;Forests and Climate Change: Forcings, Feedbacks, and the Climate Benefits of Forests&lt;/title&gt;&lt;number&gt;5882&lt;/number&gt;&lt;subtype&gt;400&lt;/subtype&gt;&lt;endpage&gt;1449&lt;/endpage&gt;&lt;bundle&gt;&lt;publication&gt;&lt;publisher&gt;American Association for the Advancement of Science, 1333 H St, NW, 8 th Floor, Washington, DC, 20005, USA&lt;/publisher&gt;&lt;title&gt;Science&lt;/title&gt;&lt;type&gt;-100&lt;/type&gt;&lt;subtype&gt;-100&lt;/subtype&gt;&lt;uuid&gt;4FE731DC-E90D-49AE-B447-BB91445A18C3&lt;/uuid&gt;&lt;/publication&gt;&lt;/bundle&gt;&lt;authors&gt;&lt;author&gt;&lt;firstName&gt;G&lt;/firstName&gt;&lt;middleNames&gt;B&lt;/middleNames&gt;&lt;lastName&gt;Bonan&lt;/lastName&gt;&lt;/author&gt;&lt;/authors&gt;&lt;/publication&gt;&lt;publication&gt;&lt;publication_date&gt;99201300001200000000200000&lt;/publication_date&gt;&lt;title&gt;IPCC, 2013: Summary for Policymakers&lt;/title&gt;&lt;uuid&gt;8DCA5C92-7777-4495-8550-C8C18737F7A8&lt;/uuid&gt;&lt;subtype&gt;400&lt;/subtype&gt;&lt;publisher&gt;Groupe d'experts intergouvernemental sur l'evolution du climat/Intergovernmental Panel on Climate Change-IPCC, C/O World Meteorological Organization, 7bis Avenue de la Paix, CP 2300 CH-1211 Geneva 2 (Switzerland)&lt;/publisher&gt;&lt;type&gt;400&lt;/type&gt;&lt;citekey&gt;Stocker:2013vl&lt;/citekey&gt;&lt;url&gt;http://inis.iaea.org/search/search.aspx?orig_q=RN:45042273&lt;/url&gt;&lt;bundle&gt;&lt;publication&gt;&lt;title&gt;Climate Change 2013: The Physical Science Basis. Contribution of Working Group I to the Fifth Assessment Report of the Intergovernmental Panel on Climate Change&lt;/title&gt;&lt;type&gt;-100&lt;/type&gt;&lt;subtype&gt;-100&lt;/subtype&gt;&lt;uuid&gt;AEDDEA14-3B55-4E10-9B3E-A891C7FA6AE1&lt;/uuid&gt;&lt;/publication&gt;&lt;/bundle&gt;&lt;authors&gt;&lt;author&gt;&lt;firstName&gt;Thomas&lt;/firstName&gt;&lt;middleNames&gt;F&lt;/middleNames&gt;&lt;lastName&gt;Stocker&lt;/lastName&gt;&lt;/author&gt;&lt;author&gt;&lt;firstName&gt;Dahe&lt;/firstName&gt;&lt;lastName&gt;Qin&lt;/lastName&gt;&lt;/author&gt;&lt;author&gt;&lt;firstName&gt;Gian-Kasper&lt;/firstName&gt;&lt;lastName&gt;Plattner&lt;/lastName&gt;&lt;/author&gt;&lt;author&gt;&lt;firstName&gt;Melinda&lt;/firstName&gt;&lt;lastName&gt;Tignor&lt;/lastName&gt;&lt;/author&gt;&lt;author&gt;&lt;firstName&gt;Simon&lt;/firstName&gt;&lt;middleNames&gt;K&lt;/middleNames&gt;&lt;lastName&gt;Allen&lt;/lastName&gt;&lt;/author&gt;&lt;author&gt;&lt;firstName&gt;Judith&lt;/firstName&gt;&lt;lastName&gt;Boschung&lt;/lastName&gt;&lt;/author&gt;&lt;author&gt;&lt;firstName&gt;Alexander&lt;/firstName&gt;&lt;lastName&gt;Nauels&lt;/lastName&gt;&lt;/author&gt;&lt;author&gt;&lt;firstName&gt;Yu&lt;/firstName&gt;&lt;lastName&gt;Xia&lt;/lastName&gt;&lt;/author&gt;&lt;author&gt;&lt;firstName&gt;Vincent&lt;/firstName&gt;&lt;lastName&gt;Bex&lt;/lastName&gt;&lt;/author&gt;&lt;author&gt;&lt;firstName&gt;Pauline&lt;/firstName&gt;&lt;middleNames&gt;M&lt;/middleNames&gt;&lt;lastName&gt;Midgley&lt;/lastName&gt;&lt;/author&gt;&lt;/authors&gt;&lt;/publication&gt;&lt;publication&gt;&lt;volume&gt;3&lt;/volume&gt;&lt;publication_date&gt;99200811111200000000222000&lt;/publication_date&gt;&lt;number&gt;4&lt;/number&gt;&lt;doi&gt;10.1088/1748-9326/3/4/044006&lt;/doi&gt;&lt;startpage&gt;044006&lt;/startpage&gt;&lt;title&gt;Protecting climate with forests&lt;/title&gt;&lt;uuid&gt;CC482170-D6AE-4C32-A09C-24057333C1A0&lt;/uuid&gt;&lt;subtype&gt;400&lt;/subtype&gt;&lt;type&gt;400&lt;/type&gt;&lt;citekey&gt;Jackson:2008jm&lt;/citekey&gt;&lt;url&gt;http://stacks.iop.org/1748-9326/3/i=4/a=044006?key=crossref.2cd20c3cc54d529a187f7976faf78424&lt;/url&gt;&lt;bundle&gt;&lt;publication&gt;&lt;publisher&gt;IOP Publishing&lt;/publisher&gt;&lt;title&gt;Environmental Research Letters&lt;/title&gt;&lt;type&gt;-100&lt;/type&gt;&lt;subtype&gt;-100&lt;/subtype&gt;&lt;uuid&gt;8012CA7D-2BD9-48D1-B850-44B480D1EAFB&lt;/uuid&gt;&lt;/publication&gt;&lt;/bundle&gt;&lt;authors&gt;&lt;author&gt;&lt;firstName&gt;Robert&lt;/firstName&gt;&lt;middleNames&gt;B&lt;/middleNames&gt;&lt;lastName&gt;Jackson&lt;/lastName&gt;&lt;/author&gt;&lt;author&gt;&lt;firstName&gt;James&lt;/firstName&gt;&lt;middleNames&gt;T&lt;/middleNames&gt;&lt;lastName&gt;Randerson&lt;/lastName&gt;&lt;/author&gt;&lt;author&gt;&lt;firstName&gt;Josep&lt;/firstName&gt;&lt;middleNames&gt;G&lt;/middleNames&gt;&lt;lastName&gt;Canadell&lt;/lastName&gt;&lt;/author&gt;&lt;author&gt;&lt;firstName&gt;Ray&lt;/firstName&gt;&lt;middleNames&gt;G&lt;/middleNames&gt;&lt;lastName&gt;Anderson&lt;/lastName&gt;&lt;/author&gt;&lt;author&gt;&lt;firstName&gt;Roni&lt;/firstName&gt;&lt;lastName&gt;Avissar&lt;/lastName&gt;&lt;/author&gt;&lt;author&gt;&lt;firstName&gt;Dennis&lt;/firstName&gt;&lt;middleNames&gt;D&lt;/middleNames&gt;&lt;lastName&gt;Baldocchi&lt;/lastName&gt;&lt;/author&gt;&lt;author&gt;&lt;firstName&gt;Gordon&lt;/firstName&gt;&lt;middleNames&gt;B&lt;/middleNames&gt;&lt;lastName&gt;Bonan&lt;/lastName&gt;&lt;/author&gt;&lt;author&gt;&lt;firstName&gt;Ken&lt;/firstName&gt;&lt;lastName&gt;Caldeira&lt;/lastName&gt;&lt;/author&gt;&lt;author&gt;&lt;firstName&gt;Noah&lt;/firstName&gt;&lt;middleNames&gt;S&lt;/middleNames&gt;&lt;lastName&gt;Diffenbaugh&lt;/lastName&gt;&lt;/author&gt;&lt;author&gt;&lt;firstName&gt;Christopher&lt;/firstName&gt;&lt;middleNames&gt;B&lt;/middleNames&gt;&lt;lastName&gt;Field&lt;/lastName&gt;&lt;/author&gt;&lt;author&gt;&lt;firstName&gt;Bruce&lt;/firstName&gt;&lt;middleNames&gt;A&lt;/middleNames&gt;&lt;lastName&gt;Hungate&lt;/lastName&gt;&lt;/author&gt;&lt;author&gt;&lt;firstName&gt;Esteban&lt;/firstName&gt;&lt;middleNames&gt;G&lt;/middleNames&gt;&lt;lastName&gt;Jobbágy&lt;/lastName&gt;&lt;/author&gt;&lt;author&gt;&lt;firstName&gt;Lara&lt;/firstName&gt;&lt;middleNames&gt;M&lt;/middleNames&gt;&lt;lastName&gt;Kueppers&lt;/lastName&gt;&lt;/author&gt;&lt;author&gt;&lt;firstName&gt;Marcelo&lt;/firstName&gt;&lt;middleNames&gt;D&lt;/middleNames&gt;&lt;lastName&gt;Nosetto&lt;/lastName&gt;&lt;/author&gt;&lt;author&gt;&lt;firstName&gt;Diane&lt;/firstName&gt;&lt;middleNames&gt;E&lt;/middleNames&gt;&lt;lastName&gt;Pataki&lt;/lastName&gt;&lt;/author&gt;&lt;/authors&gt;&lt;/publication&gt;&lt;/publications&gt;&lt;cites&gt;&lt;/cites&gt;&lt;/citation&gt;</w:instrText>
       </w:r>
       <w:r>
         <w:fldChar w:fldCharType="separate"/>
@@ -4827,7 +5114,7 @@
         <w:fldChar w:fldCharType="begin"/>
       </w:r>
       <w:r>
-        <w:instrText xml:space="preserve"> ADDIN PAPERS2_CITATIONS &lt;citation&gt;&lt;uuid&gt;3F9E6742-09F9-4ADF-A3D7-02CA0599B33E&lt;/uuid&gt;&lt;priority&gt;12&lt;/priority&gt;&lt;publications&gt;&lt;publication&gt;&lt;publication_date&gt;99201300001200000000200000&lt;/publication_date&gt;&lt;title&gt;IPCC, 2013: Summary for Policymakers&lt;/title&gt;&lt;uuid&gt;8DCA5C92-7777-4495-8550-C8C18737F7A8&lt;/uuid&gt;&lt;subtype&gt;400&lt;/subtype&gt;&lt;publisher&gt;Groupe d'experts intergouvernemental sur l'evolution du climat/Intergovernmental Panel on Climate Change-IPCC, C/O World Meteorological Organization, 7bis Avenue de la Paix, CP 2300 CH-1211 Geneva 2 (Switzerland)&lt;/publisher&gt;&lt;type&gt;400&lt;/type&gt;&lt;citekey&gt;Stocker:2013vl&lt;/citekey&gt;&lt;url&gt;http://inis.iaea.org/search/search.aspx?orig_q=RN:45042273&lt;/url&gt;&lt;bundle&gt;&lt;publication&gt;&lt;title&gt;Climate Change 2013: The Physical Science Basis. Contribution of Working Group I to the Fifth Assessment Report of the Intergovernmental Panel on Climate Change&lt;/title&gt;&lt;type&gt;-100&lt;/type&gt;&lt;subtype&gt;-100&lt;/subtype&gt;&lt;uuid&gt;AEDDEA14-3B55-4E10-9B3E-A891C7FA6AE1&lt;/uuid&gt;&lt;/publication&gt;&lt;/bundle&gt;&lt;authors&gt;&lt;author&gt;&lt;firstName&gt;Thomas&lt;/firstName&gt;&lt;middleNames&gt;F&lt;/middleNames&gt;&lt;lastName&gt;Stocker&lt;/lastName&gt;&lt;/author&gt;&lt;author&gt;&lt;firstName&gt;Dahe&lt;/firstName&gt;&lt;lastName&gt;Qin&lt;/lastName&gt;&lt;/author&gt;&lt;author&gt;&lt;firstName&gt;Gian-Kasper&lt;/firstName&gt;&lt;lastName&gt;Plattner&lt;/lastName&gt;&lt;/author&gt;&lt;author&gt;&lt;firstName&gt;Melinda&lt;/firstName&gt;&lt;lastName&gt;Tignor&lt;/lastName&gt;&lt;/author&gt;&lt;author&gt;&lt;firstName&gt;Simon&lt;/firstName&gt;&lt;middleNames&gt;K&lt;/middleNames&gt;&lt;lastName&gt;Allen&lt;/lastName&gt;&lt;/author&gt;&lt;author&gt;&lt;firstName&gt;Judith&lt;/firstName&gt;&lt;lastName&gt;Boschung&lt;/lastName&gt;&lt;/author&gt;&lt;author&gt;&lt;firstName&gt;Alexander&lt;/firstName&gt;&lt;lastName&gt;Nauels&lt;/lastName&gt;&lt;/author&gt;&lt;author&gt;&lt;firstName&gt;Yu&lt;/firstName&gt;&lt;lastName&gt;Xia&lt;/lastName&gt;&lt;/author&gt;&lt;author&gt;&lt;firstName&gt;Vincent&lt;/firstName&gt;&lt;lastName&gt;Bex&lt;/lastName&gt;&lt;/author&gt;&lt;author&gt;&lt;firstName&gt;Pauline&lt;/firstName&gt;&lt;middleNames&gt;M&lt;/middleNames&gt;&lt;lastName&gt;Midgley&lt;/lastName&gt;&lt;/author&gt;&lt;/authors&gt;&lt;/publication&gt;&lt;publication&gt;&lt;uuid&gt;4FCF4F45-B250-4B80-9E88-865B7456317F&lt;/uuid&gt;&lt;volume&gt;320&lt;/volume&gt;&lt;doi&gt;10.1126/science.1155121&lt;/doi&gt;&lt;startpage&gt;1444&lt;/startpage&gt;&lt;publication_date&gt;99200806131200000000222000&lt;/publication_date&gt;&lt;url&gt;http://www.sciencemag.org/cgi/doi/10.1126/science.1155121&lt;/url&gt;&lt;citekey&gt;Bonan:2008jl&lt;/citekey&gt;&lt;type&gt;400&lt;/type&gt;&lt;title&gt;Forests and Climate Change: Forcings, Feedbacks, and the Climate Benefits of Forests&lt;/title&gt;&lt;number&gt;5882&lt;/number&gt;&lt;subtype&gt;400&lt;/subtype&gt;&lt;endpage&gt;1449&lt;/endpage&gt;&lt;bundle&gt;&lt;publication&gt;&lt;publisher&gt;AAAS&lt;/publisher&gt;&lt;title&gt;Science&lt;/title&gt;&lt;type&gt;-100&lt;/type&gt;&lt;subtype&gt;-100&lt;/subtype&gt;&lt;uuid&gt;4FE731DC-E90D-49AE-B447-BB91445A18C3&lt;/uuid&gt;&lt;/publication&gt;&lt;/bundle&gt;&lt;authors&gt;&lt;author&gt;&lt;firstName&gt;G&lt;/firstName&gt;&lt;middleNames&gt;B&lt;/middleNames&gt;&lt;lastName&gt;Bonan&lt;/lastName&gt;&lt;/author&gt;&lt;/authors&gt;&lt;/publication&gt;&lt;publication&gt;&lt;volume&gt;3&lt;/volume&gt;&lt;publication_date&gt;99200811111200000000222000&lt;/publication_date&gt;&lt;number&gt;4&lt;/number&gt;&lt;doi&gt;10.1088/1748-9326/3/4/044006&lt;/doi&gt;&lt;startpage&gt;044006&lt;/startpage&gt;&lt;title&gt;Protecting climate with forests&lt;/title&gt;&lt;uuid&gt;CC482170-D6AE-4C32-A09C-24057333C1A0&lt;/uuid&gt;&lt;subtype&gt;400&lt;/subtype&gt;&lt;type&gt;400&lt;/type&gt;&lt;citekey&gt;Jackson:2008jm&lt;/citekey&gt;&lt;url&gt;http://stacks.iop.org/1748-9326/3/i=4/a=044006?key=crossref.2cd20c3cc54d529a187f7976faf78424&lt;/url&gt;&lt;bundle&gt;&lt;publication&gt;&lt;publisher&gt;IOP Publishing&lt;/publisher&gt;&lt;title&gt;Environmental Research Letters&lt;/title&gt;&lt;type&gt;-100&lt;/type&gt;&lt;subtype&gt;-100&lt;/subtype&gt;&lt;uuid&gt;8012CA7D-2BD9-48D1-B850-44B480D1EAFB&lt;/uuid&gt;&lt;/publication&gt;&lt;/bundle&gt;&lt;authors&gt;&lt;author&gt;&lt;firstName&gt;Robert&lt;/firstName&gt;&lt;middleNames&gt;B&lt;/middleNames&gt;&lt;lastName&gt;Jackson&lt;/lastName&gt;&lt;/author&gt;&lt;author&gt;&lt;firstName&gt;JAMES&lt;/firstName&gt;&lt;middleNames&gt;T&lt;/middleNames&gt;&lt;lastName&gt;RANDERSON&lt;/lastName&gt;&lt;/author&gt;&lt;author&gt;&lt;firstName&gt;Josep&lt;/firstName&gt;&lt;middleNames&gt;G&lt;/middleNames&gt;&lt;lastName&gt;Canadell&lt;/lastName&gt;&lt;/author&gt;&lt;author&gt;&lt;firstName&gt;Ray&lt;/firstName&gt;&lt;middleNames&gt;G&lt;/middleNames&gt;&lt;lastName&gt;Anderson&lt;/lastName&gt;&lt;/author&gt;&lt;author&gt;&lt;firstName&gt;Roni&lt;/firstName&gt;&lt;lastName&gt;Avissar&lt;/lastName&gt;&lt;/author&gt;&lt;author&gt;&lt;firstName&gt;Dennis&lt;/firstName&gt;&lt;middleNames&gt;D&lt;/middleNames&gt;&lt;lastName&gt;Baldocchi&lt;/lastName&gt;&lt;/author&gt;&lt;author&gt;&lt;firstName&gt;Gordon&lt;/firstName&gt;&lt;middleNames&gt;B&lt;/middleNames&gt;&lt;lastName&gt;Bonan&lt;/lastName&gt;&lt;/author&gt;&lt;author&gt;&lt;firstName&gt;Ken&lt;/firstName&gt;&lt;lastName&gt;Caldeira&lt;/lastName&gt;&lt;/author&gt;&lt;author&gt;&lt;firstName&gt;Noah&lt;/firstName&gt;&lt;middleNames&gt;S&lt;/middleNames&gt;&lt;lastName&gt;Diffenbaugh&lt;/lastName&gt;&lt;/author&gt;&lt;author&gt;&lt;firstName&gt;Christopher&lt;/firstName&gt;&lt;middleNames&gt;B&lt;/middleNames&gt;&lt;lastName&gt;Field&lt;/lastName&gt;&lt;/author&gt;&lt;author&gt;&lt;firstName&gt;Bruce&lt;/firstName&gt;&lt;middleNames&gt;A&lt;/middleNames&gt;&lt;lastName&gt;Hungate&lt;/lastName&gt;&lt;/author&gt;&lt;author&gt;&lt;firstName&gt;Esteban&lt;/firstName&gt;&lt;middleNames&gt;G&lt;/middleNames&gt;&lt;lastName&gt;Jobbágy&lt;/lastName&gt;&lt;/author&gt;&lt;author&gt;&lt;firstName&gt;Lara&lt;/firstName&gt;&lt;middleNames&gt;M&lt;/middleNames&gt;&lt;lastName&gt;Kueppers&lt;/lastName&gt;&lt;/author&gt;&lt;author&gt;&lt;firstName&gt;Marcelo&lt;/firstName&gt;&lt;middleNames&gt;D&lt;/middleNames&gt;&lt;lastName&gt;Nosetto&lt;/lastName&gt;&lt;/author&gt;&lt;author&gt;&lt;firstName&gt;Diane&lt;/firstName&gt;&lt;middleNames&gt;E&lt;/middleNames&gt;&lt;lastName&gt;Pataki&lt;/lastName&gt;&lt;/author&gt;&lt;/authors&gt;&lt;/publication&gt;&lt;/publications&gt;&lt;cites&gt;&lt;/cites&gt;&lt;/citation&gt;</w:instrText>
+        <w:instrText xml:space="preserve"> ADDIN PAPERS2_CITATIONS &lt;citation&gt;&lt;uuid&gt;878AAEFF-0A4E-41F7-9A0F-06E7E8BAD829&lt;/uuid&gt;&lt;priority&gt;12&lt;/priority&gt;&lt;publications&gt;&lt;publication&gt;&lt;publication_date&gt;99201300001200000000200000&lt;/publication_date&gt;&lt;title&gt;IPCC, 2013: Summary for Policymakers&lt;/title&gt;&lt;uuid&gt;8DCA5C92-7777-4495-8550-C8C18737F7A8&lt;/uuid&gt;&lt;subtype&gt;400&lt;/subtype&gt;&lt;publisher&gt;Groupe d'experts intergouvernemental sur l'evolution du climat/Intergovernmental Panel on Climate Change-IPCC, C/O World Meteorological Organization, 7bis Avenue de la Paix, CP 2300 CH-1211 Geneva 2 (Switzerland)&lt;/publisher&gt;&lt;type&gt;400&lt;/type&gt;&lt;citekey&gt;Stocker:2013vl&lt;/citekey&gt;&lt;url&gt;http://inis.iaea.org/search/search.aspx?orig_q=RN:45042273&lt;/url&gt;&lt;bundle&gt;&lt;publication&gt;&lt;title&gt;Climate Change 2013: The Physical Science Basis. Contribution of Working Group I to the Fifth Assessment Report of the Intergovernmental Panel on Climate Change&lt;/title&gt;&lt;type&gt;-100&lt;/type&gt;&lt;subtype&gt;-100&lt;/subtype&gt;&lt;uuid&gt;AEDDEA14-3B55-4E10-9B3E-A891C7FA6AE1&lt;/uuid&gt;&lt;/publication&gt;&lt;/bundle&gt;&lt;authors&gt;&lt;author&gt;&lt;firstName&gt;Thomas&lt;/firstName&gt;&lt;middleNames&gt;F&lt;/middleNames&gt;&lt;lastName&gt;Stocker&lt;/lastName&gt;&lt;/author&gt;&lt;author&gt;&lt;firstName&gt;Dahe&lt;/firstName&gt;&lt;lastName&gt;Qin&lt;/lastName&gt;&lt;/author&gt;&lt;author&gt;&lt;firstName&gt;Gian-Kasper&lt;/firstName&gt;&lt;lastName&gt;Plattner&lt;/lastName&gt;&lt;/author&gt;&lt;author&gt;&lt;firstName&gt;Melinda&lt;/firstName&gt;&lt;lastName&gt;Tignor&lt;/lastName&gt;&lt;/author&gt;&lt;author&gt;&lt;firstName&gt;Simon&lt;/firstName&gt;&lt;middleNames&gt;K&lt;/middleNames&gt;&lt;lastName&gt;Allen&lt;/lastName&gt;&lt;/author&gt;&lt;author&gt;&lt;firstName&gt;Judith&lt;/firstName&gt;&lt;lastName&gt;Boschung&lt;/lastName&gt;&lt;/author&gt;&lt;author&gt;&lt;firstName&gt;Alexander&lt;/firstName&gt;&lt;lastName&gt;Nauels&lt;/lastName&gt;&lt;/author&gt;&lt;author&gt;&lt;firstName&gt;Yu&lt;/firstName&gt;&lt;lastName&gt;Xia&lt;/lastName&gt;&lt;/author&gt;&lt;author&gt;&lt;firstName&gt;Vincent&lt;/firstName&gt;&lt;lastName&gt;Bex&lt;/lastName&gt;&lt;/author&gt;&lt;author&gt;&lt;firstName&gt;Pauline&lt;/firstName&gt;&lt;middleNames&gt;M&lt;/middleNames&gt;&lt;lastName&gt;Midgley&lt;/lastName&gt;&lt;/author&gt;&lt;/authors&gt;&lt;/publication&gt;&lt;publication&gt;&lt;uuid&gt;4FCF4F45-B250-4B80-9E88-865B7456317F&lt;/uuid&gt;&lt;volume&gt;320&lt;/volume&gt;&lt;doi&gt;10.1126/science.1155121&lt;/doi&gt;&lt;startpage&gt;1444&lt;/startpage&gt;&lt;publication_date&gt;99200806131200000000222000&lt;/publication_date&gt;&lt;url&gt;http://www.sciencemag.org/cgi/doi/10.1126/science.1155121&lt;/url&gt;&lt;citekey&gt;Bonan:2008jl&lt;/citekey&gt;&lt;type&gt;400&lt;/type&gt;&lt;title&gt;Forests and Climate Change: Forcings, Feedbacks, and the Climate Benefits of Forests&lt;/title&gt;&lt;number&gt;5882&lt;/number&gt;&lt;subtype&gt;400&lt;/subtype&gt;&lt;endpage&gt;1449&lt;/endpage&gt;&lt;bundle&gt;&lt;publication&gt;&lt;publisher&gt;American Association for the Advancement of Science, 1333 H St, NW, 8 th Floor, Washington, DC, 20005, USA&lt;/publisher&gt;&lt;title&gt;Science&lt;/title&gt;&lt;type&gt;-100&lt;/type&gt;&lt;subtype&gt;-100&lt;/subtype&gt;&lt;uuid&gt;4FE731DC-E90D-49AE-B447-BB91445A18C3&lt;/uuid&gt;&lt;/publication&gt;&lt;/bundle&gt;&lt;authors&gt;&lt;author&gt;&lt;firstName&gt;G&lt;/firstName&gt;&lt;middleNames&gt;B&lt;/middleNames&gt;&lt;lastName&gt;Bonan&lt;/lastName&gt;&lt;/author&gt;&lt;/authors&gt;&lt;/publication&gt;&lt;publication&gt;&lt;volume&gt;3&lt;/volume&gt;&lt;publication_date&gt;99200811111200000000222000&lt;/publication_date&gt;&lt;number&gt;4&lt;/number&gt;&lt;doi&gt;10.1088/1748-9326/3/4/044006&lt;/doi&gt;&lt;startpage&gt;044006&lt;/startpage&gt;&lt;title&gt;Protecting climate with forests&lt;/title&gt;&lt;uuid&gt;CC482170-D6AE-4C32-A09C-24057333C1A0&lt;/uuid&gt;&lt;subtype&gt;400&lt;/subtype&gt;&lt;type&gt;400&lt;/type&gt;&lt;citekey&gt;Jackson:2008jm&lt;/citekey&gt;&lt;url&gt;http://stacks.iop.org/1748-9326/3/i=4/a=044006?key=crossref.2cd20c3cc54d529a187f7976faf78424&lt;/url&gt;&lt;bundle&gt;&lt;publication&gt;&lt;publisher&gt;IOP Publishing&lt;/publisher&gt;&lt;title&gt;Environmental Research Letters&lt;/title&gt;&lt;type&gt;-100&lt;/type&gt;&lt;subtype&gt;-100&lt;/subtype&gt;&lt;uuid&gt;8012CA7D-2BD9-48D1-B850-44B480D1EAFB&lt;/uuid&gt;&lt;/publication&gt;&lt;/bundle&gt;&lt;authors&gt;&lt;author&gt;&lt;firstName&gt;Robert&lt;/firstName&gt;&lt;middleNames&gt;B&lt;/middleNames&gt;&lt;lastName&gt;Jackson&lt;/lastName&gt;&lt;/author&gt;&lt;author&gt;&lt;firstName&gt;James&lt;/firstName&gt;&lt;middleNames&gt;T&lt;/middleNames&gt;&lt;lastName&gt;Randerson&lt;/lastName&gt;&lt;/author&gt;&lt;author&gt;&lt;firstName&gt;Josep&lt;/firstName&gt;&lt;middleNames&gt;G&lt;/middleNames&gt;&lt;lastName&gt;Canadell&lt;/lastName&gt;&lt;/author&gt;&lt;author&gt;&lt;firstName&gt;Ray&lt;/firstName&gt;&lt;middleNames&gt;G&lt;/middleNames&gt;&lt;lastName&gt;Anderson&lt;/lastName&gt;&lt;/author&gt;&lt;author&gt;&lt;firstName&gt;Roni&lt;/firstName&gt;&lt;lastName&gt;Avissar&lt;/lastName&gt;&lt;/author&gt;&lt;author&gt;&lt;firstName&gt;Dennis&lt;/firstName&gt;&lt;middleNames&gt;D&lt;/middleNames&gt;&lt;lastName&gt;Baldocchi&lt;/lastName&gt;&lt;/author&gt;&lt;author&gt;&lt;firstName&gt;Gordon&lt;/firstName&gt;&lt;middleNames&gt;B&lt;/middleNames&gt;&lt;lastName&gt;Bonan&lt;/lastName&gt;&lt;/author&gt;&lt;author&gt;&lt;firstName&gt;Ken&lt;/firstName&gt;&lt;lastName&gt;Caldeira&lt;/lastName&gt;&lt;/author&gt;&lt;author&gt;&lt;firstName&gt;Noah&lt;/firstName&gt;&lt;middleNames&gt;S&lt;/middleNames&gt;&lt;lastName&gt;Diffenbaugh&lt;/lastName&gt;&lt;/author&gt;&lt;author&gt;&lt;firstName&gt;Christopher&lt;/firstName&gt;&lt;middleNames&gt;B&lt;/middleNames&gt;&lt;lastName&gt;Field&lt;/lastName&gt;&lt;/author&gt;&lt;author&gt;&lt;firstName&gt;Bruce&lt;/firstName&gt;&lt;middleNames&gt;A&lt;/middleNames&gt;&lt;lastName&gt;Hungate&lt;/lastName&gt;&lt;/author&gt;&lt;author&gt;&lt;firstName&gt;Esteban&lt;/firstName&gt;&lt;middleNames&gt;G&lt;/middleNames&gt;&lt;lastName&gt;Jobbágy&lt;/lastName&gt;&lt;/author&gt;&lt;author&gt;&lt;firstName&gt;Lara&lt;/firstName&gt;&lt;middleNames&gt;M&lt;/middleNames&gt;&lt;lastName&gt;Kueppers&lt;/lastName&gt;&lt;/author&gt;&lt;author&gt;&lt;firstName&gt;Marcelo&lt;/firstName&gt;&lt;middleNames&gt;D&lt;/middleNames&gt;&lt;lastName&gt;Nosetto&lt;/lastName&gt;&lt;/author&gt;&lt;author&gt;&lt;firstName&gt;Diane&lt;/firstName&gt;&lt;middleNames&gt;E&lt;/middleNames&gt;&lt;lastName&gt;Pataki&lt;/lastName&gt;&lt;/author&gt;&lt;/authors&gt;&lt;/publication&gt;&lt;/publications&gt;&lt;cites&gt;&lt;/cites&gt;&lt;/citation&gt;</w:instrText>
       </w:r>
       <w:r>
         <w:fldChar w:fldCharType="separate"/>
@@ -4849,7 +5136,7 @@
         <w:fldChar w:fldCharType="begin"/>
       </w:r>
       <w:r>
-        <w:instrText xml:space="preserve"> ADDIN PAPERS2_CITATIONS &lt;citation&gt;&lt;uuid&gt;8FB4ED04-66D7-4EF1-8B17-F77A3143D6CA&lt;/uuid&gt;&lt;priority&gt;13&lt;/priority&gt;&lt;publications&gt;&lt;publication&gt;&lt;uuid&gt;256D11FA-63E3-46D7-A9B4-A4D056E5B7A5&lt;/uuid&gt;&lt;volume&gt;108&lt;/volume&gt;&lt;doi&gt;10.1073/pnas.1019576108/-/DCSupplemental/pnas.201019576SI.pdf&lt;/doi&gt;&lt;startpage&gt;9899&lt;/startpage&gt;&lt;publication_date&gt;99201106141200000000222000&lt;/publication_date&gt;&lt;url&gt;http://www.pnas.org.ezp2.lib.umn.edu/content/108/24/9899.full.pdf?with-ds=yes#page=1&amp;amp;view=FitH&lt;/url&gt;&lt;citekey&gt;Saatchi:2011hd&lt;/citekey&gt;&lt;type&gt;400&lt;/type&gt;&lt;title&gt;Benchmark map of forest carbon stocks in tropical regions across three continents&lt;/title&gt;&lt;number&gt;24&lt;/number&gt;&lt;subtype&gt;400&lt;/subtype&gt;&lt;endpage&gt;9904&lt;/endpage&gt;&lt;bundle&gt;&lt;publication&gt;&lt;publisher&gt;National Acad Sciences&lt;/publisher&gt;&lt;url&gt;http://www.pnas.org/&lt;/url&gt;&lt;title&gt;Proceedings of the National Academy of Sciences&lt;/title&gt;&lt;type&gt;-100&lt;/type&gt;&lt;subtype&gt;-100&lt;/subtype&gt;&lt;uuid&gt;FBB7ACC1-D9DB-4238-BB3C-9A7DDD34F838&lt;/uuid&gt;&lt;/publication&gt;&lt;/bundle&gt;&lt;authors&gt;&lt;author&gt;&lt;firstName&gt;S&lt;/firstName&gt;&lt;middleNames&gt;S&lt;/middleNames&gt;&lt;lastName&gt;Saatchi&lt;/lastName&gt;&lt;/author&gt;&lt;author&gt;&lt;firstName&gt;N&lt;/firstName&gt;&lt;middleNames&gt;L&lt;/middleNames&gt;&lt;lastName&gt;Harris&lt;/lastName&gt;&lt;/author&gt;&lt;author&gt;&lt;firstName&gt;S&lt;/firstName&gt;&lt;lastName&gt;Brown&lt;/lastName&gt;&lt;/author&gt;&lt;author&gt;&lt;firstName&gt;M&lt;/firstName&gt;&lt;lastName&gt;Lefsky&lt;/lastName&gt;&lt;/author&gt;&lt;author&gt;&lt;firstName&gt;E&lt;/firstName&gt;&lt;middleNames&gt;T A&lt;/middleNames&gt;&lt;lastName&gt;Mitchard&lt;/lastName&gt;&lt;/author&gt;&lt;author&gt;&lt;firstName&gt;W&lt;/firstName&gt;&lt;lastName&gt;Salas&lt;/lastName&gt;&lt;/author&gt;&lt;author&gt;&lt;firstName&gt;B&lt;/firstName&gt;&lt;middleNames&gt;R&lt;/middleNames&gt;&lt;lastName&gt;Zutta&lt;/lastName&gt;&lt;/author&gt;&lt;author&gt;&lt;firstName&gt;W&lt;/firstName&gt;&lt;lastName&gt;Buermann&lt;/lastName&gt;&lt;/author&gt;&lt;author&gt;&lt;firstName&gt;S&lt;/firstName&gt;&lt;middleNames&gt;L&lt;/middleNames&gt;&lt;lastName&gt;Lewis&lt;/lastName&gt;&lt;/author&gt;&lt;author&gt;&lt;firstName&gt;S&lt;/firstName&gt;&lt;lastName&gt;Hagen&lt;/lastName&gt;&lt;/author&gt;&lt;author&gt;&lt;firstName&gt;S&lt;/firstName&gt;&lt;lastName&gt;Petrova&lt;/lastName&gt;&lt;/author&gt;&lt;author&gt;&lt;firstName&gt;L&lt;/firstName&gt;&lt;lastName&gt;White&lt;/lastName&gt;&lt;/author&gt;&lt;author&gt;&lt;firstName&gt;M&lt;/firstName&gt;&lt;lastName&gt;Silman&lt;/lastName&gt;&lt;/author&gt;&lt;author&gt;&lt;firstName&gt;A&lt;/firstName&gt;&lt;lastName&gt;Morel&lt;/lastName&gt;&lt;/author&gt;&lt;/authors&gt;&lt;/publication&gt;&lt;/publications&gt;&lt;cites&gt;&lt;/cites&gt;&lt;/citation&gt;</w:instrText>
+        <w:instrText xml:space="preserve"> ADDIN PAPERS2_CITATIONS &lt;citation&gt;&lt;uuid&gt;B3C41620-FEC4-408E-A31B-7EA057398043&lt;/uuid&gt;&lt;priority&gt;13&lt;/priority&gt;&lt;publications&gt;&lt;publication&gt;&lt;uuid&gt;256D11FA-63E3-46D7-A9B4-A4D056E5B7A5&lt;/uuid&gt;&lt;volume&gt;108&lt;/volume&gt;&lt;doi&gt;10.1073/pnas.1019576108/-/DCSupplemental/pnas.201019576SI.pdf&lt;/doi&gt;&lt;startpage&gt;9899&lt;/startpage&gt;&lt;publication_date&gt;99201106141200000000222000&lt;/publication_date&gt;&lt;url&gt;http://www.pnas.org.ezp2.lib.umn.edu/content/108/24/9899.full.pdf?with-ds=yes#page=1&amp;amp;view=FitH&lt;/url&gt;&lt;citekey&gt;Saatchi:2011hd&lt;/citekey&gt;&lt;type&gt;400&lt;/type&gt;&lt;title&gt;Benchmark map of forest carbon stocks in tropical regions across three continents&lt;/title&gt;&lt;number&gt;24&lt;/number&gt;&lt;subtype&gt;400&lt;/subtype&gt;&lt;endpage&gt;9904&lt;/endpage&gt;&lt;bundle&gt;&lt;publication&gt;&lt;publisher&gt;National Acad Sciences&lt;/publisher&gt;&lt;url&gt;http://www.pnas.org/&lt;/url&gt;&lt;title&gt;Proceedings of the National Academy of Sciences&lt;/title&gt;&lt;type&gt;-100&lt;/type&gt;&lt;subtype&gt;-100&lt;/subtype&gt;&lt;uuid&gt;BEFA6349-DD33-47FF-9685-423E1CD79321&lt;/uuid&gt;&lt;/publication&gt;&lt;/bundle&gt;&lt;authors&gt;&lt;author&gt;&lt;firstName&gt;S&lt;/firstName&gt;&lt;middleNames&gt;S&lt;/middleNames&gt;&lt;lastName&gt;Saatchi&lt;/lastName&gt;&lt;/author&gt;&lt;author&gt;&lt;firstName&gt;N&lt;/firstName&gt;&lt;middleNames&gt;L&lt;/middleNames&gt;&lt;lastName&gt;Harris&lt;/lastName&gt;&lt;/author&gt;&lt;author&gt;&lt;firstName&gt;S&lt;/firstName&gt;&lt;lastName&gt;Brown&lt;/lastName&gt;&lt;/author&gt;&lt;author&gt;&lt;firstName&gt;M&lt;/firstName&gt;&lt;lastName&gt;Lefsky&lt;/lastName&gt;&lt;/author&gt;&lt;author&gt;&lt;firstName&gt;E&lt;/firstName&gt;&lt;middleNames&gt;T A&lt;/middleNames&gt;&lt;lastName&gt;Mitchard&lt;/lastName&gt;&lt;/author&gt;&lt;author&gt;&lt;firstName&gt;W&lt;/firstName&gt;&lt;lastName&gt;Salas&lt;/lastName&gt;&lt;/author&gt;&lt;author&gt;&lt;firstName&gt;B&lt;/firstName&gt;&lt;middleNames&gt;R&lt;/middleNames&gt;&lt;lastName&gt;Zutta&lt;/lastName&gt;&lt;/author&gt;&lt;author&gt;&lt;firstName&gt;W&lt;/firstName&gt;&lt;lastName&gt;Buermann&lt;/lastName&gt;&lt;/author&gt;&lt;author&gt;&lt;firstName&gt;S&lt;/firstName&gt;&lt;middleNames&gt;L&lt;/middleNames&gt;&lt;lastName&gt;Lewis&lt;/lastName&gt;&lt;/author&gt;&lt;author&gt;&lt;firstName&gt;S&lt;/firstName&gt;&lt;lastName&gt;Hagen&lt;/lastName&gt;&lt;/author&gt;&lt;author&gt;&lt;firstName&gt;S&lt;/firstName&gt;&lt;lastName&gt;Petrova&lt;/lastName&gt;&lt;/author&gt;&lt;author&gt;&lt;firstName&gt;L&lt;/firstName&gt;&lt;lastName&gt;White&lt;/lastName&gt;&lt;/author&gt;&lt;author&gt;&lt;firstName&gt;M&lt;/firstName&gt;&lt;lastName&gt;Silman&lt;/lastName&gt;&lt;/author&gt;&lt;author&gt;&lt;firstName&gt;A&lt;/firstName&gt;&lt;lastName&gt;Morel&lt;/lastName&gt;&lt;/author&gt;&lt;/authors&gt;&lt;/publication&gt;&lt;/publications&gt;&lt;cites&gt;&lt;/cites&gt;&lt;/citation&gt;</w:instrText>
       </w:r>
       <w:r>
         <w:fldChar w:fldCharType="separate"/>
@@ -4871,7 +5158,7 @@
         <w:fldChar w:fldCharType="begin"/>
       </w:r>
       <w:r>
-        <w:instrText xml:space="preserve"> ADDIN PAPERS2_CITATIONS &lt;citation&gt;&lt;uuid&gt;E1CC44A4-EBAA-4696-A386-F85D996D7651&lt;/uuid&gt;&lt;priority&gt;14&lt;/priority&gt;&lt;publications&gt;&lt;publication&gt;&lt;uuid&gt;910E6CFB-FB9D-4660-BD4B-A03595BDB850&lt;/uuid&gt;&lt;volume&gt;333&lt;/volume&gt;&lt;doi&gt;10.1126/science.1201609&lt;/doi&gt;&lt;startpage&gt;988&lt;/startpage&gt;&lt;publication_date&gt;99201108181200000000222000&lt;/publication_date&gt;&lt;url&gt;http://www.sciencemag.org/cgi/doi/10.1126/science.1201609&lt;/url&gt;&lt;citekey&gt;Pan:2011gj&lt;/citekey&gt;&lt;type&gt;400&lt;/type&gt;&lt;title&gt;A Large and Persistent Carbon Sink in the World's Forests&lt;/title&gt;&lt;number&gt;6045&lt;/number&gt;&lt;subtype&gt;400&lt;/subtype&gt;&lt;endpage&gt;993&lt;/endpage&gt;&lt;bundle&gt;&lt;publication&gt;&lt;publisher&gt;AAAS&lt;/publisher&gt;&lt;title&gt;Science&lt;/title&gt;&lt;type&gt;-100&lt;/type&gt;&lt;subtype&gt;-100&lt;/subtype&gt;&lt;uuid&gt;4FE731DC-E90D-49AE-B447-BB91445A18C3&lt;/uuid&gt;&lt;/publication&gt;&lt;/bundle&gt;&lt;authors&gt;&lt;author&gt;&lt;firstName&gt;Y&lt;/firstName&gt;&lt;lastName&gt;Pan&lt;/lastName&gt;&lt;/author&gt;&lt;author&gt;&lt;firstName&gt;R&lt;/firstName&gt;&lt;middleNames&gt;A&lt;/middleNames&gt;&lt;lastName&gt;Birdsey&lt;/lastName&gt;&lt;/author&gt;&lt;author&gt;&lt;firstName&gt;J&lt;/firstName&gt;&lt;lastName&gt;Fang&lt;/lastName&gt;&lt;/author&gt;&lt;author&gt;&lt;firstName&gt;R&lt;/firstName&gt;&lt;lastName&gt;Houghton&lt;/lastName&gt;&lt;/author&gt;&lt;author&gt;&lt;firstName&gt;P&lt;/firstName&gt;&lt;middleNames&gt;E&lt;/middleNames&gt;&lt;lastName&gt;Kauppi&lt;/lastName&gt;&lt;/author&gt;&lt;author&gt;&lt;firstName&gt;W&lt;/firstName&gt;&lt;middleNames&gt;A&lt;/middleNames&gt;&lt;lastName&gt;Kurz&lt;/lastName&gt;&lt;/author&gt;&lt;author&gt;&lt;firstName&gt;Oliver&lt;/firstName&gt;&lt;middleNames&gt;L&lt;/middleNames&gt;&lt;lastName&gt;Phillips&lt;/lastName&gt;&lt;/author&gt;&lt;author&gt;&lt;firstName&gt;A&lt;/firstName&gt;&lt;lastName&gt;Shvidenko&lt;/lastName&gt;&lt;/author&gt;&lt;author&gt;&lt;firstName&gt;S&lt;/firstName&gt;&lt;middleNames&gt;L&lt;/middleNames&gt;&lt;lastName&gt;Lewis&lt;/lastName&gt;&lt;/author&gt;&lt;author&gt;&lt;firstName&gt;J&lt;/firstName&gt;&lt;middleNames&gt;G&lt;/middleNames&gt;&lt;lastName&gt;Canadell&lt;/lastName&gt;&lt;/author&gt;&lt;author&gt;&lt;firstName&gt;P&lt;/firstName&gt;&lt;lastName&gt;Ciais&lt;/lastName&gt;&lt;/author&gt;&lt;author&gt;&lt;firstName&gt;R&lt;/firstName&gt;&lt;middleNames&gt;B&lt;/middleNames&gt;&lt;lastName&gt;Jackson&lt;/lastName&gt;&lt;/author&gt;&lt;author&gt;&lt;firstName&gt;S&lt;/firstName&gt;&lt;middleNames&gt;W&lt;/middleNames&gt;&lt;lastName&gt;Pacala&lt;/lastName&gt;&lt;/author&gt;&lt;author&gt;&lt;firstName&gt;A&lt;/firstName&gt;&lt;middleNames&gt;D&lt;/middleNames&gt;&lt;lastName&gt;McGuire&lt;/lastName&gt;&lt;/author&gt;&lt;author&gt;&lt;firstName&gt;S&lt;/firstName&gt;&lt;lastName&gt;Piao&lt;/lastName&gt;&lt;/author&gt;&lt;author&gt;&lt;firstName&gt;A&lt;/firstName&gt;&lt;lastName&gt;Rautiainen&lt;/lastName&gt;&lt;/author&gt;&lt;author&gt;&lt;firstName&gt;S&lt;/firstName&gt;&lt;lastName&gt;Sitch&lt;/lastName&gt;&lt;/author&gt;&lt;author&gt;&lt;firstName&gt;D&lt;/firstName&gt;&lt;lastName&gt;Hayes&lt;/lastName&gt;&lt;/author&gt;&lt;/authors&gt;&lt;/publication&gt;&lt;/publications&gt;&lt;cites&gt;&lt;/cites&gt;&lt;/citation&gt;</w:instrText>
+        <w:instrText xml:space="preserve"> ADDIN PAPERS2_CITATIONS &lt;citation&gt;&lt;uuid&gt;DAAE043E-F66D-4C4A-BE05-6FC91D4F334B&lt;/uuid&gt;&lt;priority&gt;14&lt;/priority&gt;&lt;publications&gt;&lt;publication&gt;&lt;uuid&gt;910E6CFB-FB9D-4660-BD4B-A03595BDB850&lt;/uuid&gt;&lt;volume&gt;333&lt;/volume&gt;&lt;doi&gt;10.1126/science.1201609&lt;/doi&gt;&lt;startpage&gt;988&lt;/startpage&gt;&lt;publication_date&gt;99201108181200000000222000&lt;/publication_date&gt;&lt;url&gt;http://www.sciencemag.org/cgi/doi/10.1126/science.1201609&lt;/url&gt;&lt;citekey&gt;Pan:2011gj&lt;/citekey&gt;&lt;type&gt;400&lt;/type&gt;&lt;title&gt;A Large and Persistent Carbon Sink in the World's Forests&lt;/title&gt;&lt;number&gt;6045&lt;/number&gt;&lt;subtype&gt;400&lt;/subtype&gt;&lt;endpage&gt;993&lt;/endpage&gt;&lt;bundle&gt;&lt;publication&gt;&lt;publisher&gt;American Association for the Advancement of Science, 1333 H St, NW, 8 th Floor, Washington, DC, 20005, USA&lt;/publisher&gt;&lt;title&gt;Science&lt;/title&gt;&lt;type&gt;-100&lt;/type&gt;&lt;subtype&gt;-100&lt;/subtype&gt;&lt;uuid&gt;4FE731DC-E90D-49AE-B447-BB91445A18C3&lt;/uuid&gt;&lt;/publication&gt;&lt;/bundle&gt;&lt;authors&gt;&lt;author&gt;&lt;firstName&gt;Y&lt;/firstName&gt;&lt;lastName&gt;Pan&lt;/lastName&gt;&lt;/author&gt;&lt;author&gt;&lt;firstName&gt;R&lt;/firstName&gt;&lt;middleNames&gt;A&lt;/middleNames&gt;&lt;lastName&gt;Birdsey&lt;/lastName&gt;&lt;/author&gt;&lt;author&gt;&lt;firstName&gt;J&lt;/firstName&gt;&lt;lastName&gt;Fang&lt;/lastName&gt;&lt;/author&gt;&lt;author&gt;&lt;firstName&gt;R&lt;/firstName&gt;&lt;lastName&gt;Houghton&lt;/lastName&gt;&lt;/author&gt;&lt;author&gt;&lt;firstName&gt;P&lt;/firstName&gt;&lt;middleNames&gt;E&lt;/middleNames&gt;&lt;lastName&gt;Kauppi&lt;/lastName&gt;&lt;/author&gt;&lt;author&gt;&lt;firstName&gt;W&lt;/firstName&gt;&lt;middleNames&gt;A&lt;/middleNames&gt;&lt;lastName&gt;Kurz&lt;/lastName&gt;&lt;/author&gt;&lt;author&gt;&lt;firstName&gt;Oliver&lt;/firstName&gt;&lt;middleNames&gt;L&lt;/middleNames&gt;&lt;lastName&gt;Phillips&lt;/lastName&gt;&lt;/author&gt;&lt;author&gt;&lt;firstName&gt;A&lt;/firstName&gt;&lt;lastName&gt;Shvidenko&lt;/lastName&gt;&lt;/author&gt;&lt;author&gt;&lt;firstName&gt;S&lt;/firstName&gt;&lt;middleNames&gt;L&lt;/middleNames&gt;&lt;lastName&gt;Lewis&lt;/lastName&gt;&lt;/author&gt;&lt;author&gt;&lt;firstName&gt;J&lt;/firstName&gt;&lt;middleNames&gt;G&lt;/middleNames&gt;&lt;lastName&gt;Canadell&lt;/lastName&gt;&lt;/author&gt;&lt;author&gt;&lt;firstName&gt;P&lt;/firstName&gt;&lt;lastName&gt;Ciais&lt;/lastName&gt;&lt;/author&gt;&lt;author&gt;&lt;firstName&gt;R&lt;/firstName&gt;&lt;middleNames&gt;B&lt;/middleNames&gt;&lt;lastName&gt;Jackson&lt;/lastName&gt;&lt;/author&gt;&lt;author&gt;&lt;firstName&gt;S&lt;/firstName&gt;&lt;middleNames&gt;W&lt;/middleNames&gt;&lt;lastName&gt;Pacala&lt;/lastName&gt;&lt;/author&gt;&lt;author&gt;&lt;firstName&gt;A&lt;/firstName&gt;&lt;middleNames&gt;D&lt;/middleNames&gt;&lt;lastName&gt;McGuire&lt;/lastName&gt;&lt;/author&gt;&lt;author&gt;&lt;firstName&gt;S&lt;/firstName&gt;&lt;lastName&gt;Piao&lt;/lastName&gt;&lt;/author&gt;&lt;author&gt;&lt;firstName&gt;A&lt;/firstName&gt;&lt;lastName&gt;Rautiainen&lt;/lastName&gt;&lt;/author&gt;&lt;author&gt;&lt;firstName&gt;S&lt;/firstName&gt;&lt;lastName&gt;Sitch&lt;/lastName&gt;&lt;/author&gt;&lt;author&gt;&lt;firstName&gt;D&lt;/firstName&gt;&lt;lastName&gt;Hayes&lt;/lastName&gt;&lt;/author&gt;&lt;/authors&gt;&lt;/publication&gt;&lt;/publications&gt;&lt;cites&gt;&lt;/cites&gt;&lt;/citation&gt;</w:instrText>
       </w:r>
       <w:r>
         <w:fldChar w:fldCharType="separate"/>
@@ -6690,7 +6977,7 @@
 
 <file path=word/comments.xml><?xml version="1.0" encoding="utf-8"?>
 <w:comments xmlns:wpc="http://schemas.microsoft.com/office/word/2010/wordprocessingCanvas" xmlns:mo="http://schemas.microsoft.com/office/mac/office/2008/main" xmlns:mc="http://schemas.openxmlformats.org/markup-compatibility/2006" xmlns:mv="urn:schemas-microsoft-com:mac:vml" xmlns:o="urn:schemas-microsoft-com:office:office" xmlns:r="http://schemas.openxmlformats.org/officeDocument/2006/relationships" xmlns:m="http://schemas.openxmlformats.org/officeDocument/2006/math" xmlns:v="urn:schemas-microsoft-com:vml" xmlns:wp14="http://schemas.microsoft.com/office/word/2010/wordprocessingDrawing" xmlns:wp="http://schemas.openxmlformats.org/drawingml/2006/wordprocessingDrawing" xmlns:w10="urn:schemas-microsoft-com:office:word" xmlns:w="http://schemas.openxmlformats.org/wordprocessingml/2006/main" xmlns:w14="http://schemas.microsoft.com/office/word/2010/wordml" xmlns:w15="http://schemas.microsoft.com/office/word/2012/wordml" xmlns:wpg="http://schemas.microsoft.com/office/word/2010/wordprocessingGroup" xmlns:wpi="http://schemas.microsoft.com/office/word/2010/wordprocessingInk" xmlns:wne="http://schemas.microsoft.com/office/word/2006/wordml" xmlns:wps="http://schemas.microsoft.com/office/word/2010/wordprocessingShape" mc:Ignorable="w14 w15 wp14">
-  <w:comment w:id="4" w:author="Christine O'Connell" w:date="2015-09-18T14:02:00Z" w:initials="CO">
+  <w:comment w:id="8" w:author="Christine O'Connell" w:date="2015-09-18T14:02:00Z" w:initials="CO">
     <w:p>
       <w:pPr>
         <w:pStyle w:val="CommentText"/>

</xml_diff>

<commit_message>
El Verde rainfall data wrangling and figures
</commit_message>
<xml_diff>
--- a/Writing/Writing-DroughtGHG/oconnell-DroughtGHG-manuscript-v1.docx
+++ b/Writing/Writing-DroughtGHG/oconnell-DroughtGHG-manuscript-v1.docx
@@ -5,6 +5,7 @@
     <w:p>
       <w:pPr>
         <w:pStyle w:val="Authors"/>
+        <w:adjustRightInd w:val="0"/>
         <w:spacing w:before="0" w:after="0" w:line="480" w:lineRule="auto"/>
         <w:contextualSpacing/>
         <w:rPr>
@@ -25,6 +26,7 @@
     <w:p>
       <w:pPr>
         <w:pStyle w:val="Authors"/>
+        <w:adjustRightInd w:val="0"/>
         <w:spacing w:before="0" w:after="0" w:line="480" w:lineRule="auto"/>
         <w:contextualSpacing/>
         <w:rPr>
@@ -37,8 +39,10 @@
     <w:p>
       <w:pPr>
         <w:pStyle w:val="Authors"/>
+        <w:adjustRightInd w:val="0"/>
         <w:spacing w:before="0" w:after="0" w:line="480" w:lineRule="auto"/>
         <w:contextualSpacing/>
+        <w:jc w:val="left"/>
       </w:pPr>
       <w:r>
         <w:rPr>
@@ -47,111 +51,62 @@
         <w:t>Authors:</w:t>
       </w:r>
       <w:r>
-        <w:t xml:space="preserve">  Christine S. O’Connell</w:t>
+        <w:t xml:space="preserve">  </w:t>
+      </w:r>
+      <w:r>
+        <w:t>Christine Sierra O'Connell</w:t>
       </w:r>
       <w:r>
         <w:rPr>
           <w:vertAlign w:val="superscript"/>
         </w:rPr>
-        <w:t>1,2</w:t>
-      </w:r>
-      <w:r>
-        <w:t xml:space="preserve">*, Kimberly </w:t>
-      </w:r>
-      <w:r>
-        <w:t xml:space="preserve">M. </w:t>
-      </w:r>
-      <w:r>
-        <w:t>Carlson</w:t>
+        <w:t>1</w:t>
       </w:r>
       <w:r>
         <w:rPr>
           <w:vertAlign w:val="superscript"/>
         </w:rPr>
+        <w:t>*</w:t>
+      </w:r>
+      <w:r>
+        <w:t xml:space="preserve">, </w:t>
+      </w:r>
+      <w:proofErr w:type="spellStart"/>
+      <w:r>
+        <w:t>Whendee</w:t>
+      </w:r>
+      <w:proofErr w:type="spellEnd"/>
+      <w:r>
+        <w:t xml:space="preserve"> Silver</w:t>
+      </w:r>
+      <w:r>
+        <w:rPr>
+          <w:vertAlign w:val="superscript"/>
+        </w:rPr>
         <w:t>1</w:t>
       </w:r>
       <w:r>
-        <w:t>, Santiago Cuadra</w:t>
+        <w:t xml:space="preserve"> and </w:t>
+      </w:r>
+      <w:proofErr w:type="spellStart"/>
+      <w:r>
+        <w:t>Leilei</w:t>
+      </w:r>
+      <w:proofErr w:type="spellEnd"/>
+      <w:r>
+        <w:t xml:space="preserve"> Ruan</w:t>
       </w:r>
       <w:r>
         <w:rPr>
           <w:vertAlign w:val="superscript"/>
         </w:rPr>
-        <w:t>3</w:t>
-      </w:r>
-      <w:r>
-        <w:t xml:space="preserve">, Kenneth </w:t>
-      </w:r>
-      <w:r>
-        <w:t xml:space="preserve">J. </w:t>
-      </w:r>
-      <w:r>
-        <w:t>Feeley</w:t>
-      </w:r>
-      <w:r>
-        <w:rPr>
-          <w:vertAlign w:val="superscript"/>
-        </w:rPr>
-        <w:t>4,5</w:t>
-      </w:r>
-      <w:r>
-        <w:t xml:space="preserve">, Paul </w:t>
-      </w:r>
-      <w:r>
-        <w:t xml:space="preserve">C. </w:t>
-      </w:r>
-      <w:r>
-        <w:t>West</w:t>
-      </w:r>
-      <w:r>
-        <w:rPr>
-          <w:vertAlign w:val="superscript"/>
-        </w:rPr>
         <w:t>1</w:t>
       </w:r>
-      <w:r>
-        <w:t>, J</w:t>
-      </w:r>
-      <w:r>
-        <w:t>onathan A. Foley</w:t>
-      </w:r>
-      <w:r>
-        <w:rPr>
-          <w:vertAlign w:val="superscript"/>
-        </w:rPr>
-        <w:t>1,2</w:t>
-      </w:r>
-      <w:r>
-        <w:t>,</w:t>
-      </w:r>
-      <w:r>
-        <w:t xml:space="preserve"> Steph</w:t>
-      </w:r>
-      <w:r>
-        <w:t>e</w:t>
-      </w:r>
-      <w:r>
-        <w:t>n</w:t>
-      </w:r>
-      <w:r>
-        <w:t xml:space="preserve"> Polasky</w:t>
-      </w:r>
-      <w:r>
-        <w:rPr>
-          <w:vertAlign w:val="superscript"/>
-        </w:rPr>
-        <w:t>1,2,</w:t>
-      </w:r>
-      <w:r>
-        <w:rPr>
-          <w:vertAlign w:val="superscript"/>
-        </w:rPr>
-        <w:t>6</w:t>
-      </w:r>
     </w:p>
     <w:p>
       <w:pPr>
         <w:pStyle w:val="Paragraph"/>
+        <w:adjustRightInd w:val="0"/>
         <w:spacing w:before="0" w:line="480" w:lineRule="auto"/>
         <w:ind w:firstLine="0"/>
         <w:contextualSpacing/>
@@ -163,6 +118,7 @@
     <w:p>
       <w:pPr>
         <w:pStyle w:val="Paragraph"/>
+        <w:adjustRightInd w:val="0"/>
         <w:spacing w:before="0" w:line="480" w:lineRule="auto"/>
         <w:ind w:firstLine="0"/>
         <w:contextualSpacing/>
@@ -170,184 +126,230 @@
           <w:b/>
         </w:rPr>
       </w:pPr>
+      <w:r>
+        <w:rPr>
+          <w:b/>
+        </w:rPr>
+        <w:t>Affiliations:</w:t>
+      </w:r>
+    </w:p>
+    <w:p>
+      <w:pPr>
+        <w:pStyle w:val="Authors"/>
+        <w:adjustRightInd w:val="0"/>
+        <w:spacing w:before="0" w:after="0" w:line="480" w:lineRule="auto"/>
+        <w:contextualSpacing/>
+        <w:jc w:val="left"/>
+      </w:pPr>
+      <w:r>
+        <w:rPr>
+          <w:vertAlign w:val="superscript"/>
+        </w:rPr>
+        <w:t>1</w:t>
+      </w:r>
+      <w:r>
+        <w:t xml:space="preserve">Department of Environmental Science, Policy and Management, University of California, Berkeley, Berkeley, CA </w:t>
+      </w:r>
+      <w:r>
+        <w:t>94720</w:t>
+      </w:r>
+      <w:r>
+        <w:t xml:space="preserve"> USA</w:t>
+      </w:r>
     </w:p>
     <w:p>
       <w:pPr>
         <w:pStyle w:val="Paragraph"/>
+        <w:adjustRightInd w:val="0"/>
         <w:spacing w:before="0" w:line="480" w:lineRule="auto"/>
         <w:ind w:firstLine="0"/>
         <w:contextualSpacing/>
-        <w:rPr>
-          <w:b/>
-        </w:rPr>
-      </w:pPr>
-      <w:r>
-        <w:rPr>
-          <w:b/>
-        </w:rPr>
-        <w:t>Affiliations:</w:t>
+      </w:pPr>
+      <w:r>
+        <w:t>*Correspondence to: coconn@</w:t>
+      </w:r>
+      <w:r>
+        <w:t>berkeley</w:t>
+      </w:r>
+      <w:r>
+        <w:t>.edu</w:t>
       </w:r>
     </w:p>
     <w:p>
       <w:pPr>
         <w:pStyle w:val="Paragraph"/>
+        <w:adjustRightInd w:val="0"/>
         <w:spacing w:before="0" w:line="480" w:lineRule="auto"/>
         <w:ind w:firstLine="0"/>
         <w:contextualSpacing/>
-        <w:rPr>
-          <w:vertAlign w:val="superscript"/>
-        </w:rPr>
       </w:pPr>
     </w:p>
     <w:p>
       <w:pPr>
         <w:pStyle w:val="Paragraph"/>
+        <w:adjustRightInd w:val="0"/>
         <w:spacing w:before="0" w:line="480" w:lineRule="auto"/>
         <w:ind w:firstLine="0"/>
         <w:contextualSpacing/>
       </w:pPr>
-      <w:r>
-        <w:rPr>
-          <w:vertAlign w:val="superscript"/>
-        </w:rPr>
-        <w:t>1</w:t>
-      </w:r>
-      <w:r>
-        <w:t>Institute on the Environment, University of Minnesota, Saint Paul, Minnesota, 55108 USA</w:t>
-      </w:r>
     </w:p>
     <w:p>
       <w:pPr>
         <w:pStyle w:val="Paragraph"/>
+        <w:adjustRightInd w:val="0"/>
+        <w:spacing w:before="0" w:line="480" w:lineRule="auto"/>
+        <w:contextualSpacing/>
+        <w:rPr>
+          <w:b/>
+        </w:rPr>
+      </w:pPr>
+      <w:r>
+        <w:rPr>
+          <w:b/>
+        </w:rPr>
+        <w:br w:type="page"/>
+      </w:r>
+    </w:p>
+    <w:p>
+      <w:pPr>
+        <w:pStyle w:val="Paragraph"/>
+        <w:adjustRightInd w:val="0"/>
         <w:spacing w:before="0" w:line="480" w:lineRule="auto"/>
         <w:ind w:firstLine="0"/>
         <w:contextualSpacing/>
-      </w:pPr>
-      <w:r>
-        <w:rPr>
-          <w:vertAlign w:val="superscript"/>
-        </w:rPr>
-        <w:t>2</w:t>
-      </w:r>
-      <w:r>
-        <w:t>Department of Ecology, Evolution &amp; Behavior, University of Minnesota, Saint Paul, Minnesota, 55108 USA</w:t>
+        <w:rPr>
+          <w:b/>
+        </w:rPr>
+      </w:pPr>
+      <w:r>
+        <w:rPr>
+          <w:b/>
+        </w:rPr>
+        <w:lastRenderedPageBreak/>
+        <w:t>Abstract</w:t>
       </w:r>
     </w:p>
     <w:p>
       <w:pPr>
         <w:pStyle w:val="Paragraph"/>
+        <w:adjustRightInd w:val="0"/>
         <w:spacing w:before="0" w:line="480" w:lineRule="auto"/>
         <w:ind w:firstLine="0"/>
         <w:contextualSpacing/>
-      </w:pPr>
-      <w:r>
-        <w:rPr>
-          <w:vertAlign w:val="superscript"/>
-        </w:rPr>
-        <w:t>3</w:t>
-      </w:r>
-      <w:r>
-        <w:t xml:space="preserve">Brazilian Agricultural Research Corporation - </w:t>
-      </w:r>
-      <w:proofErr w:type="spellStart"/>
-      <w:r>
-        <w:t>Embrapa</w:t>
-      </w:r>
-      <w:proofErr w:type="spellEnd"/>
-      <w:r>
-        <w:t>, National Temperate Agriculture Research Center, Pelotas, RS 96010-971, Brazil</w:t>
-      </w:r>
+        <w:rPr>
+          <w:b/>
+        </w:rPr>
+      </w:pPr>
     </w:p>
     <w:p>
       <w:pPr>
         <w:pStyle w:val="Paragraph"/>
+        <w:adjustRightInd w:val="0"/>
         <w:spacing w:before="0" w:line="480" w:lineRule="auto"/>
         <w:ind w:firstLine="0"/>
         <w:contextualSpacing/>
       </w:pPr>
       <w:r>
         <w:rPr>
-          <w:vertAlign w:val="superscript"/>
-        </w:rPr>
-        <w:t>4</w:t>
-      </w:r>
-      <w:r>
-        <w:t>Department of Biological Sciences, Florida International University, Miami, Florida 33199 USA -</w:t>
-      </w:r>
+          <w:highlight w:val="yellow"/>
+        </w:rPr>
+        <w:t xml:space="preserve">As the planet’s dominant land use, agriculture often competes with the preservation of natural systems that provide globally and regionally important ecosystem </w:t>
+      </w:r>
+      <w:proofErr w:type="gramStart"/>
+      <w:r>
+        <w:rPr>
+          <w:highlight w:val="yellow"/>
+        </w:rPr>
+        <w:t>services,.</w:t>
+      </w:r>
+      <w:bookmarkStart w:id="0" w:name="_GoBack"/>
+      <w:bookmarkEnd w:id="0"/>
+      <w:proofErr w:type="gramEnd"/>
     </w:p>
     <w:p>
       <w:pPr>
         <w:pStyle w:val="Paragraph"/>
+        <w:adjustRightInd w:val="0"/>
+        <w:spacing w:before="0" w:line="480" w:lineRule="auto"/>
+        <w:contextualSpacing/>
+        <w:rPr>
+          <w:b/>
+        </w:rPr>
+      </w:pPr>
+    </w:p>
+    <w:p>
+      <w:pPr>
+        <w:pStyle w:val="Paragraph"/>
+        <w:adjustRightInd w:val="0"/>
         <w:spacing w:before="0" w:line="480" w:lineRule="auto"/>
         <w:ind w:firstLine="0"/>
         <w:contextualSpacing/>
-      </w:pPr>
-      <w:r>
-        <w:rPr>
-          <w:vertAlign w:val="superscript"/>
-        </w:rPr>
-        <w:t>5</w:t>
-      </w:r>
-      <w:r>
-        <w:t>Fairchild Tropical Botanic Garden, Coral Gables, Florida 33156 USA</w:t>
+        <w:rPr>
+          <w:b/>
+        </w:rPr>
+      </w:pPr>
+      <w:r>
+        <w:rPr>
+          <w:b/>
+        </w:rPr>
+        <w:t>Keywords</w:t>
       </w:r>
     </w:p>
     <w:p>
       <w:pPr>
         <w:pStyle w:val="Paragraph"/>
+        <w:adjustRightInd w:val="0"/>
         <w:spacing w:before="0" w:line="480" w:lineRule="auto"/>
         <w:ind w:firstLine="0"/>
         <w:contextualSpacing/>
       </w:pPr>
-      <w:r>
-        <w:rPr>
-          <w:vertAlign w:val="superscript"/>
-        </w:rPr>
-        <w:t>6</w:t>
-      </w:r>
-      <w:r>
-        <w:t>Department of Applied Economics, University of Minnesota, Saint Paul, Minnesota, 55108 USA</w:t>
-      </w:r>
     </w:p>
     <w:p>
       <w:pPr>
         <w:pStyle w:val="Paragraph"/>
+        <w:adjustRightInd w:val="0"/>
         <w:spacing w:before="0" w:line="480" w:lineRule="auto"/>
         <w:ind w:firstLine="0"/>
         <w:contextualSpacing/>
       </w:pPr>
+      <w:r>
+        <w:t>Redox dynamics</w:t>
+      </w:r>
+      <w:r>
+        <w:t xml:space="preserve"> | </w:t>
+      </w:r>
+      <w:r>
+        <w:t xml:space="preserve">Nutrient availability </w:t>
+      </w:r>
+      <w:r>
+        <w:t>|</w:t>
+      </w:r>
+      <w:r>
+        <w:t xml:space="preserve"> Trace gas emissions </w:t>
+      </w:r>
+      <w:r>
+        <w:t xml:space="preserve">| </w:t>
+      </w:r>
+      <w:r>
+        <w:t>Puerto Rico</w:t>
+      </w:r>
     </w:p>
     <w:p>
       <w:pPr>
         <w:pStyle w:val="Paragraph"/>
+        <w:adjustRightInd w:val="0"/>
         <w:spacing w:before="0" w:line="480" w:lineRule="auto"/>
         <w:ind w:firstLine="0"/>
         <w:contextualSpacing/>
-      </w:pPr>
-      <w:r>
-        <w:t>*Correspondence to: coconn@umn.edu</w:t>
-      </w:r>
+        <w:rPr>
+          <w:b/>
+        </w:rPr>
+      </w:pPr>
     </w:p>
     <w:p>
       <w:pPr>
         <w:pStyle w:val="Paragraph"/>
-        <w:spacing w:before="0" w:line="480" w:lineRule="auto"/>
-        <w:contextualSpacing/>
-        <w:rPr>
-          <w:b/>
-        </w:rPr>
-      </w:pPr>
-      <w:r>
-        <w:rPr>
-          <w:b/>
-        </w:rPr>
-        <w:br w:type="page"/>
-      </w:r>
-    </w:p>
-    <w:p>
-      <w:pPr>
-        <w:pStyle w:val="Paragraph"/>
+        <w:adjustRightInd w:val="0"/>
         <w:spacing w:before="0" w:line="480" w:lineRule="auto"/>
         <w:ind w:firstLine="0"/>
         <w:contextualSpacing/>
@@ -355,141 +357,39 @@
           <w:b/>
         </w:rPr>
       </w:pPr>
-      <w:r>
+    </w:p>
+    <w:p>
+      <w:pPr>
+        <w:adjustRightInd w:val="0"/>
+        <w:spacing w:line="480" w:lineRule="auto"/>
+        <w:contextualSpacing/>
         <w:rPr>
           <w:b/>
         </w:rPr>
-        <w:lastRenderedPageBreak/>
-        <w:t>Abstract</w:t>
-      </w:r>
-    </w:p>
-    <w:p>
-      <w:pPr>
-        <w:pStyle w:val="Paragraph"/>
-        <w:spacing w:before="0" w:line="480" w:lineRule="auto"/>
-        <w:ind w:firstLine="0"/>
-        <w:contextualSpacing/>
+      </w:pPr>
+      <w:r>
         <w:rPr>
           <w:b/>
         </w:rPr>
-      </w:pPr>
-    </w:p>
-    <w:p>
-      <w:pPr>
-        <w:pStyle w:val="Paragraph"/>
-        <w:spacing w:before="0" w:line="480" w:lineRule="auto"/>
-        <w:ind w:firstLine="0"/>
-        <w:contextualSpacing/>
-      </w:pPr>
-      <w:r>
-        <w:t xml:space="preserve">As the planet’s dominant land use, agriculture often competes with the preservation of natural systems that provide globally and regionally important ecosystem </w:t>
-      </w:r>
-      <w:proofErr w:type="gramStart"/>
-      <w:r>
-        <w:t>services,.</w:t>
-      </w:r>
-      <w:proofErr w:type="gramEnd"/>
-    </w:p>
-    <w:p>
-      <w:pPr>
-        <w:pStyle w:val="Paragraph"/>
-        <w:spacing w:before="0" w:line="480" w:lineRule="auto"/>
-        <w:contextualSpacing/>
+        <w:br w:type="page"/>
+      </w:r>
+      <w:r>
         <w:rPr>
           <w:b/>
         </w:rPr>
-      </w:pPr>
-    </w:p>
-    <w:p>
-      <w:pPr>
-        <w:pStyle w:val="Paragraph"/>
-        <w:spacing w:before="0" w:line="480" w:lineRule="auto"/>
-        <w:ind w:firstLine="0"/>
-        <w:contextualSpacing/>
-        <w:rPr>
-          <w:b/>
-        </w:rPr>
-      </w:pPr>
-      <w:r>
-        <w:rPr>
-          <w:b/>
-        </w:rPr>
-        <w:t>Keywords</w:t>
-      </w:r>
-    </w:p>
-    <w:p>
-      <w:pPr>
-        <w:pStyle w:val="Paragraph"/>
-        <w:spacing w:before="0" w:line="480" w:lineRule="auto"/>
-        <w:ind w:firstLine="0"/>
-        <w:contextualSpacing/>
-      </w:pPr>
-    </w:p>
-    <w:p>
-      <w:pPr>
-        <w:pStyle w:val="Paragraph"/>
-        <w:spacing w:before="0" w:line="480" w:lineRule="auto"/>
-        <w:ind w:firstLine="0"/>
-        <w:contextualSpacing/>
-      </w:pPr>
-      <w:r>
-        <w:t>Conse</w:t>
-      </w:r>
-      <w:r>
-        <w:t>rvation | Amazonia | Land use | Ecosystem services</w:t>
-      </w:r>
-    </w:p>
-    <w:p>
-      <w:pPr>
-        <w:pStyle w:val="Paragraph"/>
-        <w:spacing w:before="0" w:line="480" w:lineRule="auto"/>
-        <w:ind w:firstLine="0"/>
-        <w:contextualSpacing/>
-        <w:rPr>
-          <w:b/>
-        </w:rPr>
-      </w:pPr>
-    </w:p>
-    <w:p>
-      <w:pPr>
-        <w:pStyle w:val="Paragraph"/>
-        <w:spacing w:before="0" w:line="480" w:lineRule="auto"/>
-        <w:ind w:firstLine="0"/>
-        <w:contextualSpacing/>
-        <w:rPr>
-          <w:b/>
-        </w:rPr>
-      </w:pPr>
-    </w:p>
-    <w:p>
-      <w:pPr>
-        <w:spacing w:line="480" w:lineRule="auto"/>
-        <w:contextualSpacing/>
-        <w:rPr>
-          <w:b/>
-        </w:rPr>
-      </w:pPr>
-      <w:r>
-        <w:rPr>
-          <w:b/>
-        </w:rPr>
-        <w:br w:type="page"/>
-      </w:r>
-      <w:r>
-        <w:rPr>
-          <w:b/>
-        </w:rPr>
         <w:t>Introduction</w:t>
       </w:r>
     </w:p>
     <w:p>
       <w:pPr>
-        <w:spacing w:line="480" w:lineRule="auto"/>
-        <w:contextualSpacing/>
-      </w:pPr>
-    </w:p>
-    <w:p>
-      <w:pPr>
+        <w:adjustRightInd w:val="0"/>
+        <w:spacing w:line="480" w:lineRule="auto"/>
+        <w:contextualSpacing/>
+      </w:pPr>
+    </w:p>
+    <w:p>
+      <w:pPr>
+        <w:adjustRightInd w:val="0"/>
         <w:spacing w:line="480" w:lineRule="auto"/>
         <w:contextualSpacing/>
       </w:pPr>
@@ -682,13 +582,13 @@
       <w:r>
         <w:t>18</w:t>
       </w:r>
-      <w:bookmarkStart w:id="0" w:name="OLE_LINK1"/>
-      <w:bookmarkStart w:id="1" w:name="OLE_LINK2"/>
+      <w:bookmarkStart w:id="1" w:name="OLE_LINK1"/>
+      <w:bookmarkStart w:id="2" w:name="OLE_LINK2"/>
       <w:r>
         <w:t>°</w:t>
       </w:r>
-      <w:bookmarkEnd w:id="0"/>
       <w:bookmarkEnd w:id="1"/>
+      <w:bookmarkEnd w:id="2"/>
       <w:r>
         <w:rPr>
           <w:vertAlign w:val="superscript"/>
@@ -705,10 +605,7 @@
         <w:t>; Long. 65</w:t>
       </w:r>
       <w:r>
-        <w:t>°</w:t>
-      </w:r>
-      <w:r>
-        <w:t xml:space="preserve"> </w:t>
+        <w:t xml:space="preserve">° </w:t>
       </w:r>
       <w:r>
         <w:t>50’</w:t>
@@ -1388,8 +1285,8 @@
       <w:r>
         <w:t xml:space="preserve">Iron: hydrochloric acid 0.5 M extraction, hall or yang papers, spectrophotometer (brand: </w:t>
       </w:r>
-      <w:bookmarkStart w:id="2" w:name="OLE_LINK3"/>
-      <w:bookmarkStart w:id="3" w:name="OLE_LINK4"/>
+      <w:bookmarkStart w:id="3" w:name="OLE_LINK3"/>
+      <w:bookmarkStart w:id="4" w:name="OLE_LINK4"/>
       <w:proofErr w:type="spellStart"/>
       <w:r>
         <w:t>thermosci</w:t>
@@ -1406,8 +1303,8 @@
       <w:r>
         <w:t xml:space="preserve"> 20</w:t>
       </w:r>
-      <w:bookmarkEnd w:id="2"/>
       <w:bookmarkEnd w:id="3"/>
+      <w:bookmarkEnd w:id="4"/>
       <w:r>
         <w:t>)</w:t>
       </w:r>
@@ -1482,10 +1379,7 @@
         <w:contextualSpacing/>
       </w:pPr>
       <w:r>
-        <w:t xml:space="preserve">phosphorus: phosphate extraction (Hedley P extraction) – 0.5 M sodium Bicarb (organic P), followed by 0.1 M sodium hydroxide (inorganic P), precipitate out samples with the sulfuric acid, then run on the spectrophotometer </w:t>
-      </w:r>
-      <w:r>
-        <w:t xml:space="preserve">(brand: </w:t>
+        <w:t xml:space="preserve">phosphorus: phosphate extraction (Hedley P extraction) – 0.5 M sodium Bicarb (organic P), followed by 0.1 M sodium hydroxide (inorganic P), precipitate out samples with the sulfuric acid, then run on the spectrophotometer (brand: </w:t>
       </w:r>
       <w:proofErr w:type="spellStart"/>
       <w:r>
@@ -1504,13 +1398,7 @@
         <w:t xml:space="preserve"> 20</w:t>
       </w:r>
       <w:r>
-        <w:t>, same as iron</w:t>
-      </w:r>
-      <w:r>
-        <w:t>)</w:t>
-      </w:r>
-      <w:r>
-        <w:t xml:space="preserve"> – ask </w:t>
+        <w:t xml:space="preserve">, same as iron) – ask </w:t>
       </w:r>
       <w:proofErr w:type="spellStart"/>
       <w:r>
@@ -1611,8 +1499,6 @@
         <w:spacing w:line="480" w:lineRule="auto"/>
         <w:contextualSpacing/>
       </w:pPr>
-      <w:bookmarkStart w:id="4" w:name="_GoBack"/>
-      <w:bookmarkEnd w:id="4"/>
     </w:p>
     <w:p>
       <w:pPr>
@@ -2308,7 +2194,19 @@
                 <w:rPr>
                   <w:rFonts w:ascii="Cambria Math" w:hAnsi="Cambria Math"/>
                 </w:rPr>
-                <m:t>N-1</m:t>
+                <m:t>N</m:t>
+              </m:r>
+              <m:r>
+                <w:rPr>
+                  <w:rFonts w:ascii="Cambria Math" w:hAnsi="Cambria Math"/>
+                </w:rPr>
+                <m:t>-</m:t>
+              </m:r>
+              <m:r>
+                <w:rPr>
+                  <w:rFonts w:ascii="Cambria Math" w:hAnsi="Cambria Math"/>
+                </w:rPr>
+                <m:t>1</m:t>
               </m:r>
             </m:sup>
             <m:e>
@@ -2430,7 +2328,25 @@
                     <w:rPr>
                       <w:rFonts w:ascii="Cambria Math" w:hAnsi="Cambria Math"/>
                     </w:rPr>
-                    <m:t>n-n'</m:t>
+                    <m:t>n</m:t>
+                  </m:r>
+                  <m:r>
+                    <w:rPr>
+                      <w:rFonts w:ascii="Cambria Math" w:hAnsi="Cambria Math"/>
+                    </w:rPr>
+                    <m:t>-</m:t>
+                  </m:r>
+                  <m:r>
+                    <w:rPr>
+                      <w:rFonts w:ascii="Cambria Math" w:hAnsi="Cambria Math"/>
+                    </w:rPr>
+                    <m:t>n</m:t>
+                  </m:r>
+                  <m:r>
+                    <w:rPr>
+                      <w:rFonts w:ascii="Cambria Math" w:hAnsi="Cambria Math"/>
+                    </w:rPr>
+                    <m:t>'</m:t>
                   </m:r>
                 </m:num>
                 <m:den>
@@ -2438,7 +2354,19 @@
                     <w:rPr>
                       <w:rFonts w:ascii="Cambria Math" w:hAnsi="Cambria Math"/>
                     </w:rPr>
-                    <m:t>s/δt</m:t>
+                    <m:t>s</m:t>
+                  </m:r>
+                  <m:r>
+                    <w:rPr>
+                      <w:rFonts w:ascii="Cambria Math" w:hAnsi="Cambria Math"/>
+                    </w:rPr>
+                    <m:t>/</m:t>
+                  </m:r>
+                  <m:r>
+                    <w:rPr>
+                      <w:rFonts w:ascii="Cambria Math" w:hAnsi="Cambria Math"/>
+                    </w:rPr>
+                    <m:t>δt</m:t>
                   </m:r>
                 </m:den>
               </m:f>
@@ -2913,7 +2841,19 @@
                 <w:rPr>
                   <w:rFonts w:ascii="Cambria Math" w:hAnsi="Cambria Math"/>
                 </w:rPr>
-                <m:t>n-1</m:t>
+                <m:t>n</m:t>
+              </m:r>
+              <m:r>
+                <w:rPr>
+                  <w:rFonts w:ascii="Cambria Math" w:hAnsi="Cambria Math"/>
+                </w:rPr>
+                <m:t>-</m:t>
+              </m:r>
+              <m:r>
+                <w:rPr>
+                  <w:rFonts w:ascii="Cambria Math" w:hAnsi="Cambria Math"/>
+                </w:rPr>
+                <m:t>1</m:t>
               </m:r>
             </m:sub>
             <m:sup>
@@ -2964,7 +2904,19 @@
             <w:rPr>
               <w:rFonts w:ascii="Cambria Math" w:hAnsi="Cambria Math"/>
             </w:rPr>
-            <m:t>(s)</m:t>
+            <m:t>(</m:t>
+          </m:r>
+          <m:r>
+            <w:rPr>
+              <w:rFonts w:ascii="Cambria Math" w:hAnsi="Cambria Math"/>
+            </w:rPr>
+            <m:t>s</m:t>
+          </m:r>
+          <m:r>
+            <w:rPr>
+              <w:rFonts w:ascii="Cambria Math" w:hAnsi="Cambria Math"/>
+            </w:rPr>
+            <m:t>)</m:t>
           </m:r>
         </m:oMath>
       </m:oMathPara>
@@ -3015,10 +2967,10 @@
             <v:path o:extrusionok="f" gradientshapeok="t" o:connecttype="rect"/>
             <o:lock v:ext="edit" aspectratio="t"/>
           </v:shapetype>
-          <v:shape id="_x0000_i1025" type="#_x0000_t75" style="width:468.35pt;height:52.35pt" o:ole="">
+          <v:shape id="_x0000_i1033" type="#_x0000_t75" style="width:468.35pt;height:52.35pt" o:ole="">
             <v:imagedata r:id="rId5" o:title=""/>
           </v:shape>
-          <o:OLEObject Type="Embed" ProgID="Word.Document.12" ShapeID="_x0000_i1025" DrawAspect="Content" ObjectID="_1517229894" r:id="rId6">
+          <o:OLEObject Type="Embed" ProgID="Word.Document.12" ShapeID="_x0000_i1033" DrawAspect="Content" ObjectID="_1517514943" r:id="rId6">
             <o:FieldCodes>\s</o:FieldCodes>
           </o:OLEObject>
         </w:object>
@@ -3753,6 +3705,9 @@
     </w:p>
     <w:p>
       <w:pPr>
+        <w:adjustRightInd w:val="0"/>
+        <w:spacing w:line="480" w:lineRule="auto"/>
+        <w:contextualSpacing/>
         <w:rPr>
           <w:b/>
           <w:i/>
@@ -3761,6 +3716,9 @@
     </w:p>
     <w:p>
       <w:pPr>
+        <w:adjustRightInd w:val="0"/>
+        <w:spacing w:line="480" w:lineRule="auto"/>
+        <w:contextualSpacing/>
         <w:rPr>
           <w:b/>
           <w:i/>
@@ -3769,6 +3727,9 @@
     </w:p>
     <w:p>
       <w:pPr>
+        <w:adjustRightInd w:val="0"/>
+        <w:spacing w:line="480" w:lineRule="auto"/>
+        <w:contextualSpacing/>
         <w:rPr>
           <w:b/>
           <w:i/>
@@ -3777,6 +3738,9 @@
     </w:p>
     <w:p>
       <w:pPr>
+        <w:adjustRightInd w:val="0"/>
+        <w:spacing w:line="480" w:lineRule="auto"/>
+        <w:contextualSpacing/>
         <w:rPr>
           <w:b/>
           <w:i/>
@@ -3785,6 +3749,9 @@
     </w:p>
     <w:p>
       <w:pPr>
+        <w:adjustRightInd w:val="0"/>
+        <w:spacing w:line="480" w:lineRule="auto"/>
+        <w:contextualSpacing/>
         <w:rPr>
           <w:b/>
           <w:i/>
@@ -3800,6 +3767,9 @@
     </w:p>
     <w:p>
       <w:pPr>
+        <w:adjustRightInd w:val="0"/>
+        <w:spacing w:line="480" w:lineRule="auto"/>
+        <w:contextualSpacing/>
         <w:rPr>
           <w:b/>
         </w:rPr>
@@ -3838,14 +3808,34 @@
       <w:bookmarkEnd w:id="7"/>
     </w:p>
     <w:p>
+      <w:pPr>
+        <w:adjustRightInd w:val="0"/>
+        <w:spacing w:line="480" w:lineRule="auto"/>
+        <w:contextualSpacing/>
+      </w:pPr>
       <w:r>
         <w:t>September 16, 2015</w:t>
       </w:r>
     </w:p>
-    <w:p/>
-    <w:p/>
-    <w:p>
-      <w:pPr>
+    <w:p>
+      <w:pPr>
+        <w:adjustRightInd w:val="0"/>
+        <w:spacing w:line="480" w:lineRule="auto"/>
+        <w:contextualSpacing/>
+      </w:pPr>
+    </w:p>
+    <w:p>
+      <w:pPr>
+        <w:adjustRightInd w:val="0"/>
+        <w:spacing w:line="480" w:lineRule="auto"/>
+        <w:contextualSpacing/>
+      </w:pPr>
+    </w:p>
+    <w:p>
+      <w:pPr>
+        <w:adjustRightInd w:val="0"/>
+        <w:spacing w:line="480" w:lineRule="auto"/>
+        <w:contextualSpacing/>
         <w:rPr>
           <w:i/>
         </w:rPr>
@@ -3870,6 +3860,8 @@
           <w:ilvl w:val="0"/>
           <w:numId w:val="1"/>
         </w:numPr>
+        <w:adjustRightInd w:val="0"/>
+        <w:spacing w:line="480" w:lineRule="auto"/>
       </w:pPr>
       <w:r>
         <w:t>Introduction</w:t>
@@ -3882,6 +3874,8 @@
           <w:ilvl w:val="0"/>
           <w:numId w:val="1"/>
         </w:numPr>
+        <w:adjustRightInd w:val="0"/>
+        <w:spacing w:line="480" w:lineRule="auto"/>
       </w:pPr>
       <w:r>
         <w:t>Hypotheses/justification</w:t>
@@ -3894,6 +3888,8 @@
           <w:ilvl w:val="0"/>
           <w:numId w:val="1"/>
         </w:numPr>
+        <w:adjustRightInd w:val="0"/>
+        <w:spacing w:line="480" w:lineRule="auto"/>
       </w:pPr>
       <w:r>
         <w:t>Study plan brief approach</w:t>
@@ -3906,6 +3902,8 @@
           <w:ilvl w:val="0"/>
           <w:numId w:val="1"/>
         </w:numPr>
+        <w:adjustRightInd w:val="0"/>
+        <w:spacing w:line="480" w:lineRule="auto"/>
       </w:pPr>
       <w:r>
         <w:t>Methods details</w:t>
@@ -3918,15 +3916,32 @@
           <w:ilvl w:val="0"/>
           <w:numId w:val="1"/>
         </w:numPr>
+        <w:adjustRightInd w:val="0"/>
+        <w:spacing w:line="480" w:lineRule="auto"/>
       </w:pPr>
       <w:r>
         <w:t>Significance and desired outcomes</w:t>
       </w:r>
     </w:p>
-    <w:p/>
-    <w:p/>
-    <w:p>
-      <w:pPr>
+    <w:p>
+      <w:pPr>
+        <w:adjustRightInd w:val="0"/>
+        <w:spacing w:line="480" w:lineRule="auto"/>
+        <w:contextualSpacing/>
+      </w:pPr>
+    </w:p>
+    <w:p>
+      <w:pPr>
+        <w:adjustRightInd w:val="0"/>
+        <w:spacing w:line="480" w:lineRule="auto"/>
+        <w:contextualSpacing/>
+      </w:pPr>
+    </w:p>
+    <w:p>
+      <w:pPr>
+        <w:adjustRightInd w:val="0"/>
+        <w:spacing w:line="480" w:lineRule="auto"/>
+        <w:contextualSpacing/>
         <w:rPr>
           <w:i/>
         </w:rPr>
@@ -3945,51 +3960,217 @@
           <w:ilvl w:val="0"/>
           <w:numId w:val="2"/>
         </w:numPr>
+        <w:adjustRightInd w:val="0"/>
+        <w:spacing w:line="480" w:lineRule="auto"/>
       </w:pPr>
       <w:r>
         <w:t>This is a rough, rough, rough draft of this study plan… nearly everything needs to be altered/amended</w:t>
       </w:r>
     </w:p>
-    <w:p/>
-    <w:p/>
-    <w:p/>
-    <w:p/>
-    <w:p/>
-    <w:p/>
-    <w:p/>
-    <w:p/>
-    <w:p/>
-    <w:p/>
-    <w:p/>
-    <w:p/>
-    <w:p/>
-    <w:p/>
-    <w:p/>
-    <w:p/>
-    <w:p/>
-    <w:p/>
-    <w:p/>
-    <w:p/>
-    <w:p/>
-    <w:p/>
-    <w:p/>
-    <w:p/>
-    <w:p>
+    <w:p>
+      <w:pPr>
+        <w:adjustRightInd w:val="0"/>
+        <w:spacing w:line="480" w:lineRule="auto"/>
+        <w:contextualSpacing/>
+      </w:pPr>
+    </w:p>
+    <w:p>
+      <w:pPr>
+        <w:adjustRightInd w:val="0"/>
+        <w:spacing w:line="480" w:lineRule="auto"/>
+        <w:contextualSpacing/>
+      </w:pPr>
+    </w:p>
+    <w:p>
+      <w:pPr>
+        <w:adjustRightInd w:val="0"/>
+        <w:spacing w:line="480" w:lineRule="auto"/>
+        <w:contextualSpacing/>
+      </w:pPr>
+    </w:p>
+    <w:p>
+      <w:pPr>
+        <w:adjustRightInd w:val="0"/>
+        <w:spacing w:line="480" w:lineRule="auto"/>
+        <w:contextualSpacing/>
+      </w:pPr>
+    </w:p>
+    <w:p>
+      <w:pPr>
+        <w:adjustRightInd w:val="0"/>
+        <w:spacing w:line="480" w:lineRule="auto"/>
+        <w:contextualSpacing/>
+      </w:pPr>
+    </w:p>
+    <w:p>
+      <w:pPr>
+        <w:adjustRightInd w:val="0"/>
+        <w:spacing w:line="480" w:lineRule="auto"/>
+        <w:contextualSpacing/>
+      </w:pPr>
+    </w:p>
+    <w:p>
+      <w:pPr>
+        <w:adjustRightInd w:val="0"/>
+        <w:spacing w:line="480" w:lineRule="auto"/>
+        <w:contextualSpacing/>
+      </w:pPr>
+    </w:p>
+    <w:p>
+      <w:pPr>
+        <w:adjustRightInd w:val="0"/>
+        <w:spacing w:line="480" w:lineRule="auto"/>
+        <w:contextualSpacing/>
+      </w:pPr>
+    </w:p>
+    <w:p>
+      <w:pPr>
+        <w:adjustRightInd w:val="0"/>
+        <w:spacing w:line="480" w:lineRule="auto"/>
+        <w:contextualSpacing/>
+      </w:pPr>
+    </w:p>
+    <w:p>
+      <w:pPr>
+        <w:adjustRightInd w:val="0"/>
+        <w:spacing w:line="480" w:lineRule="auto"/>
+        <w:contextualSpacing/>
+      </w:pPr>
+    </w:p>
+    <w:p>
+      <w:pPr>
+        <w:adjustRightInd w:val="0"/>
+        <w:spacing w:line="480" w:lineRule="auto"/>
+        <w:contextualSpacing/>
+      </w:pPr>
+    </w:p>
+    <w:p>
+      <w:pPr>
+        <w:adjustRightInd w:val="0"/>
+        <w:spacing w:line="480" w:lineRule="auto"/>
+        <w:contextualSpacing/>
+      </w:pPr>
+    </w:p>
+    <w:p>
+      <w:pPr>
+        <w:adjustRightInd w:val="0"/>
+        <w:spacing w:line="480" w:lineRule="auto"/>
+        <w:contextualSpacing/>
+      </w:pPr>
+    </w:p>
+    <w:p>
+      <w:pPr>
+        <w:adjustRightInd w:val="0"/>
+        <w:spacing w:line="480" w:lineRule="auto"/>
+        <w:contextualSpacing/>
+      </w:pPr>
+    </w:p>
+    <w:p>
+      <w:pPr>
+        <w:adjustRightInd w:val="0"/>
+        <w:spacing w:line="480" w:lineRule="auto"/>
+        <w:contextualSpacing/>
+      </w:pPr>
+    </w:p>
+    <w:p>
+      <w:pPr>
+        <w:adjustRightInd w:val="0"/>
+        <w:spacing w:line="480" w:lineRule="auto"/>
+        <w:contextualSpacing/>
+      </w:pPr>
+    </w:p>
+    <w:p>
+      <w:pPr>
+        <w:adjustRightInd w:val="0"/>
+        <w:spacing w:line="480" w:lineRule="auto"/>
+        <w:contextualSpacing/>
+      </w:pPr>
+    </w:p>
+    <w:p>
+      <w:pPr>
+        <w:adjustRightInd w:val="0"/>
+        <w:spacing w:line="480" w:lineRule="auto"/>
+        <w:contextualSpacing/>
+      </w:pPr>
+    </w:p>
+    <w:p>
+      <w:pPr>
+        <w:adjustRightInd w:val="0"/>
+        <w:spacing w:line="480" w:lineRule="auto"/>
+        <w:contextualSpacing/>
+      </w:pPr>
+    </w:p>
+    <w:p>
+      <w:pPr>
+        <w:adjustRightInd w:val="0"/>
+        <w:spacing w:line="480" w:lineRule="auto"/>
+        <w:contextualSpacing/>
+      </w:pPr>
+    </w:p>
+    <w:p>
+      <w:pPr>
+        <w:adjustRightInd w:val="0"/>
+        <w:spacing w:line="480" w:lineRule="auto"/>
+        <w:contextualSpacing/>
+      </w:pPr>
+    </w:p>
+    <w:p>
+      <w:pPr>
+        <w:adjustRightInd w:val="0"/>
+        <w:spacing w:line="480" w:lineRule="auto"/>
+        <w:contextualSpacing/>
+      </w:pPr>
+    </w:p>
+    <w:p>
+      <w:pPr>
+        <w:adjustRightInd w:val="0"/>
+        <w:spacing w:line="480" w:lineRule="auto"/>
+        <w:contextualSpacing/>
+      </w:pPr>
+    </w:p>
+    <w:p>
+      <w:pPr>
+        <w:adjustRightInd w:val="0"/>
+        <w:spacing w:line="480" w:lineRule="auto"/>
+        <w:contextualSpacing/>
+      </w:pPr>
+    </w:p>
+    <w:p>
+      <w:pPr>
+        <w:adjustRightInd w:val="0"/>
+        <w:spacing w:line="480" w:lineRule="auto"/>
+        <w:contextualSpacing/>
+      </w:pPr>
       <w:r>
         <w:t>Christine S. O’Connell</w:t>
       </w:r>
     </w:p>
     <w:p>
+      <w:pPr>
+        <w:adjustRightInd w:val="0"/>
+        <w:spacing w:line="480" w:lineRule="auto"/>
+        <w:contextualSpacing/>
+      </w:pPr>
       <w:r>
         <w:t>University of California-Berkeley</w:t>
       </w:r>
     </w:p>
     <w:p>
+      <w:pPr>
+        <w:adjustRightInd w:val="0"/>
+        <w:spacing w:line="480" w:lineRule="auto"/>
+        <w:contextualSpacing/>
+      </w:pPr>
       <w:r>
         <w:t>Silver Lab</w:t>
       </w:r>
     </w:p>
     <w:p>
+      <w:pPr>
+        <w:adjustRightInd w:val="0"/>
+        <w:spacing w:line="480" w:lineRule="auto"/>
+        <w:contextualSpacing/>
+      </w:pPr>
       <w:r>
         <w:t xml:space="preserve">Dept. of </w:t>
       </w:r>
@@ -3998,11 +4179,21 @@
       </w:r>
     </w:p>
     <w:p>
+      <w:pPr>
+        <w:adjustRightInd w:val="0"/>
+        <w:spacing w:line="480" w:lineRule="auto"/>
+        <w:contextualSpacing/>
+      </w:pPr>
       <w:r>
         <w:br w:type="page"/>
       </w:r>
     </w:p>
     <w:p>
+      <w:pPr>
+        <w:adjustRightInd w:val="0"/>
+        <w:spacing w:line="480" w:lineRule="auto"/>
+        <w:contextualSpacing/>
+      </w:pPr>
       <w:r>
         <w:rPr>
           <w:b/>
@@ -4012,6 +4203,9 @@
     </w:p>
     <w:p>
       <w:pPr>
+        <w:adjustRightInd w:val="0"/>
+        <w:spacing w:line="480" w:lineRule="auto"/>
+        <w:contextualSpacing/>
         <w:rPr>
           <w:i/>
           <w:highlight w:val="yellow"/>
@@ -4020,6 +4214,9 @@
     </w:p>
     <w:p>
       <w:pPr>
+        <w:adjustRightInd w:val="0"/>
+        <w:spacing w:line="480" w:lineRule="auto"/>
+        <w:contextualSpacing/>
         <w:rPr>
           <w:i/>
         </w:rPr>
@@ -4049,9 +4246,18 @@
         <w:t>ecosystem thresholds</w:t>
       </w:r>
     </w:p>
-    <w:p/>
-    <w:p>
-      <w:pPr>
+    <w:p>
+      <w:pPr>
+        <w:adjustRightInd w:val="0"/>
+        <w:spacing w:line="480" w:lineRule="auto"/>
+        <w:contextualSpacing/>
+      </w:pPr>
+    </w:p>
+    <w:p>
+      <w:pPr>
+        <w:adjustRightInd w:val="0"/>
+        <w:spacing w:line="480" w:lineRule="auto"/>
+        <w:contextualSpacing/>
         <w:rPr>
           <w:b/>
           <w:u w:val="single"/>
@@ -4072,8 +4278,19 @@
         <w:t xml:space="preserve">: </w:t>
       </w:r>
     </w:p>
-    <w:p/>
-    <w:p>
+    <w:p>
+      <w:pPr>
+        <w:adjustRightInd w:val="0"/>
+        <w:spacing w:line="480" w:lineRule="auto"/>
+        <w:contextualSpacing/>
+      </w:pPr>
+    </w:p>
+    <w:p>
+      <w:pPr>
+        <w:adjustRightInd w:val="0"/>
+        <w:spacing w:line="480" w:lineRule="auto"/>
+        <w:contextualSpacing/>
+      </w:pPr>
       <w:r>
         <w:t xml:space="preserve">Humans are altering </w:t>
       </w:r>
@@ -4165,6 +4382,11 @@
       </w:r>
     </w:p>
     <w:p>
+      <w:pPr>
+        <w:adjustRightInd w:val="0"/>
+        <w:spacing w:line="480" w:lineRule="auto"/>
+        <w:contextualSpacing/>
+      </w:pPr>
       <w:r>
         <w:instrText xml:space="preserve">                http://dx.doi.org/10.1038/ismej.2012.113&lt;/url&gt;&lt;citekey&gt;Bouskill:2012db&lt;/citekey&gt;&lt;type&gt;400&lt;/type&gt;&lt;title&gt;Pre-exposure to drought increases the resistance of tropical forest soil bacterial communities to extended drought&lt;/title&gt;&lt;publisher&gt;Nature Publishing Group&lt;/publisher&gt;&lt;number&gt;2&lt;/number&gt;&lt;subtype&gt;400&lt;/subtype&gt;&lt;endpage&gt;394&lt;/endpage&gt;&lt;bundle&gt;&lt;publication&gt;&lt;title&gt;The ISME Journal&lt;/title&gt;&lt;type&gt;-100&lt;/type&gt;&lt;subtype&gt;-100&lt;/subtype&gt;&lt;uuid&gt;917B2293-F6C6-4C21-BAF8-4644EDF4AE26&lt;/uuid&gt;&lt;/publication&gt;&lt;/bundle&gt;&lt;authors&gt;&lt;author&gt;&lt;firstName&gt;Nicholas&lt;/firstName&gt;&lt;middleNames&gt;J&lt;/middleNames&gt;&lt;lastName&gt;Bouskill&lt;/lastName&gt;&lt;/author&gt;&lt;author&gt;&lt;firstName&gt;Hsiao&lt;/firstName&gt;&lt;middleNames&gt;Chien&lt;/middleNames&gt;&lt;lastName&gt;Lim&lt;/lastName&gt;&lt;/author&gt;&lt;author&gt;&lt;firstName&gt;Sharon&lt;/firstName&gt;&lt;lastName&gt;Borglin&lt;/lastName&gt;&lt;/author&gt;&lt;author&gt;&lt;firstName&gt;Rohit&lt;/firstName&gt;&lt;lastName&gt;Salve&lt;/lastName&gt;&lt;/author&gt;&lt;author&gt;&lt;firstName&gt;Tana&lt;/firstName&gt;&lt;middleNames&gt;E&lt;/middleNames&gt;&lt;lastName&gt;Wood&lt;/lastName&gt;&lt;/author&gt;&lt;author&gt;&lt;firstName&gt;Whendee&lt;/firstName&gt;&lt;middleNames&gt;L&lt;/middleNames&gt;&lt;lastName&gt;Silver&lt;/lastName&gt;&lt;/author&gt;&lt;author&gt;&lt;firstName&gt;Eoin&lt;/firstName&gt;&lt;middleNames&gt;L&lt;/middleNames&gt;&lt;lastName&gt;Brodie&lt;/lastName&gt;&lt;/author&gt;&lt;/authors&gt;&lt;/publication&gt;&lt;/publications&gt;&lt;cites&gt;&lt;/cites&gt;&lt;/citation&gt;</w:instrText>
       </w:r>
@@ -4193,7 +4415,10 @@
     </w:p>
     <w:p>
       <w:pPr>
+        <w:adjustRightInd w:val="0"/>
+        <w:spacing w:line="480" w:lineRule="auto"/>
         <w:ind w:firstLine="720"/>
+        <w:contextualSpacing/>
       </w:pPr>
       <w:r>
         <w:t>Drought mediates changes to the</w:t>
@@ -4475,7 +4700,10 @@
     </w:p>
     <w:p>
       <w:pPr>
+        <w:adjustRightInd w:val="0"/>
+        <w:spacing w:line="480" w:lineRule="auto"/>
         <w:ind w:firstLine="720"/>
+        <w:contextualSpacing/>
       </w:pPr>
       <w:r>
         <w:t xml:space="preserve">In this study, </w:t>
@@ -4524,11 +4752,17 @@
     </w:p>
     <w:p>
       <w:pPr>
+        <w:adjustRightInd w:val="0"/>
+        <w:spacing w:line="480" w:lineRule="auto"/>
         <w:ind w:firstLine="720"/>
-      </w:pPr>
-    </w:p>
-    <w:p>
-      <w:pPr>
+        <w:contextualSpacing/>
+      </w:pPr>
+    </w:p>
+    <w:p>
+      <w:pPr>
+        <w:adjustRightInd w:val="0"/>
+        <w:spacing w:line="480" w:lineRule="auto"/>
+        <w:contextualSpacing/>
         <w:rPr>
           <w:b/>
           <w:u w:val="single"/>
@@ -4558,7 +4792,10 @@
     </w:p>
     <w:p>
       <w:pPr>
+        <w:adjustRightInd w:val="0"/>
+        <w:spacing w:line="480" w:lineRule="auto"/>
         <w:ind w:firstLine="720"/>
+        <w:contextualSpacing/>
       </w:pPr>
       <w:r>
         <w:t>I will</w:t>
@@ -4624,7 +4861,10 @@
     </w:p>
     <w:p>
       <w:pPr>
+        <w:adjustRightInd w:val="0"/>
+        <w:spacing w:line="480" w:lineRule="auto"/>
         <w:ind w:firstLine="720"/>
+        <w:contextualSpacing/>
       </w:pPr>
       <w:r>
         <w:t xml:space="preserve">The proposed study takes advantage of an established array of soil moisture and oxygen sensors across a ridge-to-valley slope in LEF and complements that high-resolution dataset with targeted soil sampling to measure changes to nutrient cycling.  </w:t>
@@ -4632,15 +4872,27 @@
     </w:p>
     <w:p>
       <w:pPr>
+        <w:adjustRightInd w:val="0"/>
+        <w:spacing w:line="480" w:lineRule="auto"/>
         <w:ind w:firstLine="720"/>
+        <w:contextualSpacing/>
       </w:pPr>
       <w:r>
         <w:t>We address two core questions:</w:t>
       </w:r>
     </w:p>
-    <w:p/>
-    <w:p>
-      <w:pPr>
+    <w:p>
+      <w:pPr>
+        <w:adjustRightInd w:val="0"/>
+        <w:spacing w:line="480" w:lineRule="auto"/>
+        <w:contextualSpacing/>
+      </w:pPr>
+    </w:p>
+    <w:p>
+      <w:pPr>
+        <w:adjustRightInd w:val="0"/>
+        <w:spacing w:line="480" w:lineRule="auto"/>
+        <w:contextualSpacing/>
         <w:rPr>
           <w:u w:val="single"/>
         </w:rPr>
@@ -4672,7 +4924,10 @@
     </w:p>
     <w:p>
       <w:pPr>
+        <w:adjustRightInd w:val="0"/>
+        <w:spacing w:line="480" w:lineRule="auto"/>
         <w:ind w:firstLine="720"/>
+        <w:contextualSpacing/>
         <w:rPr>
           <w:i/>
         </w:rPr>
@@ -4680,7 +4935,10 @@
     </w:p>
     <w:p>
       <w:pPr>
+        <w:adjustRightInd w:val="0"/>
+        <w:spacing w:line="480" w:lineRule="auto"/>
         <w:ind w:firstLine="720"/>
+        <w:contextualSpacing/>
       </w:pPr>
       <w:r>
         <w:rPr>
@@ -4700,7 +4958,10 @@
     </w:p>
     <w:p>
       <w:pPr>
+        <w:adjustRightInd w:val="0"/>
+        <w:spacing w:line="480" w:lineRule="auto"/>
         <w:ind w:firstLine="720"/>
+        <w:contextualSpacing/>
       </w:pPr>
       <w:r>
         <w:t xml:space="preserve">(1.1) </w:t>
@@ -4737,11 +4998,17 @@
     </w:p>
     <w:p>
       <w:pPr>
+        <w:adjustRightInd w:val="0"/>
+        <w:spacing w:line="480" w:lineRule="auto"/>
         <w:ind w:firstLine="720"/>
-      </w:pPr>
-    </w:p>
-    <w:p>
-      <w:pPr>
+        <w:contextualSpacing/>
+      </w:pPr>
+    </w:p>
+    <w:p>
+      <w:pPr>
+        <w:adjustRightInd w:val="0"/>
+        <w:spacing w:line="480" w:lineRule="auto"/>
+        <w:contextualSpacing/>
         <w:rPr>
           <w:u w:val="single"/>
         </w:rPr>
@@ -4773,7 +5040,10 @@
     </w:p>
     <w:p>
       <w:pPr>
+        <w:adjustRightInd w:val="0"/>
+        <w:spacing w:line="480" w:lineRule="auto"/>
         <w:ind w:firstLine="720"/>
+        <w:contextualSpacing/>
         <w:rPr>
           <w:i/>
         </w:rPr>
@@ -4781,7 +5051,10 @@
     </w:p>
     <w:p>
       <w:pPr>
+        <w:adjustRightInd w:val="0"/>
+        <w:spacing w:line="480" w:lineRule="auto"/>
         <w:ind w:firstLine="720"/>
+        <w:contextualSpacing/>
       </w:pPr>
       <w:r>
         <w:rPr>
@@ -4801,7 +5074,10 @@
     </w:p>
     <w:p>
       <w:pPr>
+        <w:adjustRightInd w:val="0"/>
+        <w:spacing w:line="480" w:lineRule="auto"/>
         <w:ind w:firstLine="720"/>
+        <w:contextualSpacing/>
         <w:rPr>
           <w:highlight w:val="yellow"/>
         </w:rPr>
@@ -4839,7 +5115,10 @@
     </w:p>
     <w:p>
       <w:pPr>
+        <w:adjustRightInd w:val="0"/>
+        <w:spacing w:line="480" w:lineRule="auto"/>
         <w:ind w:firstLine="720"/>
+        <w:contextualSpacing/>
         <w:rPr>
           <w:highlight w:val="yellow"/>
         </w:rPr>
@@ -4865,7 +5144,10 @@
     </w:p>
     <w:p>
       <w:pPr>
+        <w:adjustRightInd w:val="0"/>
+        <w:spacing w:line="480" w:lineRule="auto"/>
         <w:ind w:firstLine="720"/>
+        <w:contextualSpacing/>
         <w:rPr>
           <w:highlight w:val="yellow"/>
         </w:rPr>
@@ -4891,7 +5173,10 @@
     </w:p>
     <w:p>
       <w:pPr>
+        <w:adjustRightInd w:val="0"/>
+        <w:spacing w:line="480" w:lineRule="auto"/>
         <w:ind w:firstLine="720"/>
+        <w:contextualSpacing/>
       </w:pPr>
       <w:r>
         <w:rPr>
@@ -4900,10 +5185,19 @@
         <w:t>(2.4) Fe?  pH?  What else?</w:t>
       </w:r>
     </w:p>
-    <w:p/>
-    <w:p>
-      <w:pPr>
+    <w:p>
+      <w:pPr>
+        <w:adjustRightInd w:val="0"/>
+        <w:spacing w:line="480" w:lineRule="auto"/>
+        <w:contextualSpacing/>
+      </w:pPr>
+    </w:p>
+    <w:p>
+      <w:pPr>
+        <w:adjustRightInd w:val="0"/>
+        <w:spacing w:line="480" w:lineRule="auto"/>
         <w:ind w:firstLine="720"/>
+        <w:contextualSpacing/>
       </w:pPr>
       <w:r>
         <w:t>To address these questions, we will record soil moisture and O</w:t>
@@ -4929,7 +5223,10 @@
     </w:p>
     <w:p>
       <w:pPr>
+        <w:adjustRightInd w:val="0"/>
+        <w:spacing w:line="480" w:lineRule="auto"/>
         <w:ind w:firstLine="720"/>
+        <w:contextualSpacing/>
       </w:pPr>
       <w:r>
         <w:t xml:space="preserve">Additionally, we will conduct soil sampling along the ridge, mid-slope and valley transects periodically.  </w:t>
@@ -4958,7 +5255,10 @@
     </w:p>
     <w:p>
       <w:pPr>
+        <w:adjustRightInd w:val="0"/>
+        <w:spacing w:line="480" w:lineRule="auto"/>
         <w:ind w:firstLine="720"/>
+        <w:contextualSpacing/>
       </w:pPr>
       <w:r>
         <w:rPr>
@@ -4969,7 +5269,10 @@
     </w:p>
     <w:p>
       <w:pPr>
+        <w:adjustRightInd w:val="0"/>
+        <w:spacing w:line="480" w:lineRule="auto"/>
         <w:ind w:firstLine="720"/>
+        <w:contextualSpacing/>
       </w:pPr>
       <w:r>
         <w:t>This approach allows us to track the abiotic implications of drought at a high temporal frequency from beginning of drought through to the end, a rare opportunity to observe the immediate, medium-term and longer-term impacts of drought on soil moisture and O</w:t>
@@ -4995,11 +5298,17 @@
     </w:p>
     <w:p>
       <w:pPr>
+        <w:adjustRightInd w:val="0"/>
+        <w:spacing w:line="480" w:lineRule="auto"/>
         <w:ind w:firstLine="720"/>
-      </w:pPr>
-    </w:p>
-    <w:p>
-      <w:pPr>
+        <w:contextualSpacing/>
+      </w:pPr>
+    </w:p>
+    <w:p>
+      <w:pPr>
+        <w:adjustRightInd w:val="0"/>
+        <w:spacing w:line="480" w:lineRule="auto"/>
+        <w:contextualSpacing/>
         <w:rPr>
           <w:b/>
           <w:u w:val="single"/>
@@ -5022,7 +5331,10 @@
     </w:p>
     <w:p>
       <w:pPr>
+        <w:adjustRightInd w:val="0"/>
+        <w:spacing w:line="480" w:lineRule="auto"/>
         <w:ind w:firstLine="720"/>
+        <w:contextualSpacing/>
       </w:pPr>
       <w:r>
         <w:rPr>
@@ -5031,9 +5343,18 @@
         <w:t>Christine still needs to write this.</w:t>
       </w:r>
     </w:p>
-    <w:p/>
-    <w:p>
-      <w:pPr>
+    <w:p>
+      <w:pPr>
+        <w:adjustRightInd w:val="0"/>
+        <w:spacing w:line="480" w:lineRule="auto"/>
+        <w:contextualSpacing/>
+      </w:pPr>
+    </w:p>
+    <w:p>
+      <w:pPr>
+        <w:adjustRightInd w:val="0"/>
+        <w:spacing w:line="480" w:lineRule="auto"/>
+        <w:contextualSpacing/>
         <w:rPr>
           <w:b/>
           <w:u w:val="single"/>
@@ -5056,7 +5377,10 @@
     </w:p>
     <w:p>
       <w:pPr>
+        <w:adjustRightInd w:val="0"/>
+        <w:spacing w:line="480" w:lineRule="auto"/>
         <w:ind w:firstLine="720"/>
+        <w:contextualSpacing/>
       </w:pPr>
       <w:r>
         <w:rPr>
@@ -5210,12 +5534,18 @@
     </w:p>
     <w:p>
       <w:pPr>
+        <w:adjustRightInd w:val="0"/>
+        <w:spacing w:line="480" w:lineRule="auto"/>
         <w:ind w:firstLine="720"/>
-      </w:pPr>
-    </w:p>
-    <w:p>
-      <w:pPr>
+        <w:contextualSpacing/>
+      </w:pPr>
+    </w:p>
+    <w:p>
+      <w:pPr>
+        <w:adjustRightInd w:val="0"/>
+        <w:spacing w:line="480" w:lineRule="auto"/>
         <w:ind w:firstLine="720"/>
+        <w:contextualSpacing/>
       </w:pPr>
       <w:r>
         <w:rPr>
@@ -5229,12 +5559,18 @@
     </w:p>
     <w:p>
       <w:pPr>
+        <w:adjustRightInd w:val="0"/>
+        <w:spacing w:line="480" w:lineRule="auto"/>
         <w:ind w:firstLine="720"/>
-      </w:pPr>
-    </w:p>
-    <w:p>
-      <w:pPr>
+        <w:contextualSpacing/>
+      </w:pPr>
+    </w:p>
+    <w:p>
+      <w:pPr>
+        <w:adjustRightInd w:val="0"/>
+        <w:spacing w:line="480" w:lineRule="auto"/>
         <w:ind w:firstLine="720"/>
+        <w:contextualSpacing/>
       </w:pPr>
       <w:r>
         <w:rPr>
@@ -5275,18 +5611,41 @@
     </w:p>
     <w:p>
       <w:pPr>
+        <w:adjustRightInd w:val="0"/>
+        <w:spacing w:line="480" w:lineRule="auto"/>
         <w:ind w:firstLine="720"/>
-      </w:pPr>
-    </w:p>
-    <w:p/>
-    <w:p>
+        <w:contextualSpacing/>
+      </w:pPr>
+    </w:p>
+    <w:p>
+      <w:pPr>
+        <w:adjustRightInd w:val="0"/>
+        <w:spacing w:line="480" w:lineRule="auto"/>
+        <w:contextualSpacing/>
+      </w:pPr>
+    </w:p>
+    <w:p>
+      <w:pPr>
+        <w:adjustRightInd w:val="0"/>
+        <w:spacing w:line="480" w:lineRule="auto"/>
+        <w:contextualSpacing/>
+      </w:pPr>
       <w:r>
         <w:br w:type="page"/>
       </w:r>
     </w:p>
-    <w:p/>
-    <w:p>
-      <w:pPr>
+    <w:p>
+      <w:pPr>
+        <w:adjustRightInd w:val="0"/>
+        <w:spacing w:line="480" w:lineRule="auto"/>
+        <w:contextualSpacing/>
+      </w:pPr>
+    </w:p>
+    <w:p>
+      <w:pPr>
+        <w:adjustRightInd w:val="0"/>
+        <w:spacing w:line="480" w:lineRule="auto"/>
+        <w:contextualSpacing/>
         <w:rPr>
           <w:b/>
           <w:u w:val="single"/>
@@ -5300,8 +5659,19 @@
         <w:t>Figures</w:t>
       </w:r>
     </w:p>
-    <w:p/>
-    <w:p>
+    <w:p>
+      <w:pPr>
+        <w:adjustRightInd w:val="0"/>
+        <w:spacing w:line="480" w:lineRule="auto"/>
+        <w:contextualSpacing/>
+      </w:pPr>
+    </w:p>
+    <w:p>
+      <w:pPr>
+        <w:adjustRightInd w:val="0"/>
+        <w:spacing w:line="480" w:lineRule="auto"/>
+        <w:contextualSpacing/>
+      </w:pPr>
       <w:r>
         <w:rPr>
           <w:noProof/>
@@ -5356,8 +5726,19 @@
         </w:drawing>
       </w:r>
     </w:p>
-    <w:p/>
-    <w:p>
+    <w:p>
+      <w:pPr>
+        <w:adjustRightInd w:val="0"/>
+        <w:spacing w:line="480" w:lineRule="auto"/>
+        <w:contextualSpacing/>
+      </w:pPr>
+    </w:p>
+    <w:p>
+      <w:pPr>
+        <w:adjustRightInd w:val="0"/>
+        <w:spacing w:line="480" w:lineRule="auto"/>
+        <w:contextualSpacing/>
+      </w:pPr>
       <w:r>
         <w:rPr>
           <w:b/>
@@ -5407,15 +5788,43 @@
         <w:t>.  Data is recorded hourly.</w:t>
       </w:r>
     </w:p>
-    <w:p/>
-    <w:p/>
-    <w:p>
+    <w:p>
+      <w:pPr>
+        <w:adjustRightInd w:val="0"/>
+        <w:spacing w:line="480" w:lineRule="auto"/>
+        <w:contextualSpacing/>
+      </w:pPr>
+    </w:p>
+    <w:p>
+      <w:pPr>
+        <w:adjustRightInd w:val="0"/>
+        <w:spacing w:line="480" w:lineRule="auto"/>
+        <w:contextualSpacing/>
+      </w:pPr>
+    </w:p>
+    <w:p>
+      <w:pPr>
+        <w:adjustRightInd w:val="0"/>
+        <w:spacing w:line="480" w:lineRule="auto"/>
+        <w:contextualSpacing/>
+      </w:pPr>
       <w:r>
         <w:br w:type="page"/>
       </w:r>
     </w:p>
-    <w:p/>
-    <w:p>
+    <w:p>
+      <w:pPr>
+        <w:adjustRightInd w:val="0"/>
+        <w:spacing w:line="480" w:lineRule="auto"/>
+        <w:contextualSpacing/>
+      </w:pPr>
+    </w:p>
+    <w:p>
+      <w:pPr>
+        <w:adjustRightInd w:val="0"/>
+        <w:spacing w:line="480" w:lineRule="auto"/>
+        <w:contextualSpacing/>
+      </w:pPr>
       <w:r>
         <w:rPr>
           <w:noProof/>
@@ -5470,9 +5879,26 @@
         </w:drawing>
       </w:r>
     </w:p>
-    <w:p/>
-    <w:p/>
-    <w:p>
+    <w:p>
+      <w:pPr>
+        <w:adjustRightInd w:val="0"/>
+        <w:spacing w:line="480" w:lineRule="auto"/>
+        <w:contextualSpacing/>
+      </w:pPr>
+    </w:p>
+    <w:p>
+      <w:pPr>
+        <w:adjustRightInd w:val="0"/>
+        <w:spacing w:line="480" w:lineRule="auto"/>
+        <w:contextualSpacing/>
+      </w:pPr>
+    </w:p>
+    <w:p>
+      <w:pPr>
+        <w:adjustRightInd w:val="0"/>
+        <w:spacing w:line="480" w:lineRule="auto"/>
+        <w:contextualSpacing/>
+      </w:pPr>
       <w:r>
         <w:rPr>
           <w:b/>
@@ -5501,16 +5927,50 @@
         <w:t xml:space="preserve"> from pre-drought through the onset of drought (mid-April).  Clear topographic patterns have emerged in how rapidly oxygen availability increases in some sites over others after drought conditions begin.  Variability also differs across topography, with the valley sensors seeing larger standard error values.</w:t>
       </w:r>
     </w:p>
-    <w:p/>
-    <w:p/>
-    <w:p/>
-    <w:p>
+    <w:p>
+      <w:pPr>
+        <w:adjustRightInd w:val="0"/>
+        <w:spacing w:line="480" w:lineRule="auto"/>
+        <w:contextualSpacing/>
+      </w:pPr>
+    </w:p>
+    <w:p>
+      <w:pPr>
+        <w:adjustRightInd w:val="0"/>
+        <w:spacing w:line="480" w:lineRule="auto"/>
+        <w:contextualSpacing/>
+      </w:pPr>
+    </w:p>
+    <w:p>
+      <w:pPr>
+        <w:adjustRightInd w:val="0"/>
+        <w:spacing w:line="480" w:lineRule="auto"/>
+        <w:contextualSpacing/>
+      </w:pPr>
+    </w:p>
+    <w:p>
+      <w:pPr>
+        <w:adjustRightInd w:val="0"/>
+        <w:spacing w:line="480" w:lineRule="auto"/>
+        <w:contextualSpacing/>
+      </w:pPr>
       <w:r>
         <w:br w:type="page"/>
       </w:r>
     </w:p>
-    <w:p/>
-    <w:p>
+    <w:p>
+      <w:pPr>
+        <w:adjustRightInd w:val="0"/>
+        <w:spacing w:line="480" w:lineRule="auto"/>
+        <w:contextualSpacing/>
+      </w:pPr>
+    </w:p>
+    <w:p>
+      <w:pPr>
+        <w:adjustRightInd w:val="0"/>
+        <w:spacing w:line="480" w:lineRule="auto"/>
+        <w:contextualSpacing/>
+      </w:pPr>
       <w:r>
         <w:rPr>
           <w:noProof/>
@@ -5565,9 +6025,26 @@
         </w:drawing>
       </w:r>
     </w:p>
-    <w:p/>
-    <w:p/>
-    <w:p>
+    <w:p>
+      <w:pPr>
+        <w:adjustRightInd w:val="0"/>
+        <w:spacing w:line="480" w:lineRule="auto"/>
+        <w:contextualSpacing/>
+      </w:pPr>
+    </w:p>
+    <w:p>
+      <w:pPr>
+        <w:adjustRightInd w:val="0"/>
+        <w:spacing w:line="480" w:lineRule="auto"/>
+        <w:contextualSpacing/>
+      </w:pPr>
+    </w:p>
+    <w:p>
+      <w:pPr>
+        <w:adjustRightInd w:val="0"/>
+        <w:spacing w:line="480" w:lineRule="auto"/>
+        <w:contextualSpacing/>
+      </w:pPr>
       <w:r>
         <w:rPr>
           <w:b/>
@@ -5591,11 +6068,21 @@
       </w:r>
     </w:p>
     <w:p>
+      <w:pPr>
+        <w:adjustRightInd w:val="0"/>
+        <w:spacing w:line="480" w:lineRule="auto"/>
+        <w:contextualSpacing/>
+      </w:pPr>
       <w:r>
         <w:br w:type="page"/>
       </w:r>
     </w:p>
     <w:p>
+      <w:pPr>
+        <w:adjustRightInd w:val="0"/>
+        <w:spacing w:line="480" w:lineRule="auto"/>
+        <w:contextualSpacing/>
+      </w:pPr>
       <w:r>
         <w:rPr>
           <w:noProof/>
@@ -5651,6 +6138,11 @@
       </w:r>
     </w:p>
     <w:p>
+      <w:pPr>
+        <w:adjustRightInd w:val="0"/>
+        <w:spacing w:line="480" w:lineRule="auto"/>
+        <w:contextualSpacing/>
+      </w:pPr>
       <w:r>
         <w:rPr>
           <w:b/>
@@ -5684,12 +6176,20 @@
       <w:proofErr w:type="gramEnd"/>
     </w:p>
     <w:p>
+      <w:pPr>
+        <w:adjustRightInd w:val="0"/>
+        <w:spacing w:line="480" w:lineRule="auto"/>
+        <w:contextualSpacing/>
+      </w:pPr>
       <w:r>
         <w:br w:type="page"/>
       </w:r>
     </w:p>
     <w:p>
       <w:pPr>
+        <w:adjustRightInd w:val="0"/>
+        <w:spacing w:line="480" w:lineRule="auto"/>
+        <w:contextualSpacing/>
         <w:rPr>
           <w:b/>
           <w:u w:val="single"/>
@@ -5703,7 +6203,13 @@
         <w:t>Works Cited</w:t>
       </w:r>
     </w:p>
-    <w:p/>
+    <w:p>
+      <w:pPr>
+        <w:adjustRightInd w:val="0"/>
+        <w:spacing w:line="480" w:lineRule="auto"/>
+        <w:contextualSpacing/>
+      </w:pPr>
+    </w:p>
     <w:p>
       <w:pPr>
         <w:widowControl w:val="0"/>
@@ -5713,7 +6219,9 @@
         <w:autoSpaceDE w:val="0"/>
         <w:autoSpaceDN w:val="0"/>
         <w:adjustRightInd w:val="0"/>
+        <w:spacing w:line="480" w:lineRule="auto"/>
         <w:ind w:left="640" w:hanging="640"/>
+        <w:contextualSpacing/>
         <w:rPr>
           <w:rFonts w:ascii="Cambria" w:hAnsi="Cambria" w:cs="Cambria"/>
         </w:rPr>
@@ -5750,7 +6258,9 @@
         <w:autoSpaceDE w:val="0"/>
         <w:autoSpaceDN w:val="0"/>
         <w:adjustRightInd w:val="0"/>
+        <w:spacing w:line="480" w:lineRule="auto"/>
         <w:ind w:left="640" w:hanging="640"/>
+        <w:contextualSpacing/>
         <w:rPr>
           <w:rFonts w:ascii="Cambria" w:hAnsi="Cambria" w:cs="Cambria"/>
         </w:rPr>
@@ -5806,7 +6316,9 @@
         <w:autoSpaceDE w:val="0"/>
         <w:autoSpaceDN w:val="0"/>
         <w:adjustRightInd w:val="0"/>
+        <w:spacing w:line="480" w:lineRule="auto"/>
         <w:ind w:left="640" w:hanging="640"/>
+        <w:contextualSpacing/>
         <w:rPr>
           <w:rFonts w:ascii="Cambria" w:hAnsi="Cambria" w:cs="Cambria"/>
         </w:rPr>
@@ -5876,7 +6388,9 @@
         <w:autoSpaceDE w:val="0"/>
         <w:autoSpaceDN w:val="0"/>
         <w:adjustRightInd w:val="0"/>
+        <w:spacing w:line="480" w:lineRule="auto"/>
         <w:ind w:left="640" w:hanging="640"/>
+        <w:contextualSpacing/>
         <w:rPr>
           <w:rFonts w:ascii="Cambria" w:hAnsi="Cambria" w:cs="Cambria"/>
         </w:rPr>
@@ -5946,7 +6460,9 @@
         <w:autoSpaceDE w:val="0"/>
         <w:autoSpaceDN w:val="0"/>
         <w:adjustRightInd w:val="0"/>
+        <w:spacing w:line="480" w:lineRule="auto"/>
         <w:ind w:left="640" w:hanging="640"/>
+        <w:contextualSpacing/>
         <w:rPr>
           <w:rFonts w:ascii="Cambria" w:hAnsi="Cambria" w:cs="Cambria"/>
         </w:rPr>
@@ -6002,7 +6518,9 @@
         <w:autoSpaceDE w:val="0"/>
         <w:autoSpaceDN w:val="0"/>
         <w:adjustRightInd w:val="0"/>
+        <w:spacing w:line="480" w:lineRule="auto"/>
         <w:ind w:left="640" w:hanging="640"/>
+        <w:contextualSpacing/>
         <w:rPr>
           <w:rFonts w:ascii="Cambria" w:hAnsi="Cambria" w:cs="Cambria"/>
         </w:rPr>
@@ -6058,7 +6576,9 @@
         <w:autoSpaceDE w:val="0"/>
         <w:autoSpaceDN w:val="0"/>
         <w:adjustRightInd w:val="0"/>
+        <w:spacing w:line="480" w:lineRule="auto"/>
         <w:ind w:left="640" w:hanging="640"/>
+        <w:contextualSpacing/>
         <w:rPr>
           <w:rFonts w:ascii="Cambria" w:hAnsi="Cambria" w:cs="Cambria"/>
         </w:rPr>
@@ -6114,7 +6634,9 @@
         <w:autoSpaceDE w:val="0"/>
         <w:autoSpaceDN w:val="0"/>
         <w:adjustRightInd w:val="0"/>
+        <w:spacing w:line="480" w:lineRule="auto"/>
         <w:ind w:left="640" w:hanging="640"/>
+        <w:contextualSpacing/>
         <w:rPr>
           <w:rFonts w:ascii="Cambria" w:hAnsi="Cambria" w:cs="Cambria"/>
         </w:rPr>
@@ -6156,7 +6678,9 @@
         <w:autoSpaceDE w:val="0"/>
         <w:autoSpaceDN w:val="0"/>
         <w:adjustRightInd w:val="0"/>
+        <w:spacing w:line="480" w:lineRule="auto"/>
         <w:ind w:left="640" w:hanging="640"/>
+        <w:contextualSpacing/>
         <w:rPr>
           <w:rFonts w:ascii="Cambria" w:hAnsi="Cambria" w:cs="Cambria"/>
         </w:rPr>
@@ -6212,7 +6736,9 @@
         <w:autoSpaceDE w:val="0"/>
         <w:autoSpaceDN w:val="0"/>
         <w:adjustRightInd w:val="0"/>
+        <w:spacing w:line="480" w:lineRule="auto"/>
         <w:ind w:left="640" w:hanging="640"/>
+        <w:contextualSpacing/>
         <w:rPr>
           <w:rFonts w:ascii="Cambria" w:hAnsi="Cambria" w:cs="Cambria"/>
         </w:rPr>
@@ -6268,7 +6794,9 @@
         <w:autoSpaceDE w:val="0"/>
         <w:autoSpaceDN w:val="0"/>
         <w:adjustRightInd w:val="0"/>
+        <w:spacing w:line="480" w:lineRule="auto"/>
         <w:ind w:left="640" w:hanging="640"/>
+        <w:contextualSpacing/>
         <w:rPr>
           <w:rFonts w:ascii="Cambria" w:hAnsi="Cambria" w:cs="Cambria"/>
         </w:rPr>
@@ -6338,7 +6866,9 @@
         <w:autoSpaceDE w:val="0"/>
         <w:autoSpaceDN w:val="0"/>
         <w:adjustRightInd w:val="0"/>
+        <w:spacing w:line="480" w:lineRule="auto"/>
         <w:ind w:left="640" w:hanging="640"/>
+        <w:contextualSpacing/>
         <w:rPr>
           <w:rFonts w:ascii="Cambria" w:hAnsi="Cambria" w:cs="Cambria"/>
         </w:rPr>
@@ -6394,7 +6924,9 @@
         <w:autoSpaceDE w:val="0"/>
         <w:autoSpaceDN w:val="0"/>
         <w:adjustRightInd w:val="0"/>
+        <w:spacing w:line="480" w:lineRule="auto"/>
         <w:ind w:left="640" w:hanging="640"/>
+        <w:contextualSpacing/>
         <w:rPr>
           <w:rFonts w:ascii="Cambria" w:hAnsi="Cambria" w:cs="Cambria"/>
         </w:rPr>
@@ -6450,7 +6982,9 @@
         <w:autoSpaceDE w:val="0"/>
         <w:autoSpaceDN w:val="0"/>
         <w:adjustRightInd w:val="0"/>
+        <w:spacing w:line="480" w:lineRule="auto"/>
         <w:ind w:left="640" w:hanging="640"/>
+        <w:contextualSpacing/>
         <w:rPr>
           <w:rFonts w:ascii="Cambria" w:hAnsi="Cambria" w:cs="Cambria"/>
         </w:rPr>
@@ -6520,7 +7054,9 @@
         <w:autoSpaceDE w:val="0"/>
         <w:autoSpaceDN w:val="0"/>
         <w:adjustRightInd w:val="0"/>
+        <w:spacing w:line="480" w:lineRule="auto"/>
         <w:ind w:left="640" w:hanging="640"/>
+        <w:contextualSpacing/>
         <w:rPr>
           <w:rFonts w:ascii="Cambria" w:hAnsi="Cambria" w:cs="Cambria"/>
         </w:rPr>
@@ -6590,7 +7126,9 @@
         <w:autoSpaceDE w:val="0"/>
         <w:autoSpaceDN w:val="0"/>
         <w:adjustRightInd w:val="0"/>
+        <w:spacing w:line="480" w:lineRule="auto"/>
         <w:ind w:left="640" w:hanging="640"/>
+        <w:contextualSpacing/>
         <w:rPr>
           <w:rFonts w:ascii="Cambria" w:hAnsi="Cambria" w:cs="Cambria"/>
         </w:rPr>
@@ -6660,7 +7198,9 @@
         <w:autoSpaceDE w:val="0"/>
         <w:autoSpaceDN w:val="0"/>
         <w:adjustRightInd w:val="0"/>
+        <w:spacing w:line="480" w:lineRule="auto"/>
         <w:ind w:left="640" w:hanging="640"/>
+        <w:contextualSpacing/>
         <w:rPr>
           <w:rFonts w:ascii="Cambria" w:hAnsi="Cambria" w:cs="Cambria"/>
         </w:rPr>
@@ -6730,7 +7270,9 @@
         <w:autoSpaceDE w:val="0"/>
         <w:autoSpaceDN w:val="0"/>
         <w:adjustRightInd w:val="0"/>
+        <w:spacing w:line="480" w:lineRule="auto"/>
         <w:ind w:left="640" w:hanging="640"/>
+        <w:contextualSpacing/>
         <w:rPr>
           <w:rFonts w:ascii="Cambria" w:hAnsi="Cambria" w:cs="Cambria"/>
         </w:rPr>
@@ -6800,7 +7342,9 @@
         <w:autoSpaceDE w:val="0"/>
         <w:autoSpaceDN w:val="0"/>
         <w:adjustRightInd w:val="0"/>
+        <w:spacing w:line="480" w:lineRule="auto"/>
         <w:ind w:left="640" w:hanging="640"/>
+        <w:contextualSpacing/>
         <w:rPr>
           <w:rFonts w:ascii="Cambria" w:hAnsi="Cambria" w:cs="Cambria"/>
         </w:rPr>
@@ -6856,7 +7400,9 @@
         <w:autoSpaceDE w:val="0"/>
         <w:autoSpaceDN w:val="0"/>
         <w:adjustRightInd w:val="0"/>
+        <w:spacing w:line="480" w:lineRule="auto"/>
         <w:ind w:left="640" w:hanging="640"/>
+        <w:contextualSpacing/>
         <w:rPr>
           <w:rFonts w:ascii="Cambria" w:hAnsi="Cambria" w:cs="Cambria"/>
         </w:rPr>
@@ -6898,7 +7444,9 @@
         <w:autoSpaceDE w:val="0"/>
         <w:autoSpaceDN w:val="0"/>
         <w:adjustRightInd w:val="0"/>
+        <w:spacing w:line="480" w:lineRule="auto"/>
         <w:ind w:left="640" w:hanging="640"/>
+        <w:contextualSpacing/>
         <w:rPr>
           <w:rFonts w:ascii="Cambria" w:hAnsi="Cambria" w:cs="Cambria"/>
         </w:rPr>
@@ -6954,16 +7502,42 @@
         <w:autoSpaceDE w:val="0"/>
         <w:autoSpaceDN w:val="0"/>
         <w:adjustRightInd w:val="0"/>
+        <w:spacing w:line="480" w:lineRule="auto"/>
         <w:ind w:left="640" w:hanging="640"/>
+        <w:contextualSpacing/>
       </w:pPr>
       <w:r>
         <w:fldChar w:fldCharType="end"/>
       </w:r>
     </w:p>
-    <w:p/>
-    <w:p/>
-    <w:p/>
-    <w:p/>
+    <w:p>
+      <w:pPr>
+        <w:adjustRightInd w:val="0"/>
+        <w:spacing w:line="480" w:lineRule="auto"/>
+        <w:contextualSpacing/>
+      </w:pPr>
+    </w:p>
+    <w:p>
+      <w:pPr>
+        <w:adjustRightInd w:val="0"/>
+        <w:spacing w:line="480" w:lineRule="auto"/>
+        <w:contextualSpacing/>
+      </w:pPr>
+    </w:p>
+    <w:p>
+      <w:pPr>
+        <w:adjustRightInd w:val="0"/>
+        <w:spacing w:line="480" w:lineRule="auto"/>
+        <w:contextualSpacing/>
+      </w:pPr>
+    </w:p>
+    <w:p>
+      <w:pPr>
+        <w:adjustRightInd w:val="0"/>
+        <w:spacing w:line="480" w:lineRule="auto"/>
+        <w:contextualSpacing/>
+      </w:pPr>
+    </w:p>
     <w:sectPr>
       <w:pgSz w:w="12240" w:h="15840"/>
       <w:pgMar w:top="1440" w:right="1800" w:bottom="1440" w:left="1800" w:header="720" w:footer="720" w:gutter="0"/>
@@ -8472,7 +9046,6 @@
   <w:style w:type="character" w:default="1" w:styleId="DefaultParagraphFont">
     <w:name w:val="Default Paragraph Font"/>
     <w:uiPriority w:val="1"/>
-    <w:semiHidden/>
     <w:unhideWhenUsed/>
   </w:style>
   <w:style w:type="table" w:default="1" w:styleId="TableNormal">

</xml_diff>